<commit_message>
Updated files with the latest changes
</commit_message>
<xml_diff>
--- a/DB_Sona_Kalantaryan_HW_descriptions.docx
+++ b/DB_Sona_Kalantaryan_HW_descriptions.docx
@@ -2220,7 +2220,7 @@
         </w:rPr>
       </w:pPr>
     </w:p>
-    <w:p w14:noSpellErr="1">
+    <w:p>
       <w:pPr>
         <w:pStyle w:val="Heading2"/>
         <w:keepNext w:val="0"/>
@@ -2244,18 +2244,12 @@
     </w:p>
     <w:bookmarkEnd w:id="19"/>
     <w:p>
-      <w:pPr>
-        <w:pStyle w:val="BodyText"/>
-        <w:rPr>
-          <w:rFonts w:ascii="Arial" w:hAnsi="Arial" w:eastAsia="Arial" w:cs="Arial"/>
-        </w:rPr>
-      </w:pPr>
       <w:r>
         <w:drawing>
-          <wp:inline wp14:editId="1AE92C74" wp14:anchorId="6E77CCB7">
-            <wp:extent cx="5239506" cy="2999656"/>
+          <wp:inline wp14:editId="60C91A24" wp14:anchorId="78C740A6">
+            <wp:extent cx="5257802" cy="3359591"/>
             <wp:effectExtent l="0" t="0" r="0" b="0"/>
-            <wp:docPr id="562788598" name="" title=""/>
+            <wp:docPr id="207577343" name="" title=""/>
             <wp:cNvGraphicFramePr>
               <a:graphicFrameLocks noChangeAspect="1"/>
             </wp:cNvGraphicFramePr>
@@ -2267,10 +2261,10 @@
                     <pic:cNvPicPr/>
                   </pic:nvPicPr>
                   <pic:blipFill>
-                    <a:blip r:embed="R0a89e5db0b804d7d">
-                      <a:extLst xmlns:a="http://schemas.openxmlformats.org/drawingml/2006/main">
+                    <a:blip r:embed="R4cecd0dea34d418a">
+                      <a:extLst>
                         <a:ext xmlns:a="http://schemas.openxmlformats.org/drawingml/2006/main" uri="{28A0092B-C50C-407E-A947-70E740481C1C}">
-                          <a14:useLocalDpi xmlns:a14="http://schemas.microsoft.com/office/drawing/2010/main" val="0"/>
+                          <a14:useLocalDpi val="0"/>
                         </a:ext>
                       </a:extLst>
                     </a:blip>
@@ -2279,9 +2273,9 @@
                     </a:stretch>
                   </pic:blipFill>
                   <pic:spPr>
-                    <a:xfrm rot="0" flipH="0" flipV="0">
+                    <a:xfrm>
                       <a:off x="0" y="0"/>
-                      <a:ext cx="5239506" cy="2999656"/>
+                      <a:ext cx="5257802" cy="3359591"/>
                     </a:xfrm>
                     <a:prstGeom prst="rect">
                       <a:avLst/>
@@ -2292,32 +2286,6 @@
             </a:graphic>
           </wp:inline>
         </w:drawing>
-      </w:r>
-    </w:p>
-    <w:p>
-      <w:pPr>
-        <w:pStyle w:val="BodyText"/>
-        <w:rPr>
-          <w:rFonts w:ascii="Arial" w:hAnsi="Arial" w:eastAsia="Arial" w:cs="Arial"/>
-        </w:rPr>
-      </w:pPr>
-      <w:r>
-        <w:rPr>
-          <w:rFonts w:ascii="Arial" w:hAnsi="Arial" w:eastAsia="Arial" w:cs="Arial"/>
-        </w:rPr>
-        <w:t xml:space="preserve">*Whenever I am done with the new </w:t>
-      </w:r>
-      <w:r>
-        <w:rPr>
-          <w:rFonts w:ascii="Arial" w:hAnsi="Arial" w:eastAsia="Arial" w:cs="Arial"/>
-        </w:rPr>
-        <w:t>diagram</w:t>
-      </w:r>
-      <w:r>
-        <w:rPr>
-          <w:rFonts w:ascii="Arial" w:hAnsi="Arial" w:eastAsia="Arial" w:cs="Arial"/>
-        </w:rPr>
-        <w:t xml:space="preserve"> I will change the image as well.</w:t>
       </w:r>
     </w:p>
     <w:p w14:noSpellErr="1">
@@ -2873,6 +2841,23 @@
               </w:rPr>
               <w:t>25)</w:t>
             </w:r>
+            <w:r>
+              <w:rPr>
+                <w:rFonts w:ascii="Arial" w:hAnsi="Arial" w:eastAsia="Arial" w:cs="Arial"/>
+                <w:b w:val="0"/>
+                <w:bCs w:val="0"/>
+                <w:i w:val="0"/>
+                <w:iCs w:val="0"/>
+                <w:caps w:val="0"/>
+                <w:smallCaps w:val="0"/>
+                <w:noProof w:val="0"/>
+                <w:color w:val="000000" w:themeColor="text1" w:themeTint="FF" w:themeShade="FF"/>
+                <w:sz w:val="22"/>
+                <w:szCs w:val="22"/>
+                <w:lang w:val="en-US"/>
+              </w:rPr>
+              <w:t xml:space="preserve"> NOT NULL</w:t>
+            </w:r>
           </w:p>
         </w:tc>
       </w:tr>
@@ -3046,6 +3031,23 @@
               </w:rPr>
               <w:t>50)</w:t>
             </w:r>
+            <w:r>
+              <w:rPr>
+                <w:rFonts w:ascii="Arial" w:hAnsi="Arial" w:eastAsia="Arial" w:cs="Arial"/>
+                <w:b w:val="0"/>
+                <w:bCs w:val="0"/>
+                <w:i w:val="0"/>
+                <w:iCs w:val="0"/>
+                <w:caps w:val="0"/>
+                <w:smallCaps w:val="0"/>
+                <w:noProof w:val="0"/>
+                <w:color w:val="000000" w:themeColor="text1" w:themeTint="FF" w:themeShade="FF"/>
+                <w:sz w:val="22"/>
+                <w:szCs w:val="22"/>
+                <w:lang w:val="en-US"/>
+              </w:rPr>
+              <w:t xml:space="preserve"> NOT NULL</w:t>
+            </w:r>
           </w:p>
         </w:tc>
       </w:tr>
@@ -3185,6 +3187,23 @@
               </w:rPr>
               <w:t>Date</w:t>
             </w:r>
+            <w:r>
+              <w:rPr>
+                <w:rFonts w:ascii="Arial" w:hAnsi="Arial" w:eastAsia="Arial" w:cs="Arial"/>
+                <w:b w:val="0"/>
+                <w:bCs w:val="0"/>
+                <w:i w:val="0"/>
+                <w:iCs w:val="0"/>
+                <w:caps w:val="0"/>
+                <w:smallCaps w:val="0"/>
+                <w:noProof w:val="0"/>
+                <w:color w:val="000000" w:themeColor="text1" w:themeTint="FF" w:themeShade="FF"/>
+                <w:sz w:val="22"/>
+                <w:szCs w:val="22"/>
+                <w:lang w:val="en-US"/>
+              </w:rPr>
+              <w:t xml:space="preserve"> NOT NULL</w:t>
+            </w:r>
           </w:p>
         </w:tc>
       </w:tr>
@@ -3279,7 +3298,7 @@
                 <w:szCs w:val="22"/>
                 <w:lang w:val="en-US"/>
               </w:rPr>
-              <w:t>Unique c</w:t>
+              <w:t>C</w:t>
             </w:r>
             <w:r>
               <w:rPr>
@@ -3373,6 +3392,57 @@
                 <w:lang w:val="en-US"/>
               </w:rPr>
               <w:t>18)</w:t>
+            </w:r>
+            <w:r>
+              <w:rPr>
+                <w:rFonts w:ascii="Arial" w:hAnsi="Arial" w:eastAsia="Arial" w:cs="Arial"/>
+                <w:b w:val="0"/>
+                <w:bCs w:val="0"/>
+                <w:i w:val="0"/>
+                <w:iCs w:val="0"/>
+                <w:caps w:val="0"/>
+                <w:smallCaps w:val="0"/>
+                <w:noProof w:val="0"/>
+                <w:color w:val="000000" w:themeColor="text1" w:themeTint="FF" w:themeShade="FF"/>
+                <w:sz w:val="22"/>
+                <w:szCs w:val="22"/>
+                <w:lang w:val="en-US"/>
+              </w:rPr>
+              <w:t xml:space="preserve"> </w:t>
+            </w:r>
+            <w:r>
+              <w:rPr>
+                <w:rFonts w:ascii="Arial" w:hAnsi="Arial" w:eastAsia="Arial" w:cs="Arial"/>
+                <w:b w:val="0"/>
+                <w:bCs w:val="0"/>
+                <w:i w:val="0"/>
+                <w:iCs w:val="0"/>
+                <w:caps w:val="0"/>
+                <w:smallCaps w:val="0"/>
+                <w:noProof w:val="0"/>
+                <w:color w:val="000000" w:themeColor="text1" w:themeTint="FF" w:themeShade="FF"/>
+                <w:sz w:val="22"/>
+                <w:szCs w:val="22"/>
+                <w:lang w:val="en-US"/>
+              </w:rPr>
+              <w:t xml:space="preserve">UNIQUE </w:t>
+            </w:r>
+            <w:r>
+              <w:rPr>
+                <w:rFonts w:ascii="Arial" w:hAnsi="Arial" w:eastAsia="Arial" w:cs="Arial"/>
+                <w:b w:val="0"/>
+                <w:bCs w:val="0"/>
+                <w:i w:val="0"/>
+                <w:iCs w:val="0"/>
+                <w:caps w:val="0"/>
+                <w:smallCaps w:val="0"/>
+                <w:noProof w:val="0"/>
+                <w:color w:val="000000" w:themeColor="text1" w:themeTint="FF" w:themeShade="FF"/>
+                <w:sz w:val="22"/>
+                <w:szCs w:val="22"/>
+                <w:lang w:val="en-US"/>
+              </w:rPr>
+              <w:t>NOT NULL</w:t>
             </w:r>
           </w:p>
         </w:tc>
@@ -3512,6 +3582,23 @@
                 <w:lang w:val="en-US"/>
               </w:rPr>
               <w:t>Int</w:t>
+            </w:r>
+            <w:r>
+              <w:rPr>
+                <w:rFonts w:ascii="Arial" w:hAnsi="Arial" w:eastAsia="Arial" w:cs="Arial"/>
+                <w:b w:val="0"/>
+                <w:bCs w:val="0"/>
+                <w:i w:val="0"/>
+                <w:iCs w:val="0"/>
+                <w:caps w:val="0"/>
+                <w:smallCaps w:val="0"/>
+                <w:noProof w:val="0"/>
+                <w:color w:val="000000" w:themeColor="text1" w:themeTint="FF" w:themeShade="FF"/>
+                <w:sz w:val="22"/>
+                <w:szCs w:val="22"/>
+                <w:lang w:val="en-US"/>
+              </w:rPr>
+              <w:t xml:space="preserve"> NOT NULL</w:t>
             </w:r>
           </w:p>
         </w:tc>
@@ -3985,6 +4072,23 @@
               </w:rPr>
               <w:t>25)</w:t>
             </w:r>
+            <w:r>
+              <w:rPr>
+                <w:rFonts w:ascii="Arial" w:hAnsi="Arial" w:eastAsia="Arial" w:cs="Arial"/>
+                <w:b w:val="0"/>
+                <w:bCs w:val="0"/>
+                <w:i w:val="0"/>
+                <w:iCs w:val="0"/>
+                <w:caps w:val="0"/>
+                <w:smallCaps w:val="0"/>
+                <w:noProof w:val="0"/>
+                <w:color w:val="000000" w:themeColor="text1" w:themeTint="FF" w:themeShade="FF"/>
+                <w:sz w:val="22"/>
+                <w:szCs w:val="22"/>
+                <w:lang w:val="en-US"/>
+              </w:rPr>
+              <w:t xml:space="preserve"> NOT NULL</w:t>
+            </w:r>
           </w:p>
         </w:tc>
       </w:tr>
@@ -4163,6 +4267,23 @@
               </w:rPr>
               <w:t>Int</w:t>
             </w:r>
+            <w:r>
+              <w:rPr>
+                <w:rFonts w:ascii="Arial" w:hAnsi="Arial" w:eastAsia="Arial" w:cs="Arial"/>
+                <w:b w:val="0"/>
+                <w:bCs w:val="0"/>
+                <w:i w:val="0"/>
+                <w:iCs w:val="0"/>
+                <w:caps w:val="0"/>
+                <w:smallCaps w:val="0"/>
+                <w:noProof w:val="0"/>
+                <w:color w:val="000000" w:themeColor="text1" w:themeTint="FF" w:themeShade="FF"/>
+                <w:sz w:val="22"/>
+                <w:szCs w:val="22"/>
+                <w:lang w:val="en-US"/>
+              </w:rPr>
+              <w:t xml:space="preserve"> NOT NULL</w:t>
+            </w:r>
           </w:p>
         </w:tc>
       </w:tr>
@@ -4304,6 +4425,23 @@
               </w:rPr>
               <w:t>Int</w:t>
             </w:r>
+            <w:r>
+              <w:rPr>
+                <w:rFonts w:ascii="Arial" w:hAnsi="Arial" w:eastAsia="Arial" w:cs="Arial"/>
+                <w:b w:val="0"/>
+                <w:bCs w:val="0"/>
+                <w:i w:val="0"/>
+                <w:iCs w:val="0"/>
+                <w:caps w:val="0"/>
+                <w:smallCaps w:val="0"/>
+                <w:noProof w:val="0"/>
+                <w:color w:val="000000" w:themeColor="text1" w:themeTint="FF" w:themeShade="FF"/>
+                <w:sz w:val="22"/>
+                <w:szCs w:val="22"/>
+                <w:lang w:val="en-US"/>
+              </w:rPr>
+              <w:t xml:space="preserve"> NOT NULL</w:t>
+            </w:r>
           </w:p>
         </w:tc>
       </w:tr>
@@ -4410,7 +4548,12 @@
           </w:tcPr>
           <w:p>
             <w:pPr>
-              <w:spacing w:before="0" w:beforeAutospacing="off" w:after="0" w:afterAutospacing="off"/>
+              <w:pStyle w:val="Normal"/>
+              <w:suppressLineNumbers w:val="0"/>
+              <w:bidi w:val="0"/>
+              <w:spacing w:before="0" w:beforeAutospacing="off" w:after="0" w:afterAutospacing="off" w:line="240" w:lineRule="atLeast"/>
+              <w:ind w:left="0" w:right="0"/>
+              <w:jc w:val="left"/>
               <w:rPr>
                 <w:rFonts w:ascii="Arial" w:hAnsi="Arial" w:eastAsia="Arial" w:cs="Arial"/>
                 <w:b w:val="0"/>
@@ -4476,6 +4619,23 @@
                 <w:lang w:val="en-US"/>
               </w:rPr>
               <w:t>10)</w:t>
+            </w:r>
+            <w:r>
+              <w:rPr>
+                <w:rFonts w:ascii="Arial" w:hAnsi="Arial" w:eastAsia="Arial" w:cs="Arial"/>
+                <w:b w:val="0"/>
+                <w:bCs w:val="0"/>
+                <w:i w:val="0"/>
+                <w:iCs w:val="0"/>
+                <w:caps w:val="0"/>
+                <w:smallCaps w:val="0"/>
+                <w:noProof w:val="0"/>
+                <w:color w:val="000000" w:themeColor="text1" w:themeTint="FF" w:themeShade="FF"/>
+                <w:sz w:val="22"/>
+                <w:szCs w:val="22"/>
+                <w:lang w:val="en-US"/>
+              </w:rPr>
+              <w:t xml:space="preserve"> NULLABLE</w:t>
             </w:r>
           </w:p>
         </w:tc>
@@ -4823,7 +4983,10 @@
           <w:p>
             <w:pPr>
               <w:pStyle w:val="BodyText"/>
-              <w:spacing w:line="360" w:lineRule="auto"/>
+              <w:suppressLineNumbers w:val="0"/>
+              <w:bidi w:val="0"/>
+              <w:spacing w:before="120" w:beforeAutospacing="off" w:after="0" w:afterAutospacing="off" w:line="360" w:lineRule="auto"/>
+              <w:ind w:left="0" w:right="0"/>
               <w:jc w:val="left"/>
               <w:rPr>
                 <w:rFonts w:ascii="Arial" w:hAnsi="Arial" w:eastAsia="Arial" w:cs="Arial"/>
@@ -4840,6 +5003,15 @@
                 <w:szCs w:val="22"/>
               </w:rPr>
               <w:t>Varchar(20)</w:t>
+            </w:r>
+            <w:r>
+              <w:rPr>
+                <w:rFonts w:ascii="Arial" w:hAnsi="Arial" w:eastAsia="Arial" w:cs="Arial"/>
+                <w:color w:val="000000" w:themeColor="text1" w:themeTint="FF" w:themeShade="FF"/>
+                <w:sz w:val="22"/>
+                <w:szCs w:val="22"/>
+              </w:rPr>
+              <w:t xml:space="preserve"> NOT NULL</w:t>
             </w:r>
           </w:p>
         </w:tc>
@@ -4946,6 +5118,15 @@
                 <w:szCs w:val="22"/>
               </w:rPr>
               <w:t>Int</w:t>
+            </w:r>
+            <w:r>
+              <w:rPr>
+                <w:rFonts w:ascii="Arial" w:hAnsi="Arial" w:eastAsia="Arial" w:cs="Arial"/>
+                <w:color w:val="000000" w:themeColor="text1" w:themeTint="FF" w:themeShade="FF"/>
+                <w:sz w:val="22"/>
+                <w:szCs w:val="22"/>
+              </w:rPr>
+              <w:t xml:space="preserve"> NOT NULL</w:t>
             </w:r>
           </w:p>
         </w:tc>
@@ -5311,6 +5492,15 @@
               </w:rPr>
               <w:t>Varchar(25)</w:t>
             </w:r>
+            <w:r>
+              <w:rPr>
+                <w:rFonts w:ascii="Arial" w:hAnsi="Arial" w:eastAsia="Arial" w:cs="Arial"/>
+                <w:color w:val="auto"/>
+                <w:sz w:val="22"/>
+                <w:szCs w:val="22"/>
+              </w:rPr>
+              <w:t xml:space="preserve"> NOT NULL</w:t>
+            </w:r>
           </w:p>
         </w:tc>
       </w:tr>
@@ -5708,7 +5898,7 @@
                 <w:szCs w:val="22"/>
                 <w:lang w:val="en-US"/>
               </w:rPr>
-              <w:t>Unique n</w:t>
+              <w:t>N</w:t>
             </w:r>
             <w:r>
               <w:rPr>
@@ -5802,6 +5992,57 @@
                 <w:lang w:val="en-US"/>
               </w:rPr>
               <w:t>25)</w:t>
+            </w:r>
+            <w:r>
+              <w:rPr>
+                <w:rFonts w:ascii="Arial" w:hAnsi="Arial" w:eastAsia="Arial" w:cs="Arial"/>
+                <w:b w:val="0"/>
+                <w:bCs w:val="0"/>
+                <w:i w:val="0"/>
+                <w:iCs w:val="0"/>
+                <w:caps w:val="0"/>
+                <w:smallCaps w:val="0"/>
+                <w:noProof w:val="0"/>
+                <w:color w:val="000000" w:themeColor="text1" w:themeTint="FF" w:themeShade="FF"/>
+                <w:sz w:val="22"/>
+                <w:szCs w:val="22"/>
+                <w:lang w:val="en-US"/>
+              </w:rPr>
+              <w:t xml:space="preserve"> </w:t>
+            </w:r>
+            <w:r>
+              <w:rPr>
+                <w:rFonts w:ascii="Arial" w:hAnsi="Arial" w:eastAsia="Arial" w:cs="Arial"/>
+                <w:b w:val="0"/>
+                <w:bCs w:val="0"/>
+                <w:i w:val="0"/>
+                <w:iCs w:val="0"/>
+                <w:caps w:val="0"/>
+                <w:smallCaps w:val="0"/>
+                <w:noProof w:val="0"/>
+                <w:color w:val="000000" w:themeColor="text1" w:themeTint="FF" w:themeShade="FF"/>
+                <w:sz w:val="22"/>
+                <w:szCs w:val="22"/>
+                <w:lang w:val="en-US"/>
+              </w:rPr>
+              <w:t xml:space="preserve">UNIQUE </w:t>
+            </w:r>
+            <w:r>
+              <w:rPr>
+                <w:rFonts w:ascii="Arial" w:hAnsi="Arial" w:eastAsia="Arial" w:cs="Arial"/>
+                <w:b w:val="0"/>
+                <w:bCs w:val="0"/>
+                <w:i w:val="0"/>
+                <w:iCs w:val="0"/>
+                <w:caps w:val="0"/>
+                <w:smallCaps w:val="0"/>
+                <w:noProof w:val="0"/>
+                <w:color w:val="000000" w:themeColor="text1" w:themeTint="FF" w:themeShade="FF"/>
+                <w:sz w:val="22"/>
+                <w:szCs w:val="22"/>
+                <w:lang w:val="en-US"/>
+              </w:rPr>
+              <w:t>NOT NULL</w:t>
             </w:r>
           </w:p>
         </w:tc>
@@ -5944,6 +6185,57 @@
               </w:rPr>
               <w:t>Decimal</w:t>
             </w:r>
+            <w:r>
+              <w:rPr>
+                <w:rFonts w:ascii="Arial" w:hAnsi="Arial" w:eastAsia="Arial" w:cs="Arial"/>
+                <w:b w:val="0"/>
+                <w:bCs w:val="0"/>
+                <w:i w:val="0"/>
+                <w:iCs w:val="0"/>
+                <w:caps w:val="0"/>
+                <w:smallCaps w:val="0"/>
+                <w:noProof w:val="0"/>
+                <w:color w:val="000000" w:themeColor="text1" w:themeTint="FF" w:themeShade="FF"/>
+                <w:sz w:val="22"/>
+                <w:szCs w:val="22"/>
+                <w:lang w:val="en-US"/>
+              </w:rPr>
+              <w:t>(</w:t>
+            </w:r>
+            <w:r>
+              <w:rPr>
+                <w:rFonts w:ascii="Arial" w:hAnsi="Arial" w:eastAsia="Arial" w:cs="Arial"/>
+                <w:b w:val="0"/>
+                <w:bCs w:val="0"/>
+                <w:i w:val="0"/>
+                <w:iCs w:val="0"/>
+                <w:caps w:val="0"/>
+                <w:smallCaps w:val="0"/>
+                <w:noProof w:val="0"/>
+                <w:color w:val="000000" w:themeColor="text1" w:themeTint="FF" w:themeShade="FF"/>
+                <w:sz w:val="22"/>
+                <w:szCs w:val="22"/>
+                <w:lang w:val="en-US"/>
+              </w:rPr>
+              <w:t>10,2) N</w:t>
+            </w:r>
+            <w:r>
+              <w:rPr>
+                <w:rFonts w:ascii="Arial" w:hAnsi="Arial" w:eastAsia="Arial" w:cs="Arial"/>
+                <w:b w:val="0"/>
+                <w:bCs w:val="0"/>
+                <w:i w:val="0"/>
+                <w:iCs w:val="0"/>
+                <w:caps w:val="0"/>
+                <w:smallCaps w:val="0"/>
+                <w:noProof w:val="0"/>
+                <w:color w:val="000000" w:themeColor="text1" w:themeTint="FF" w:themeShade="FF"/>
+                <w:sz w:val="22"/>
+                <w:szCs w:val="22"/>
+                <w:lang w:val="en-US"/>
+              </w:rPr>
+              <w:t>ULLABLE</w:t>
+            </w:r>
           </w:p>
         </w:tc>
       </w:tr>
@@ -6082,6 +6374,23 @@
                 <w:lang w:val="en-US"/>
               </w:rPr>
               <w:t>Date</w:t>
+            </w:r>
+            <w:r>
+              <w:rPr>
+                <w:rFonts w:ascii="Arial" w:hAnsi="Arial" w:eastAsia="Arial" w:cs="Arial"/>
+                <w:b w:val="0"/>
+                <w:bCs w:val="0"/>
+                <w:i w:val="0"/>
+                <w:iCs w:val="0"/>
+                <w:caps w:val="0"/>
+                <w:smallCaps w:val="0"/>
+                <w:noProof w:val="0"/>
+                <w:color w:val="000000" w:themeColor="text1" w:themeTint="FF" w:themeShade="FF"/>
+                <w:sz w:val="22"/>
+                <w:szCs w:val="22"/>
+                <w:lang w:val="en-US"/>
+              </w:rPr>
+              <w:t xml:space="preserve"> NOT NULL</w:t>
             </w:r>
           </w:p>
         </w:tc>
@@ -6474,6 +6783,23 @@
               </w:rPr>
               <w:t>Int</w:t>
             </w:r>
+            <w:r>
+              <w:rPr>
+                <w:rFonts w:ascii="Arial" w:hAnsi="Arial" w:eastAsia="Arial" w:cs="Arial"/>
+                <w:b w:val="0"/>
+                <w:bCs w:val="0"/>
+                <w:i w:val="0"/>
+                <w:iCs w:val="0"/>
+                <w:caps w:val="0"/>
+                <w:smallCaps w:val="0"/>
+                <w:noProof w:val="0"/>
+                <w:color w:val="000000" w:themeColor="text1" w:themeTint="FF" w:themeShade="FF"/>
+                <w:sz w:val="22"/>
+                <w:szCs w:val="22"/>
+                <w:lang w:val="en-US"/>
+              </w:rPr>
+              <w:t xml:space="preserve"> NOT NULL</w:t>
+            </w:r>
           </w:p>
         </w:tc>
       </w:tr>
@@ -6682,6 +7008,23 @@
                 <w:lang w:val="en-US"/>
               </w:rPr>
               <w:t>Int</w:t>
+            </w:r>
+            <w:r>
+              <w:rPr>
+                <w:rFonts w:ascii="Arial" w:hAnsi="Arial" w:eastAsia="Arial" w:cs="Arial"/>
+                <w:b w:val="0"/>
+                <w:bCs w:val="0"/>
+                <w:i w:val="0"/>
+                <w:iCs w:val="0"/>
+                <w:caps w:val="0"/>
+                <w:smallCaps w:val="0"/>
+                <w:noProof w:val="0"/>
+                <w:color w:val="000000" w:themeColor="text1" w:themeTint="FF" w:themeShade="FF"/>
+                <w:sz w:val="22"/>
+                <w:szCs w:val="22"/>
+                <w:lang w:val="en-US"/>
+              </w:rPr>
+              <w:t xml:space="preserve"> NOT NULL</w:t>
             </w:r>
           </w:p>
         </w:tc>
@@ -7117,6 +7460,23 @@
               </w:rPr>
               <w:t>Int</w:t>
             </w:r>
+            <w:r>
+              <w:rPr>
+                <w:rFonts w:ascii="Arial" w:hAnsi="Arial" w:eastAsia="Arial" w:cs="Arial"/>
+                <w:b w:val="0"/>
+                <w:bCs w:val="0"/>
+                <w:i w:val="0"/>
+                <w:iCs w:val="0"/>
+                <w:caps w:val="0"/>
+                <w:smallCaps w:val="0"/>
+                <w:noProof w:val="0"/>
+                <w:color w:val="000000" w:themeColor="text1" w:themeTint="FF" w:themeShade="FF"/>
+                <w:sz w:val="22"/>
+                <w:szCs w:val="22"/>
+                <w:lang w:val="en-US"/>
+              </w:rPr>
+              <w:t xml:space="preserve"> NOT NULL</w:t>
+            </w:r>
           </w:p>
         </w:tc>
       </w:tr>
@@ -7258,6 +7618,23 @@
               </w:rPr>
               <w:t>Date</w:t>
             </w:r>
+            <w:r>
+              <w:rPr>
+                <w:rFonts w:ascii="Arial" w:hAnsi="Arial" w:eastAsia="Arial" w:cs="Arial"/>
+                <w:b w:val="0"/>
+                <w:bCs w:val="0"/>
+                <w:i w:val="0"/>
+                <w:iCs w:val="0"/>
+                <w:caps w:val="0"/>
+                <w:smallCaps w:val="0"/>
+                <w:noProof w:val="0"/>
+                <w:color w:val="000000" w:themeColor="text1" w:themeTint="FF" w:themeShade="FF"/>
+                <w:sz w:val="22"/>
+                <w:szCs w:val="22"/>
+                <w:lang w:val="en-US"/>
+              </w:rPr>
+              <w:t xml:space="preserve"> NOT NULL</w:t>
+            </w:r>
           </w:p>
         </w:tc>
       </w:tr>
@@ -7397,6 +7774,23 @@
               </w:rPr>
               <w:t>Date</w:t>
             </w:r>
+            <w:r>
+              <w:rPr>
+                <w:rFonts w:ascii="Arial" w:hAnsi="Arial" w:eastAsia="Arial" w:cs="Arial"/>
+                <w:b w:val="0"/>
+                <w:bCs w:val="0"/>
+                <w:i w:val="0"/>
+                <w:iCs w:val="0"/>
+                <w:caps w:val="0"/>
+                <w:smallCaps w:val="0"/>
+                <w:noProof w:val="0"/>
+                <w:color w:val="000000" w:themeColor="text1" w:themeTint="FF" w:themeShade="FF"/>
+                <w:sz w:val="22"/>
+                <w:szCs w:val="22"/>
+                <w:lang w:val="en-US"/>
+              </w:rPr>
+              <w:t xml:space="preserve"> NULLABLE</w:t>
+            </w:r>
           </w:p>
         </w:tc>
       </w:tr>
@@ -7533,6 +7927,23 @@
                 <w:lang w:val="en-US"/>
               </w:rPr>
               <w:t>Boolean</w:t>
+            </w:r>
+            <w:r>
+              <w:rPr>
+                <w:rFonts w:ascii="Arial" w:hAnsi="Arial" w:eastAsia="Arial" w:cs="Arial"/>
+                <w:b w:val="0"/>
+                <w:bCs w:val="0"/>
+                <w:i w:val="0"/>
+                <w:iCs w:val="0"/>
+                <w:caps w:val="0"/>
+                <w:smallCaps w:val="0"/>
+                <w:noProof w:val="0"/>
+                <w:color w:val="000000" w:themeColor="text1" w:themeTint="FF" w:themeShade="FF"/>
+                <w:sz w:val="22"/>
+                <w:szCs w:val="22"/>
+                <w:lang w:val="en-US"/>
+              </w:rPr>
+              <w:t xml:space="preserve"> NOT NULL</w:t>
             </w:r>
           </w:p>
         </w:tc>
@@ -7836,6 +8247,20 @@
               <w:spacing w:before="0" w:beforeAutospacing="off" w:after="0" w:afterAutospacing="off" w:line="240" w:lineRule="atLeast"/>
               <w:ind w:left="0" w:right="0"/>
               <w:jc w:val="left"/>
+              <w:rPr>
+                <w:rFonts w:ascii="Arial" w:hAnsi="Arial" w:eastAsia="Arial" w:cs="Arial"/>
+                <w:b w:val="0"/>
+                <w:bCs w:val="0"/>
+                <w:i w:val="0"/>
+                <w:iCs w:val="0"/>
+                <w:caps w:val="0"/>
+                <w:smallCaps w:val="0"/>
+                <w:noProof w:val="0"/>
+                <w:color w:val="000000" w:themeColor="text1" w:themeTint="FF" w:themeShade="FF"/>
+                <w:sz w:val="22"/>
+                <w:szCs w:val="22"/>
+                <w:lang w:val="en-US"/>
+              </w:rPr>
             </w:pPr>
             <w:r>
               <w:rPr>
@@ -7853,6 +8278,23 @@
                 <w:lang w:val="en-US"/>
               </w:rPr>
               <w:t>Int</w:t>
+            </w:r>
+            <w:r>
+              <w:rPr>
+                <w:rFonts w:ascii="Arial" w:hAnsi="Arial" w:eastAsia="Arial" w:cs="Arial"/>
+                <w:b w:val="0"/>
+                <w:bCs w:val="0"/>
+                <w:i w:val="0"/>
+                <w:iCs w:val="0"/>
+                <w:caps w:val="0"/>
+                <w:smallCaps w:val="0"/>
+                <w:noProof w:val="0"/>
+                <w:color w:val="000000" w:themeColor="text1" w:themeTint="FF" w:themeShade="FF"/>
+                <w:sz w:val="22"/>
+                <w:szCs w:val="22"/>
+                <w:lang w:val="en-US"/>
+              </w:rPr>
+              <w:t xml:space="preserve"> NOT NULL</w:t>
             </w:r>
           </w:p>
         </w:tc>
@@ -8011,6 +8453,23 @@
                 <w:lang w:val="en-US"/>
               </w:rPr>
               <w:t>Int</w:t>
+            </w:r>
+            <w:r>
+              <w:rPr>
+                <w:rFonts w:ascii="Arial" w:hAnsi="Arial" w:eastAsia="Arial" w:cs="Arial"/>
+                <w:b w:val="0"/>
+                <w:bCs w:val="0"/>
+                <w:i w:val="0"/>
+                <w:iCs w:val="0"/>
+                <w:caps w:val="0"/>
+                <w:smallCaps w:val="0"/>
+                <w:noProof w:val="0"/>
+                <w:color w:val="000000" w:themeColor="text1" w:themeTint="FF" w:themeShade="FF"/>
+                <w:sz w:val="22"/>
+                <w:szCs w:val="22"/>
+                <w:lang w:val="en-US"/>
+              </w:rPr>
+              <w:t xml:space="preserve"> NOT NULL</w:t>
             </w:r>
           </w:p>
         </w:tc>
@@ -8404,7 +8863,7 @@
                 <w:szCs w:val="22"/>
                 <w:lang w:val="en-US"/>
               </w:rPr>
-              <w:t>Unique m</w:t>
+              <w:t>M</w:t>
             </w:r>
             <w:r>
               <w:rPr>
@@ -8498,6 +8957,40 @@
                 <w:lang w:val="en-US"/>
               </w:rPr>
               <w:t>25)</w:t>
+            </w:r>
+            <w:r>
+              <w:rPr>
+                <w:rFonts w:ascii="Arial" w:hAnsi="Arial" w:eastAsia="Arial" w:cs="Arial"/>
+                <w:b w:val="0"/>
+                <w:bCs w:val="0"/>
+                <w:i w:val="0"/>
+                <w:iCs w:val="0"/>
+                <w:caps w:val="0"/>
+                <w:smallCaps w:val="0"/>
+                <w:noProof w:val="0"/>
+                <w:color w:val="000000" w:themeColor="text1" w:themeTint="FF" w:themeShade="FF"/>
+                <w:sz w:val="22"/>
+                <w:szCs w:val="22"/>
+                <w:lang w:val="en-US"/>
+              </w:rPr>
+              <w:t xml:space="preserve"> UNIQUE</w:t>
+            </w:r>
+            <w:r>
+              <w:rPr>
+                <w:rFonts w:ascii="Arial" w:hAnsi="Arial" w:eastAsia="Arial" w:cs="Arial"/>
+                <w:b w:val="0"/>
+                <w:bCs w:val="0"/>
+                <w:i w:val="0"/>
+                <w:iCs w:val="0"/>
+                <w:caps w:val="0"/>
+                <w:smallCaps w:val="0"/>
+                <w:noProof w:val="0"/>
+                <w:color w:val="000000" w:themeColor="text1" w:themeTint="FF" w:themeShade="FF"/>
+                <w:sz w:val="22"/>
+                <w:szCs w:val="22"/>
+                <w:lang w:val="en-US"/>
+              </w:rPr>
+              <w:t xml:space="preserve"> NOT NULL</w:t>
             </w:r>
           </w:p>
         </w:tc>
@@ -8637,6 +9130,40 @@
                 <w:lang w:val="en-US"/>
               </w:rPr>
               <w:t>Int</w:t>
+            </w:r>
+            <w:r>
+              <w:rPr>
+                <w:rFonts w:ascii="Arial" w:hAnsi="Arial" w:eastAsia="Arial" w:cs="Arial"/>
+                <w:b w:val="0"/>
+                <w:bCs w:val="0"/>
+                <w:i w:val="0"/>
+                <w:iCs w:val="0"/>
+                <w:caps w:val="0"/>
+                <w:smallCaps w:val="0"/>
+                <w:noProof w:val="0"/>
+                <w:color w:val="000000" w:themeColor="text1" w:themeTint="FF" w:themeShade="FF"/>
+                <w:sz w:val="22"/>
+                <w:szCs w:val="22"/>
+                <w:lang w:val="en-US"/>
+              </w:rPr>
+              <w:t xml:space="preserve"> </w:t>
+            </w:r>
+            <w:r>
+              <w:rPr>
+                <w:rFonts w:ascii="Arial" w:hAnsi="Arial" w:eastAsia="Arial" w:cs="Arial"/>
+                <w:b w:val="0"/>
+                <w:bCs w:val="0"/>
+                <w:i w:val="0"/>
+                <w:iCs w:val="0"/>
+                <w:caps w:val="0"/>
+                <w:smallCaps w:val="0"/>
+                <w:noProof w:val="0"/>
+                <w:color w:val="000000" w:themeColor="text1" w:themeTint="FF" w:themeShade="FF"/>
+                <w:sz w:val="22"/>
+                <w:szCs w:val="22"/>
+                <w:lang w:val="en-US"/>
+              </w:rPr>
+              <w:t>NOT NULL</w:t>
             </w:r>
           </w:p>
         </w:tc>
@@ -8783,6 +9310,20 @@
               <w:spacing w:before="0" w:beforeAutospacing="off" w:after="0" w:afterAutospacing="off" w:line="240" w:lineRule="atLeast"/>
               <w:ind w:left="0" w:right="0"/>
               <w:jc w:val="left"/>
+              <w:rPr>
+                <w:rFonts w:ascii="Arial" w:hAnsi="Arial" w:eastAsia="Arial" w:cs="Arial"/>
+                <w:b w:val="0"/>
+                <w:bCs w:val="0"/>
+                <w:i w:val="0"/>
+                <w:iCs w:val="0"/>
+                <w:caps w:val="0"/>
+                <w:smallCaps w:val="0"/>
+                <w:noProof w:val="0"/>
+                <w:color w:val="000000" w:themeColor="text1" w:themeTint="FF" w:themeShade="FF"/>
+                <w:sz w:val="22"/>
+                <w:szCs w:val="22"/>
+                <w:lang w:val="en-US"/>
+              </w:rPr>
             </w:pPr>
             <w:r>
               <w:rPr>
@@ -8800,6 +9341,23 @@
                 <w:lang w:val="en-US"/>
               </w:rPr>
               <w:t>Int</w:t>
+            </w:r>
+            <w:r>
+              <w:rPr>
+                <w:rFonts w:ascii="Arial" w:hAnsi="Arial" w:eastAsia="Arial" w:cs="Arial"/>
+                <w:b w:val="0"/>
+                <w:bCs w:val="0"/>
+                <w:i w:val="0"/>
+                <w:iCs w:val="0"/>
+                <w:caps w:val="0"/>
+                <w:smallCaps w:val="0"/>
+                <w:noProof w:val="0"/>
+                <w:color w:val="000000" w:themeColor="text1" w:themeTint="FF" w:themeShade="FF"/>
+                <w:sz w:val="22"/>
+                <w:szCs w:val="22"/>
+                <w:lang w:val="en-US"/>
+              </w:rPr>
+              <w:t xml:space="preserve"> NOT NULL</w:t>
             </w:r>
           </w:p>
         </w:tc>
@@ -9135,6 +9693,23 @@
               </w:rPr>
               <w:t>Int</w:t>
             </w:r>
+            <w:r>
+              <w:rPr>
+                <w:rFonts w:ascii="Arial" w:hAnsi="Arial" w:eastAsia="Arial" w:cs="Arial"/>
+                <w:b w:val="0"/>
+                <w:bCs w:val="0"/>
+                <w:i w:val="0"/>
+                <w:iCs w:val="0"/>
+                <w:caps w:val="0"/>
+                <w:smallCaps w:val="0"/>
+                <w:noProof w:val="0"/>
+                <w:color w:val="000000" w:themeColor="text1" w:themeTint="FF" w:themeShade="FF"/>
+                <w:sz w:val="22"/>
+                <w:szCs w:val="22"/>
+                <w:lang w:val="en-US"/>
+              </w:rPr>
+              <w:t xml:space="preserve"> NOT NULL</w:t>
+            </w:r>
           </w:p>
         </w:tc>
       </w:tr>
@@ -9230,7 +9805,24 @@
                 <w:szCs w:val="22"/>
                 <w:lang w:val="en-US"/>
               </w:rPr>
-              <w:t>Difficulty rating</w:t>
+              <w:t xml:space="preserve">Difficulty </w:t>
+            </w:r>
+            <w:r>
+              <w:rPr>
+                <w:rFonts w:ascii="Arial" w:hAnsi="Arial" w:eastAsia="Arial" w:cs="Arial"/>
+                <w:b w:val="0"/>
+                <w:bCs w:val="0"/>
+                <w:i w:val="0"/>
+                <w:iCs w:val="0"/>
+                <w:caps w:val="0"/>
+                <w:smallCaps w:val="0"/>
+                <w:noProof w:val="0"/>
+                <w:color w:val="000000" w:themeColor="text1" w:themeTint="FF" w:themeShade="FF"/>
+                <w:sz w:val="22"/>
+                <w:szCs w:val="22"/>
+                <w:lang w:val="en-US"/>
+              </w:rPr>
+              <w:t>level</w:t>
             </w:r>
           </w:p>
         </w:tc>
@@ -9364,6 +9956,23 @@
               </w:rPr>
               <w:t>'Easy', 'Moderate', 'Hard')</w:t>
             </w:r>
+            <w:r>
+              <w:rPr>
+                <w:rFonts w:ascii="Arial" w:hAnsi="Arial" w:eastAsia="Arial" w:cs="Arial"/>
+                <w:b w:val="0"/>
+                <w:bCs w:val="0"/>
+                <w:i w:val="0"/>
+                <w:iCs w:val="0"/>
+                <w:caps w:val="0"/>
+                <w:smallCaps w:val="0"/>
+                <w:noProof w:val="0"/>
+                <w:color w:val="000000" w:themeColor="text1" w:themeTint="FF" w:themeShade="FF"/>
+                <w:sz w:val="22"/>
+                <w:szCs w:val="22"/>
+                <w:lang w:val="en-US"/>
+              </w:rPr>
+              <w:t xml:space="preserve"> NOT NULL</w:t>
+            </w:r>
           </w:p>
         </w:tc>
       </w:tr>
@@ -9834,6 +10443,23 @@
               </w:rPr>
               <w:t>20)</w:t>
             </w:r>
+            <w:r>
+              <w:rPr>
+                <w:rFonts w:ascii="Arial" w:hAnsi="Arial" w:eastAsia="Arial" w:cs="Arial"/>
+                <w:b w:val="0"/>
+                <w:bCs w:val="0"/>
+                <w:i w:val="0"/>
+                <w:iCs w:val="0"/>
+                <w:caps w:val="0"/>
+                <w:smallCaps w:val="0"/>
+                <w:noProof w:val="0"/>
+                <w:color w:val="000000" w:themeColor="text1" w:themeTint="FF" w:themeShade="FF"/>
+                <w:sz w:val="22"/>
+                <w:szCs w:val="22"/>
+                <w:lang w:val="en-US"/>
+              </w:rPr>
+              <w:t xml:space="preserve"> NOT NULL</w:t>
+            </w:r>
           </w:p>
         </w:tc>
       </w:tr>
@@ -10206,7 +10832,58 @@
                 <w:szCs w:val="22"/>
                 <w:lang w:val="en-US"/>
               </w:rPr>
-              <w:t xml:space="preserve"> &gt; 0), NOT NULL</w:t>
+              <w:t xml:space="preserve"> &gt;</w:t>
+            </w:r>
+            <w:r>
+              <w:rPr>
+                <w:rFonts w:ascii="Arial" w:hAnsi="Arial" w:eastAsia="Arial" w:cs="Arial"/>
+                <w:b w:val="0"/>
+                <w:bCs w:val="0"/>
+                <w:i w:val="0"/>
+                <w:iCs w:val="0"/>
+                <w:caps w:val="0"/>
+                <w:smallCaps w:val="0"/>
+                <w:noProof w:val="0"/>
+                <w:color w:val="000000" w:themeColor="text1" w:themeTint="FF" w:themeShade="FF"/>
+                <w:sz w:val="22"/>
+                <w:szCs w:val="22"/>
+                <w:lang w:val="en-US"/>
+              </w:rPr>
+              <w:t>=</w:t>
+            </w:r>
+            <w:r>
+              <w:rPr>
+                <w:rFonts w:ascii="Arial" w:hAnsi="Arial" w:eastAsia="Arial" w:cs="Arial"/>
+                <w:b w:val="0"/>
+                <w:bCs w:val="0"/>
+                <w:i w:val="0"/>
+                <w:iCs w:val="0"/>
+                <w:caps w:val="0"/>
+                <w:smallCaps w:val="0"/>
+                <w:noProof w:val="0"/>
+                <w:color w:val="000000" w:themeColor="text1" w:themeTint="FF" w:themeShade="FF"/>
+                <w:sz w:val="22"/>
+                <w:szCs w:val="22"/>
+                <w:lang w:val="en-US"/>
+              </w:rPr>
+              <w:t xml:space="preserve"> 0), </w:t>
+            </w:r>
+            <w:r>
+              <w:rPr>
+                <w:rFonts w:ascii="Arial" w:hAnsi="Arial" w:eastAsia="Arial" w:cs="Arial"/>
+                <w:b w:val="0"/>
+                <w:bCs w:val="0"/>
+                <w:i w:val="0"/>
+                <w:iCs w:val="0"/>
+                <w:caps w:val="0"/>
+                <w:smallCaps w:val="0"/>
+                <w:noProof w:val="0"/>
+                <w:color w:val="000000" w:themeColor="text1" w:themeTint="FF" w:themeShade="FF"/>
+                <w:sz w:val="22"/>
+                <w:szCs w:val="22"/>
+                <w:lang w:val="en-US"/>
+              </w:rPr>
+              <w:t>NULLABLE</w:t>
             </w:r>
           </w:p>
         </w:tc>
@@ -10218,120 +10895,136 @@
         <w:tc>
           <w:tcPr>
             <w:tcW w:w="2302" w:type="dxa"/>
-            <w:shd w:val="clear" w:color="auto" w:fill="76CDD8"/>
-            <w:tcMar/>
-          </w:tcPr>
-          <w:p w14:noSpellErr="1">
-            <w:pPr>
-              <w:pStyle w:val="BodyText"/>
-              <w:widowControl w:val="0"/>
-              <w:spacing w:line="360" w:lineRule="auto"/>
-              <w:jc w:val="center"/>
-              <w:rPr>
-                <w:rFonts w:ascii="Arial" w:hAnsi="Arial" w:eastAsia="Arial" w:cs="Arial"/>
-                <w:color w:val="FFFFFF" w:themeColor="background1" w:themeTint="FF" w:themeShade="FF"/>
-                <w:sz w:val="22"/>
-                <w:szCs w:val="22"/>
-              </w:rPr>
-            </w:pPr>
-            <w:r>
-              <w:rPr>
-                <w:rFonts w:ascii="Arial" w:hAnsi="Arial" w:eastAsia="Arial" w:cs="Arial"/>
-                <w:color w:val="FFFFFF" w:themeColor="background1" w:themeTint="FF" w:themeShade="FF"/>
-                <w:sz w:val="22"/>
-                <w:szCs w:val="22"/>
-              </w:rPr>
-              <w:t>Table Name</w:t>
-            </w:r>
-          </w:p>
-        </w:tc>
-        <w:tc>
-          <w:tcPr>
-            <w:tcW w:w="2302" w:type="dxa"/>
-            <w:shd w:val="clear" w:color="auto" w:fill="76CDD8"/>
-            <w:tcMar/>
-          </w:tcPr>
-          <w:p w14:noSpellErr="1">
-            <w:pPr>
-              <w:pStyle w:val="BodyText"/>
-              <w:widowControl w:val="0"/>
-              <w:spacing w:line="360" w:lineRule="auto"/>
-              <w:jc w:val="center"/>
-              <w:rPr>
-                <w:rFonts w:ascii="Arial" w:hAnsi="Arial" w:eastAsia="Arial" w:cs="Arial"/>
-                <w:color w:val="FFFFFF" w:themeColor="background1" w:themeTint="FF" w:themeShade="FF"/>
-                <w:sz w:val="22"/>
-                <w:szCs w:val="22"/>
-              </w:rPr>
-            </w:pPr>
-            <w:r>
-              <w:rPr>
-                <w:rFonts w:ascii="Arial" w:hAnsi="Arial" w:eastAsia="Arial" w:cs="Arial"/>
-                <w:color w:val="FFFFFF" w:themeColor="background1" w:themeTint="FF" w:themeShade="FF"/>
-                <w:sz w:val="22"/>
-                <w:szCs w:val="22"/>
-              </w:rPr>
-              <w:t xml:space="preserve">Field name </w:t>
-            </w:r>
-          </w:p>
-        </w:tc>
-        <w:tc>
-          <w:tcPr>
-            <w:tcW w:w="2302" w:type="dxa"/>
-            <w:shd w:val="clear" w:color="auto" w:fill="76CDD8"/>
-            <w:tcMar/>
-          </w:tcPr>
-          <w:p w14:noSpellErr="1">
-            <w:pPr>
-              <w:pStyle w:val="BodyText"/>
-              <w:widowControl w:val="0"/>
-              <w:spacing w:line="360" w:lineRule="auto"/>
-              <w:jc w:val="center"/>
-              <w:rPr>
-                <w:rFonts w:ascii="Arial" w:hAnsi="Arial" w:eastAsia="Arial" w:cs="Arial"/>
-                <w:color w:val="FFFFFF" w:themeColor="background1" w:themeTint="FF" w:themeShade="FF"/>
-                <w:sz w:val="22"/>
-                <w:szCs w:val="22"/>
-              </w:rPr>
-            </w:pPr>
-            <w:r>
-              <w:rPr>
-                <w:rFonts w:ascii="Arial" w:hAnsi="Arial" w:eastAsia="Arial" w:cs="Arial"/>
-                <w:color w:val="FFFFFF" w:themeColor="background1" w:themeTint="FF" w:themeShade="FF"/>
-                <w:sz w:val="22"/>
-                <w:szCs w:val="22"/>
-              </w:rPr>
-              <w:t xml:space="preserve">Field Description </w:t>
-            </w:r>
-          </w:p>
-        </w:tc>
-        <w:tc>
-          <w:tcPr>
-            <w:tcW w:w="2302" w:type="dxa"/>
-            <w:shd w:val="clear" w:color="auto" w:fill="76CDD8"/>
-            <w:tcMar/>
-          </w:tcPr>
-          <w:p w14:noSpellErr="1">
-            <w:pPr>
-              <w:pStyle w:val="BodyText"/>
-              <w:widowControl w:val="0"/>
-              <w:spacing w:line="360" w:lineRule="auto"/>
-              <w:jc w:val="center"/>
-              <w:rPr>
-                <w:rFonts w:ascii="Arial" w:hAnsi="Arial" w:eastAsia="Arial" w:cs="Arial"/>
-                <w:color w:val="FFFFFF" w:themeColor="background1" w:themeTint="FF" w:themeShade="FF"/>
-                <w:sz w:val="22"/>
-                <w:szCs w:val="22"/>
-              </w:rPr>
-            </w:pPr>
-            <w:r>
-              <w:rPr>
-                <w:rFonts w:ascii="Arial" w:hAnsi="Arial" w:eastAsia="Arial" w:cs="Arial"/>
-                <w:color w:val="FFFFFF" w:themeColor="background1" w:themeTint="FF" w:themeShade="FF"/>
-                <w:sz w:val="22"/>
-                <w:szCs w:val="22"/>
-              </w:rPr>
-              <w:t xml:space="preserve">Data Type </w:t>
+            <w:vMerge/>
+            <w:tcMar/>
+          </w:tcPr>
+          <w:p/>
+        </w:tc>
+        <w:tc>
+          <w:tcPr>
+            <w:tcW w:w="2302" w:type="dxa"/>
+            <w:tcMar/>
+          </w:tcPr>
+          <w:p>
+            <w:pPr>
+              <w:pStyle w:val="Normal"/>
+              <w:rPr>
+                <w:rFonts w:ascii="Arial" w:hAnsi="Arial" w:eastAsia="Arial" w:cs="Arial"/>
+                <w:b w:val="0"/>
+                <w:bCs w:val="0"/>
+                <w:i w:val="0"/>
+                <w:iCs w:val="0"/>
+                <w:caps w:val="0"/>
+                <w:smallCaps w:val="0"/>
+                <w:noProof w:val="0"/>
+                <w:color w:val="000000" w:themeColor="text1" w:themeTint="FF" w:themeShade="FF"/>
+                <w:sz w:val="22"/>
+                <w:szCs w:val="22"/>
+                <w:lang w:val="en-US"/>
+              </w:rPr>
+            </w:pPr>
+            <w:r>
+              <w:rPr>
+                <w:rFonts w:ascii="Arial" w:hAnsi="Arial" w:eastAsia="Arial" w:cs="Arial"/>
+                <w:b w:val="0"/>
+                <w:bCs w:val="0"/>
+                <w:i w:val="0"/>
+                <w:iCs w:val="0"/>
+                <w:caps w:val="0"/>
+                <w:smallCaps w:val="0"/>
+                <w:noProof w:val="0"/>
+                <w:color w:val="000000" w:themeColor="text1" w:themeTint="FF" w:themeShade="FF"/>
+                <w:sz w:val="22"/>
+                <w:szCs w:val="22"/>
+                <w:lang w:val="en-US"/>
+              </w:rPr>
+              <w:t>type_id</w:t>
+            </w:r>
+          </w:p>
+        </w:tc>
+        <w:tc>
+          <w:tcPr>
+            <w:tcW w:w="2302" w:type="dxa"/>
+            <w:tcMar/>
+          </w:tcPr>
+          <w:p>
+            <w:pPr>
+              <w:pStyle w:val="Normal"/>
+              <w:spacing w:line="240" w:lineRule="atLeast"/>
+              <w:jc w:val="left"/>
+              <w:rPr>
+                <w:rFonts w:ascii="Arial" w:hAnsi="Arial" w:eastAsia="Arial" w:cs="Arial"/>
+                <w:b w:val="0"/>
+                <w:bCs w:val="0"/>
+                <w:i w:val="0"/>
+                <w:iCs w:val="0"/>
+                <w:caps w:val="0"/>
+                <w:smallCaps w:val="0"/>
+                <w:noProof w:val="0"/>
+                <w:color w:val="000000" w:themeColor="text1" w:themeTint="FF" w:themeShade="FF"/>
+                <w:sz w:val="22"/>
+                <w:szCs w:val="22"/>
+                <w:lang w:val="en-US"/>
+              </w:rPr>
+            </w:pPr>
+            <w:r>
+              <w:rPr>
+                <w:rFonts w:ascii="Arial" w:hAnsi="Arial" w:eastAsia="Arial" w:cs="Arial"/>
+                <w:b w:val="0"/>
+                <w:bCs w:val="0"/>
+                <w:i w:val="0"/>
+                <w:iCs w:val="0"/>
+                <w:caps w:val="0"/>
+                <w:smallCaps w:val="0"/>
+                <w:noProof w:val="0"/>
+                <w:color w:val="000000" w:themeColor="text1" w:themeTint="FF" w:themeShade="FF"/>
+                <w:sz w:val="22"/>
+                <w:szCs w:val="22"/>
+                <w:lang w:val="en-US"/>
+              </w:rPr>
+              <w:t>Foreign key to equipment type</w:t>
+            </w:r>
+          </w:p>
+        </w:tc>
+        <w:tc>
+          <w:tcPr>
+            <w:tcW w:w="2302" w:type="dxa"/>
+            <w:tcMar/>
+          </w:tcPr>
+          <w:p>
+            <w:pPr>
+              <w:pStyle w:val="Normal"/>
+              <w:rPr>
+                <w:rFonts w:ascii="Arial" w:hAnsi="Arial" w:eastAsia="Arial" w:cs="Arial"/>
+                <w:b w:val="0"/>
+                <w:bCs w:val="0"/>
+                <w:i w:val="0"/>
+                <w:iCs w:val="0"/>
+                <w:caps w:val="0"/>
+                <w:smallCaps w:val="0"/>
+                <w:noProof w:val="0"/>
+                <w:color w:val="000000" w:themeColor="text1" w:themeTint="FF" w:themeShade="FF"/>
+                <w:sz w:val="22"/>
+                <w:szCs w:val="22"/>
+                <w:lang w:val="en-US"/>
+              </w:rPr>
+            </w:pPr>
+            <w:r>
+              <w:rPr>
+                <w:rFonts w:ascii="Arial" w:hAnsi="Arial" w:eastAsia="Arial" w:cs="Arial"/>
+                <w:b w:val="0"/>
+                <w:bCs w:val="0"/>
+                <w:i w:val="0"/>
+                <w:iCs w:val="0"/>
+                <w:caps w:val="0"/>
+                <w:smallCaps w:val="0"/>
+                <w:noProof w:val="0"/>
+                <w:color w:val="000000" w:themeColor="text1" w:themeTint="FF" w:themeShade="FF"/>
+                <w:sz w:val="22"/>
+                <w:szCs w:val="22"/>
+                <w:lang w:val="en-US"/>
+              </w:rPr>
+              <w:t>Int NOT NULL</w:t>
             </w:r>
           </w:p>
         </w:tc>
@@ -10343,6 +11036,131 @@
         <w:tc>
           <w:tcPr>
             <w:tcW w:w="2302" w:type="dxa"/>
+            <w:shd w:val="clear" w:color="auto" w:fill="76CDD8"/>
+            <w:tcMar/>
+          </w:tcPr>
+          <w:p w14:noSpellErr="1">
+            <w:pPr>
+              <w:pStyle w:val="BodyText"/>
+              <w:widowControl w:val="0"/>
+              <w:spacing w:line="360" w:lineRule="auto"/>
+              <w:jc w:val="center"/>
+              <w:rPr>
+                <w:rFonts w:ascii="Arial" w:hAnsi="Arial" w:eastAsia="Arial" w:cs="Arial"/>
+                <w:color w:val="FFFFFF" w:themeColor="background1" w:themeTint="FF" w:themeShade="FF"/>
+                <w:sz w:val="22"/>
+                <w:szCs w:val="22"/>
+              </w:rPr>
+            </w:pPr>
+            <w:r>
+              <w:rPr>
+                <w:rFonts w:ascii="Arial" w:hAnsi="Arial" w:eastAsia="Arial" w:cs="Arial"/>
+                <w:color w:val="FFFFFF" w:themeColor="background1" w:themeTint="FF" w:themeShade="FF"/>
+                <w:sz w:val="22"/>
+                <w:szCs w:val="22"/>
+              </w:rPr>
+              <w:t>Table Name</w:t>
+            </w:r>
+          </w:p>
+        </w:tc>
+        <w:tc>
+          <w:tcPr>
+            <w:tcW w:w="2302" w:type="dxa"/>
+            <w:shd w:val="clear" w:color="auto" w:fill="76CDD8"/>
+            <w:tcMar/>
+          </w:tcPr>
+          <w:p w14:noSpellErr="1">
+            <w:pPr>
+              <w:pStyle w:val="BodyText"/>
+              <w:widowControl w:val="0"/>
+              <w:spacing w:line="360" w:lineRule="auto"/>
+              <w:jc w:val="center"/>
+              <w:rPr>
+                <w:rFonts w:ascii="Arial" w:hAnsi="Arial" w:eastAsia="Arial" w:cs="Arial"/>
+                <w:color w:val="FFFFFF" w:themeColor="background1" w:themeTint="FF" w:themeShade="FF"/>
+                <w:sz w:val="22"/>
+                <w:szCs w:val="22"/>
+              </w:rPr>
+            </w:pPr>
+            <w:r>
+              <w:rPr>
+                <w:rFonts w:ascii="Arial" w:hAnsi="Arial" w:eastAsia="Arial" w:cs="Arial"/>
+                <w:color w:val="FFFFFF" w:themeColor="background1" w:themeTint="FF" w:themeShade="FF"/>
+                <w:sz w:val="22"/>
+                <w:szCs w:val="22"/>
+              </w:rPr>
+              <w:t xml:space="preserve">Field name </w:t>
+            </w:r>
+          </w:p>
+        </w:tc>
+        <w:tc>
+          <w:tcPr>
+            <w:tcW w:w="2302" w:type="dxa"/>
+            <w:shd w:val="clear" w:color="auto" w:fill="76CDD8"/>
+            <w:tcMar/>
+          </w:tcPr>
+          <w:p w14:noSpellErr="1">
+            <w:pPr>
+              <w:pStyle w:val="BodyText"/>
+              <w:widowControl w:val="0"/>
+              <w:spacing w:line="360" w:lineRule="auto"/>
+              <w:jc w:val="center"/>
+              <w:rPr>
+                <w:rFonts w:ascii="Arial" w:hAnsi="Arial" w:eastAsia="Arial" w:cs="Arial"/>
+                <w:color w:val="FFFFFF" w:themeColor="background1" w:themeTint="FF" w:themeShade="FF"/>
+                <w:sz w:val="22"/>
+                <w:szCs w:val="22"/>
+              </w:rPr>
+            </w:pPr>
+            <w:r>
+              <w:rPr>
+                <w:rFonts w:ascii="Arial" w:hAnsi="Arial" w:eastAsia="Arial" w:cs="Arial"/>
+                <w:color w:val="FFFFFF" w:themeColor="background1" w:themeTint="FF" w:themeShade="FF"/>
+                <w:sz w:val="22"/>
+                <w:szCs w:val="22"/>
+              </w:rPr>
+              <w:t xml:space="preserve">Field Description </w:t>
+            </w:r>
+          </w:p>
+        </w:tc>
+        <w:tc>
+          <w:tcPr>
+            <w:tcW w:w="2302" w:type="dxa"/>
+            <w:shd w:val="clear" w:color="auto" w:fill="76CDD8"/>
+            <w:tcMar/>
+          </w:tcPr>
+          <w:p w14:noSpellErr="1">
+            <w:pPr>
+              <w:pStyle w:val="BodyText"/>
+              <w:widowControl w:val="0"/>
+              <w:spacing w:line="360" w:lineRule="auto"/>
+              <w:jc w:val="center"/>
+              <w:rPr>
+                <w:rFonts w:ascii="Arial" w:hAnsi="Arial" w:eastAsia="Arial" w:cs="Arial"/>
+                <w:color w:val="FFFFFF" w:themeColor="background1" w:themeTint="FF" w:themeShade="FF"/>
+                <w:sz w:val="22"/>
+                <w:szCs w:val="22"/>
+              </w:rPr>
+            </w:pPr>
+            <w:r>
+              <w:rPr>
+                <w:rFonts w:ascii="Arial" w:hAnsi="Arial" w:eastAsia="Arial" w:cs="Arial"/>
+                <w:color w:val="FFFFFF" w:themeColor="background1" w:themeTint="FF" w:themeShade="FF"/>
+                <w:sz w:val="22"/>
+                <w:szCs w:val="22"/>
+              </w:rPr>
+              <w:t xml:space="preserve">Data Type </w:t>
+            </w:r>
+          </w:p>
+        </w:tc>
+      </w:tr>
+      <w:tr>
+        <w:trPr>
+          <w:trHeight w:val="390"/>
+        </w:trPr>
+        <w:tc>
+          <w:tcPr>
+            <w:tcW w:w="2302" w:type="dxa"/>
             <w:vMerge w:val="restart"/>
             <w:tcMar/>
             <w:vAlign w:val="top"/>
@@ -10459,7 +11277,7 @@
       </w:tr>
       <w:tr>
         <w:trPr>
-          <w:trHeight w:val="300"/>
+          <w:trHeight w:val="405"/>
         </w:trPr>
         <w:tc>
           <w:tcPr>
@@ -10599,150 +11417,22 @@
               </w:rPr>
               <w:t>Varchar(20)</w:t>
             </w:r>
-          </w:p>
-        </w:tc>
-      </w:tr>
-      <w:tr>
-        <w:trPr>
-          <w:trHeight w:val="300"/>
-        </w:trPr>
-        <w:tc>
-          <w:tcPr>
-            <w:tcW w:w="2302" w:type="dxa"/>
-            <w:vMerge/>
-            <w:tcMar/>
-            <w:vAlign w:val="top"/>
-          </w:tcPr>
-          <w:p/>
-        </w:tc>
-        <w:tc>
-          <w:tcPr>
-            <w:tcW w:w="2302" w:type="dxa"/>
-            <w:tcMar/>
-            <w:vAlign w:val="top"/>
-          </w:tcPr>
-          <w:p>
-            <w:pPr>
-              <w:pStyle w:val="Normal"/>
-              <w:rPr>
-                <w:rFonts w:ascii="Arial" w:hAnsi="Arial" w:eastAsia="Arial" w:cs="Arial"/>
-                <w:b w:val="0"/>
-                <w:bCs w:val="0"/>
-                <w:i w:val="0"/>
-                <w:iCs w:val="0"/>
-                <w:caps w:val="0"/>
-                <w:smallCaps w:val="0"/>
-                <w:noProof w:val="0"/>
-                <w:color w:val="000000" w:themeColor="text1" w:themeTint="FF" w:themeShade="FF"/>
-                <w:sz w:val="22"/>
-                <w:szCs w:val="22"/>
-                <w:lang w:val="en-US"/>
-              </w:rPr>
-            </w:pPr>
-            <w:r>
-              <w:rPr>
-                <w:rFonts w:ascii="Arial" w:hAnsi="Arial" w:eastAsia="Arial" w:cs="Arial"/>
-                <w:b w:val="0"/>
-                <w:bCs w:val="0"/>
-                <w:i w:val="0"/>
-                <w:iCs w:val="0"/>
-                <w:caps w:val="0"/>
-                <w:smallCaps w:val="0"/>
-                <w:noProof w:val="0"/>
-                <w:color w:val="000000" w:themeColor="text1" w:themeTint="FF" w:themeShade="FF"/>
-                <w:sz w:val="22"/>
-                <w:szCs w:val="22"/>
-                <w:lang w:val="en-US"/>
-              </w:rPr>
-              <w:t>equipment_id</w:t>
-            </w:r>
-          </w:p>
-        </w:tc>
-        <w:tc>
-          <w:tcPr>
-            <w:tcW w:w="2302" w:type="dxa"/>
-            <w:tcMar/>
-            <w:vAlign w:val="top"/>
-          </w:tcPr>
-          <w:p>
-            <w:pPr>
-              <w:pStyle w:val="Normal"/>
-              <w:spacing w:line="240" w:lineRule="atLeast"/>
-              <w:jc w:val="left"/>
-              <w:rPr>
-                <w:rFonts w:ascii="Arial" w:hAnsi="Arial" w:eastAsia="Arial" w:cs="Arial"/>
-                <w:b w:val="0"/>
-                <w:bCs w:val="0"/>
-                <w:i w:val="0"/>
-                <w:iCs w:val="0"/>
-                <w:caps w:val="0"/>
-                <w:smallCaps w:val="0"/>
-                <w:noProof w:val="0"/>
-                <w:color w:val="000000" w:themeColor="text1" w:themeTint="FF" w:themeShade="FF"/>
-                <w:sz w:val="22"/>
-                <w:szCs w:val="22"/>
-                <w:lang w:val="en-US"/>
-              </w:rPr>
-            </w:pPr>
-            <w:r>
-              <w:rPr>
-                <w:rFonts w:ascii="Arial" w:hAnsi="Arial" w:eastAsia="Arial" w:cs="Arial"/>
-                <w:b w:val="0"/>
-                <w:bCs w:val="0"/>
-                <w:i w:val="0"/>
-                <w:iCs w:val="0"/>
-                <w:caps w:val="0"/>
-                <w:smallCaps w:val="0"/>
-                <w:noProof w:val="0"/>
-                <w:color w:val="000000" w:themeColor="text1" w:themeTint="FF" w:themeShade="FF"/>
-                <w:sz w:val="22"/>
-                <w:szCs w:val="22"/>
-                <w:lang w:val="en-US"/>
-              </w:rPr>
-              <w:t>Foreign key to Equipment</w:t>
-            </w:r>
-          </w:p>
-        </w:tc>
-        <w:tc>
-          <w:tcPr>
-            <w:tcW w:w="2302" w:type="dxa"/>
-            <w:tcMar/>
-            <w:vAlign w:val="top"/>
-          </w:tcPr>
-          <w:p>
-            <w:pPr>
-              <w:pStyle w:val="Normal"/>
-              <w:rPr>
-                <w:rFonts w:ascii="Arial" w:hAnsi="Arial" w:eastAsia="Arial" w:cs="Arial"/>
-                <w:b w:val="0"/>
-                <w:bCs w:val="0"/>
-                <w:i w:val="0"/>
-                <w:iCs w:val="0"/>
-                <w:caps w:val="0"/>
-                <w:smallCaps w:val="0"/>
-                <w:noProof w:val="0"/>
-                <w:color w:val="000000" w:themeColor="text1" w:themeTint="FF" w:themeShade="FF"/>
-                <w:sz w:val="22"/>
-                <w:szCs w:val="22"/>
-                <w:lang w:val="en-US"/>
-              </w:rPr>
-            </w:pPr>
-            <w:r>
-              <w:rPr>
-                <w:rFonts w:ascii="Arial" w:hAnsi="Arial" w:eastAsia="Arial" w:cs="Arial"/>
-                <w:b w:val="0"/>
-                <w:bCs w:val="0"/>
-                <w:i w:val="0"/>
-                <w:iCs w:val="0"/>
-                <w:caps w:val="0"/>
-                <w:smallCaps w:val="0"/>
-                <w:noProof w:val="0"/>
-                <w:color w:val="000000" w:themeColor="text1" w:themeTint="FF" w:themeShade="FF"/>
-                <w:sz w:val="22"/>
-                <w:szCs w:val="22"/>
-                <w:lang w:val="en-US"/>
-              </w:rPr>
-              <w:t>Int</w:t>
+            <w:r>
+              <w:rPr>
+                <w:rFonts w:ascii="Arial" w:hAnsi="Arial" w:eastAsia="Arial" w:cs="Arial"/>
+                <w:b w:val="0"/>
+                <w:bCs w:val="0"/>
+                <w:i w:val="0"/>
+                <w:iCs w:val="0"/>
+                <w:caps w:val="0"/>
+                <w:smallCaps w:val="0"/>
+                <w:noProof w:val="0"/>
+                <w:color w:val="000000" w:themeColor="text1" w:themeTint="FF" w:themeShade="FF"/>
+                <w:sz w:val="22"/>
+                <w:szCs w:val="22"/>
+                <w:lang w:val="en-US"/>
+              </w:rPr>
+              <w:t xml:space="preserve"> NOT NULL</w:t>
             </w:r>
           </w:p>
         </w:tc>
@@ -11014,6 +11704,23 @@
                 <w:szCs w:val="22"/>
                 <w:lang w:val="en-US"/>
               </w:rPr>
+              <w:t xml:space="preserve">Composite PK, </w:t>
+            </w:r>
+            <w:r>
+              <w:rPr>
+                <w:rFonts w:ascii="Arial" w:hAnsi="Arial" w:eastAsia="Arial" w:cs="Arial"/>
+                <w:b w:val="0"/>
+                <w:bCs w:val="0"/>
+                <w:i w:val="0"/>
+                <w:iCs w:val="0"/>
+                <w:caps w:val="0"/>
+                <w:smallCaps w:val="0"/>
+                <w:noProof w:val="0"/>
+                <w:color w:val="000000" w:themeColor="text1" w:themeTint="FF" w:themeShade="FF"/>
+                <w:sz w:val="22"/>
+                <w:szCs w:val="22"/>
+                <w:lang w:val="en-US"/>
+              </w:rPr>
               <w:t>Foreign key to Climbs</w:t>
             </w:r>
           </w:p>
@@ -11060,6 +11767,23 @@
                 <w:lang w:val="en-US"/>
               </w:rPr>
               <w:t>Int</w:t>
+            </w:r>
+            <w:r>
+              <w:rPr>
+                <w:rFonts w:ascii="Arial" w:hAnsi="Arial" w:eastAsia="Arial" w:cs="Arial"/>
+                <w:b w:val="0"/>
+                <w:bCs w:val="0"/>
+                <w:i w:val="0"/>
+                <w:iCs w:val="0"/>
+                <w:caps w:val="0"/>
+                <w:smallCaps w:val="0"/>
+                <w:noProof w:val="0"/>
+                <w:color w:val="000000" w:themeColor="text1" w:themeTint="FF" w:themeShade="FF"/>
+                <w:sz w:val="22"/>
+                <w:szCs w:val="22"/>
+                <w:lang w:val="en-US"/>
+              </w:rPr>
+              <w:t xml:space="preserve"> NOT NULL</w:t>
             </w:r>
           </w:p>
         </w:tc>
@@ -11158,6 +11882,23 @@
                 <w:szCs w:val="22"/>
                 <w:lang w:val="en-US"/>
               </w:rPr>
+              <w:t xml:space="preserve">Composite PK, </w:t>
+            </w:r>
+            <w:r>
+              <w:rPr>
+                <w:rFonts w:ascii="Arial" w:hAnsi="Arial" w:eastAsia="Arial" w:cs="Arial"/>
+                <w:b w:val="0"/>
+                <w:bCs w:val="0"/>
+                <w:i w:val="0"/>
+                <w:iCs w:val="0"/>
+                <w:caps w:val="0"/>
+                <w:smallCaps w:val="0"/>
+                <w:noProof w:val="0"/>
+                <w:color w:val="000000" w:themeColor="text1" w:themeTint="FF" w:themeShade="FF"/>
+                <w:sz w:val="22"/>
+                <w:szCs w:val="22"/>
+                <w:lang w:val="en-US"/>
+              </w:rPr>
               <w:t>Foreign key to Equipment</w:t>
             </w:r>
           </w:p>
@@ -11203,6 +11944,23 @@
                 <w:lang w:val="en-US"/>
               </w:rPr>
               <w:t>Int</w:t>
+            </w:r>
+            <w:r>
+              <w:rPr>
+                <w:rFonts w:ascii="Arial" w:hAnsi="Arial" w:eastAsia="Arial" w:cs="Arial"/>
+                <w:b w:val="0"/>
+                <w:bCs w:val="0"/>
+                <w:i w:val="0"/>
+                <w:iCs w:val="0"/>
+                <w:caps w:val="0"/>
+                <w:smallCaps w:val="0"/>
+                <w:noProof w:val="0"/>
+                <w:color w:val="000000" w:themeColor="text1" w:themeTint="FF" w:themeShade="FF"/>
+                <w:sz w:val="22"/>
+                <w:szCs w:val="22"/>
+                <w:lang w:val="en-US"/>
+              </w:rPr>
+              <w:t xml:space="preserve"> NOT NULL</w:t>
             </w:r>
           </w:p>
         </w:tc>
@@ -11346,6 +12104,23 @@
                 <w:lang w:val="en-US"/>
               </w:rPr>
               <w:t>Int</w:t>
+            </w:r>
+            <w:r>
+              <w:rPr>
+                <w:rFonts w:ascii="Arial" w:hAnsi="Arial" w:eastAsia="Arial" w:cs="Arial"/>
+                <w:b w:val="0"/>
+                <w:bCs w:val="0"/>
+                <w:i w:val="0"/>
+                <w:iCs w:val="0"/>
+                <w:caps w:val="0"/>
+                <w:smallCaps w:val="0"/>
+                <w:noProof w:val="0"/>
+                <w:color w:val="000000" w:themeColor="text1" w:themeTint="FF" w:themeShade="FF"/>
+                <w:sz w:val="22"/>
+                <w:szCs w:val="22"/>
+                <w:lang w:val="en-US"/>
+              </w:rPr>
+              <w:t xml:space="preserve"> NOT NULL</w:t>
             </w:r>
           </w:p>
         </w:tc>
@@ -11787,6 +12562,23 @@
               </w:rPr>
               <w:t>Int</w:t>
             </w:r>
+            <w:r>
+              <w:rPr>
+                <w:rFonts w:ascii="Arial" w:hAnsi="Arial" w:eastAsia="Arial" w:cs="Arial"/>
+                <w:b w:val="0"/>
+                <w:bCs w:val="0"/>
+                <w:i w:val="0"/>
+                <w:iCs w:val="0"/>
+                <w:caps w:val="0"/>
+                <w:smallCaps w:val="0"/>
+                <w:noProof w:val="0"/>
+                <w:color w:val="000000" w:themeColor="text1" w:themeTint="FF" w:themeShade="FF"/>
+                <w:sz w:val="22"/>
+                <w:szCs w:val="22"/>
+                <w:lang w:val="en-US"/>
+              </w:rPr>
+              <w:t xml:space="preserve"> NOT NULL</w:t>
+            </w:r>
           </w:p>
         </w:tc>
       </w:tr>
@@ -11928,6 +12720,23 @@
               </w:rPr>
               <w:t>Int</w:t>
             </w:r>
+            <w:r>
+              <w:rPr>
+                <w:rFonts w:ascii="Arial" w:hAnsi="Arial" w:eastAsia="Arial" w:cs="Arial"/>
+                <w:b w:val="0"/>
+                <w:bCs w:val="0"/>
+                <w:i w:val="0"/>
+                <w:iCs w:val="0"/>
+                <w:caps w:val="0"/>
+                <w:smallCaps w:val="0"/>
+                <w:noProof w:val="0"/>
+                <w:color w:val="000000" w:themeColor="text1" w:themeTint="FF" w:themeShade="FF"/>
+                <w:sz w:val="22"/>
+                <w:szCs w:val="22"/>
+                <w:lang w:val="en-US"/>
+              </w:rPr>
+              <w:t xml:space="preserve"> NOT NULL</w:t>
+            </w:r>
           </w:p>
         </w:tc>
       </w:tr>
@@ -12067,6 +12876,23 @@
               </w:rPr>
               <w:t>Date</w:t>
             </w:r>
+            <w:r>
+              <w:rPr>
+                <w:rFonts w:ascii="Arial" w:hAnsi="Arial" w:eastAsia="Arial" w:cs="Arial"/>
+                <w:b w:val="0"/>
+                <w:bCs w:val="0"/>
+                <w:i w:val="0"/>
+                <w:iCs w:val="0"/>
+                <w:caps w:val="0"/>
+                <w:smallCaps w:val="0"/>
+                <w:noProof w:val="0"/>
+                <w:color w:val="000000" w:themeColor="text1" w:themeTint="FF" w:themeShade="FF"/>
+                <w:sz w:val="22"/>
+                <w:szCs w:val="22"/>
+                <w:lang w:val="en-US"/>
+              </w:rPr>
+              <w:t xml:space="preserve"> NOT NULL</w:t>
+            </w:r>
           </w:p>
         </w:tc>
       </w:tr>
@@ -12206,6 +13032,23 @@
               </w:rPr>
               <w:t>Date</w:t>
             </w:r>
+            <w:r>
+              <w:rPr>
+                <w:rFonts w:ascii="Arial" w:hAnsi="Arial" w:eastAsia="Arial" w:cs="Arial"/>
+                <w:b w:val="0"/>
+                <w:bCs w:val="0"/>
+                <w:i w:val="0"/>
+                <w:iCs w:val="0"/>
+                <w:caps w:val="0"/>
+                <w:smallCaps w:val="0"/>
+                <w:noProof w:val="0"/>
+                <w:color w:val="000000" w:themeColor="text1" w:themeTint="FF" w:themeShade="FF"/>
+                <w:sz w:val="22"/>
+                <w:szCs w:val="22"/>
+                <w:lang w:val="en-US"/>
+              </w:rPr>
+              <w:t xml:space="preserve"> NULLABLE</w:t>
+            </w:r>
           </w:p>
         </w:tc>
       </w:tr>
@@ -12343,6 +13186,40 @@
                 <w:lang w:val="en-US"/>
               </w:rPr>
               <w:t>Decimal</w:t>
+            </w:r>
+            <w:r>
+              <w:rPr>
+                <w:rFonts w:ascii="Arial" w:hAnsi="Arial" w:eastAsia="Arial" w:cs="Arial"/>
+                <w:b w:val="0"/>
+                <w:bCs w:val="0"/>
+                <w:i w:val="0"/>
+                <w:iCs w:val="0"/>
+                <w:caps w:val="0"/>
+                <w:smallCaps w:val="0"/>
+                <w:noProof w:val="0"/>
+                <w:color w:val="000000" w:themeColor="text1" w:themeTint="FF" w:themeShade="FF"/>
+                <w:sz w:val="22"/>
+                <w:szCs w:val="22"/>
+                <w:lang w:val="en-US"/>
+              </w:rPr>
+              <w:t>(</w:t>
+            </w:r>
+            <w:r>
+              <w:rPr>
+                <w:rFonts w:ascii="Arial" w:hAnsi="Arial" w:eastAsia="Arial" w:cs="Arial"/>
+                <w:b w:val="0"/>
+                <w:bCs w:val="0"/>
+                <w:i w:val="0"/>
+                <w:iCs w:val="0"/>
+                <w:caps w:val="0"/>
+                <w:smallCaps w:val="0"/>
+                <w:noProof w:val="0"/>
+                <w:color w:val="000000" w:themeColor="text1" w:themeTint="FF" w:themeShade="FF"/>
+                <w:sz w:val="22"/>
+                <w:szCs w:val="22"/>
+                <w:lang w:val="en-US"/>
+              </w:rPr>
+              <w:t>10,2) NOT NULL</w:t>
             </w:r>
           </w:p>
         </w:tc>
@@ -12784,6 +13661,23 @@
               </w:rPr>
               <w:t>Int</w:t>
             </w:r>
+            <w:r>
+              <w:rPr>
+                <w:rFonts w:ascii="Arial" w:hAnsi="Arial" w:eastAsia="Arial" w:cs="Arial"/>
+                <w:b w:val="0"/>
+                <w:bCs w:val="0"/>
+                <w:i w:val="0"/>
+                <w:iCs w:val="0"/>
+                <w:caps w:val="0"/>
+                <w:smallCaps w:val="0"/>
+                <w:noProof w:val="0"/>
+                <w:color w:val="000000" w:themeColor="text1" w:themeTint="FF" w:themeShade="FF"/>
+                <w:sz w:val="22"/>
+                <w:szCs w:val="22"/>
+                <w:lang w:val="en-US"/>
+              </w:rPr>
+              <w:t xml:space="preserve"> NOT NULL</w:t>
+            </w:r>
           </w:p>
         </w:tc>
       </w:tr>
@@ -12925,6 +13819,23 @@
               </w:rPr>
               <w:t>Decimal</w:t>
             </w:r>
+            <w:r>
+              <w:rPr>
+                <w:rFonts w:ascii="Arial" w:hAnsi="Arial" w:eastAsia="Arial" w:cs="Arial"/>
+                <w:b w:val="0"/>
+                <w:bCs w:val="0"/>
+                <w:i w:val="0"/>
+                <w:iCs w:val="0"/>
+                <w:caps w:val="0"/>
+                <w:smallCaps w:val="0"/>
+                <w:noProof w:val="0"/>
+                <w:color w:val="000000" w:themeColor="text1" w:themeTint="FF" w:themeShade="FF"/>
+                <w:sz w:val="22"/>
+                <w:szCs w:val="22"/>
+                <w:lang w:val="en-US"/>
+              </w:rPr>
+              <w:t>(10,2) NOT NULL</w:t>
+            </w:r>
           </w:p>
         </w:tc>
       </w:tr>
@@ -13063,6 +13974,23 @@
                 <w:lang w:val="en-US"/>
               </w:rPr>
               <w:t>Date</w:t>
+            </w:r>
+            <w:r>
+              <w:rPr>
+                <w:rFonts w:ascii="Arial" w:hAnsi="Arial" w:eastAsia="Arial" w:cs="Arial"/>
+                <w:b w:val="0"/>
+                <w:bCs w:val="0"/>
+                <w:i w:val="0"/>
+                <w:iCs w:val="0"/>
+                <w:caps w:val="0"/>
+                <w:smallCaps w:val="0"/>
+                <w:noProof w:val="0"/>
+                <w:color w:val="000000" w:themeColor="text1" w:themeTint="FF" w:themeShade="FF"/>
+                <w:sz w:val="22"/>
+                <w:szCs w:val="22"/>
+                <w:lang w:val="en-US"/>
+              </w:rPr>
+              <w:t xml:space="preserve"> NOT NULL</w:t>
             </w:r>
           </w:p>
         </w:tc>
@@ -13184,6 +14112,20 @@
               <w:spacing w:before="0" w:beforeAutospacing="off" w:after="0" w:afterAutospacing="off" w:line="240" w:lineRule="auto"/>
               <w:ind w:left="0" w:right="0"/>
               <w:jc w:val="left"/>
+              <w:rPr>
+                <w:rFonts w:ascii="Arial" w:hAnsi="Arial" w:eastAsia="Arial" w:cs="Arial"/>
+                <w:b w:val="0"/>
+                <w:bCs w:val="0"/>
+                <w:i w:val="0"/>
+                <w:iCs w:val="0"/>
+                <w:caps w:val="0"/>
+                <w:smallCaps w:val="0"/>
+                <w:noProof w:val="0"/>
+                <w:color w:val="000000" w:themeColor="text1" w:themeTint="FF" w:themeShade="FF"/>
+                <w:sz w:val="22"/>
+                <w:szCs w:val="22"/>
+                <w:lang w:val="en-US"/>
+              </w:rPr>
             </w:pPr>
             <w:r>
               <w:rPr>
@@ -13201,6 +14143,23 @@
                 <w:lang w:val="en-US"/>
               </w:rPr>
               <w:t>Int</w:t>
+            </w:r>
+            <w:r>
+              <w:rPr>
+                <w:rFonts w:ascii="Arial" w:hAnsi="Arial" w:eastAsia="Arial" w:cs="Arial"/>
+                <w:b w:val="0"/>
+                <w:bCs w:val="0"/>
+                <w:i w:val="0"/>
+                <w:iCs w:val="0"/>
+                <w:caps w:val="0"/>
+                <w:smallCaps w:val="0"/>
+                <w:noProof w:val="0"/>
+                <w:color w:val="000000" w:themeColor="text1" w:themeTint="FF" w:themeShade="FF"/>
+                <w:sz w:val="22"/>
+                <w:szCs w:val="22"/>
+                <w:lang w:val="en-US"/>
+              </w:rPr>
+              <w:t xml:space="preserve"> NOT NULL</w:t>
             </w:r>
           </w:p>
         </w:tc>
@@ -13431,6 +14390,23 @@
               </w:rPr>
               <w:t>’))</w:t>
             </w:r>
+            <w:r>
+              <w:rPr>
+                <w:rFonts w:ascii="Arial" w:hAnsi="Arial" w:eastAsia="Arial" w:cs="Arial"/>
+                <w:b w:val="0"/>
+                <w:bCs w:val="0"/>
+                <w:i w:val="0"/>
+                <w:iCs w:val="0"/>
+                <w:caps w:val="0"/>
+                <w:smallCaps w:val="0"/>
+                <w:noProof w:val="0"/>
+                <w:color w:val="000000" w:themeColor="text1" w:themeTint="FF" w:themeShade="FF"/>
+                <w:sz w:val="22"/>
+                <w:szCs w:val="22"/>
+                <w:lang w:val="en-US"/>
+              </w:rPr>
+              <w:t xml:space="preserve"> NOT NULL</w:t>
+            </w:r>
           </w:p>
         </w:tc>
       </w:tr>
@@ -13441,20 +14417,10 @@
         <w:tc>
           <w:tcPr>
             <w:tcW w:w="2302" w:type="dxa"/>
-            <w:tcMar/>
-          </w:tcPr>
-          <w:p>
-            <w:pPr>
-              <w:pStyle w:val="BodyText"/>
-              <w:spacing w:line="240" w:lineRule="auto"/>
-              <w:jc w:val="left"/>
-              <w:rPr>
-                <w:rFonts w:ascii="Arial" w:hAnsi="Arial" w:eastAsia="Arial" w:cs="Arial"/>
-                <w:sz w:val="22"/>
-                <w:szCs w:val="22"/>
-              </w:rPr>
-            </w:pPr>
-          </w:p>
+            <w:vMerge/>
+            <w:tcMar/>
+          </w:tcPr>
+          <w:p/>
         </w:tc>
         <w:tc>
           <w:tcPr>
@@ -13581,6 +14547,23 @@
                 <w:lang w:val="en-US"/>
               </w:rPr>
               <w:t>Int</w:t>
+            </w:r>
+            <w:r>
+              <w:rPr>
+                <w:rFonts w:ascii="Arial" w:hAnsi="Arial" w:eastAsia="Arial" w:cs="Arial"/>
+                <w:b w:val="0"/>
+                <w:bCs w:val="0"/>
+                <w:i w:val="0"/>
+                <w:iCs w:val="0"/>
+                <w:caps w:val="0"/>
+                <w:smallCaps w:val="0"/>
+                <w:noProof w:val="0"/>
+                <w:color w:val="000000" w:themeColor="text1" w:themeTint="FF" w:themeShade="FF"/>
+                <w:sz w:val="22"/>
+                <w:szCs w:val="22"/>
+                <w:lang w:val="en-US"/>
+              </w:rPr>
+              <w:t xml:space="preserve"> NULLABLE</w:t>
             </w:r>
           </w:p>
         </w:tc>
@@ -13592,120 +14575,346 @@
         <w:tc>
           <w:tcPr>
             <w:tcW w:w="2302" w:type="dxa"/>
-            <w:shd w:val="clear" w:color="auto" w:fill="76CDD8"/>
-            <w:tcMar/>
-          </w:tcPr>
-          <w:p w14:noSpellErr="1">
-            <w:pPr>
-              <w:pStyle w:val="BodyText"/>
-              <w:widowControl w:val="0"/>
-              <w:spacing w:line="360" w:lineRule="auto"/>
-              <w:jc w:val="center"/>
-              <w:rPr>
-                <w:rFonts w:ascii="Arial" w:hAnsi="Arial" w:eastAsia="Arial" w:cs="Arial"/>
-                <w:color w:val="FFFFFF" w:themeColor="background1" w:themeTint="FF" w:themeShade="FF"/>
-                <w:sz w:val="22"/>
-                <w:szCs w:val="22"/>
-              </w:rPr>
-            </w:pPr>
-            <w:r>
-              <w:rPr>
-                <w:rFonts w:ascii="Arial" w:hAnsi="Arial" w:eastAsia="Arial" w:cs="Arial"/>
-                <w:color w:val="FFFFFF" w:themeColor="background1" w:themeTint="FF" w:themeShade="FF"/>
-                <w:sz w:val="22"/>
-                <w:szCs w:val="22"/>
-              </w:rPr>
-              <w:t>Table Name</w:t>
-            </w:r>
-          </w:p>
-        </w:tc>
-        <w:tc>
-          <w:tcPr>
-            <w:tcW w:w="2302" w:type="dxa"/>
-            <w:shd w:val="clear" w:color="auto" w:fill="76CDD8"/>
-            <w:tcMar/>
-          </w:tcPr>
-          <w:p w14:noSpellErr="1">
-            <w:pPr>
-              <w:pStyle w:val="BodyText"/>
-              <w:widowControl w:val="0"/>
-              <w:spacing w:line="360" w:lineRule="auto"/>
-              <w:jc w:val="center"/>
-              <w:rPr>
-                <w:rFonts w:ascii="Arial" w:hAnsi="Arial" w:eastAsia="Arial" w:cs="Arial"/>
-                <w:color w:val="FFFFFF" w:themeColor="background1" w:themeTint="FF" w:themeShade="FF"/>
-                <w:sz w:val="22"/>
-                <w:szCs w:val="22"/>
-              </w:rPr>
-            </w:pPr>
-            <w:r>
-              <w:rPr>
-                <w:rFonts w:ascii="Arial" w:hAnsi="Arial" w:eastAsia="Arial" w:cs="Arial"/>
-                <w:color w:val="FFFFFF" w:themeColor="background1" w:themeTint="FF" w:themeShade="FF"/>
-                <w:sz w:val="22"/>
-                <w:szCs w:val="22"/>
-              </w:rPr>
-              <w:t xml:space="preserve">Field name </w:t>
-            </w:r>
-          </w:p>
-        </w:tc>
-        <w:tc>
-          <w:tcPr>
-            <w:tcW w:w="2302" w:type="dxa"/>
-            <w:shd w:val="clear" w:color="auto" w:fill="76CDD8"/>
-            <w:tcMar/>
-          </w:tcPr>
-          <w:p w14:noSpellErr="1">
-            <w:pPr>
-              <w:pStyle w:val="BodyText"/>
-              <w:widowControl w:val="0"/>
-              <w:spacing w:line="360" w:lineRule="auto"/>
-              <w:jc w:val="center"/>
-              <w:rPr>
-                <w:rFonts w:ascii="Arial" w:hAnsi="Arial" w:eastAsia="Arial" w:cs="Arial"/>
-                <w:color w:val="FFFFFF" w:themeColor="background1" w:themeTint="FF" w:themeShade="FF"/>
-                <w:sz w:val="22"/>
-                <w:szCs w:val="22"/>
-              </w:rPr>
-            </w:pPr>
-            <w:r>
-              <w:rPr>
-                <w:rFonts w:ascii="Arial" w:hAnsi="Arial" w:eastAsia="Arial" w:cs="Arial"/>
-                <w:color w:val="FFFFFF" w:themeColor="background1" w:themeTint="FF" w:themeShade="FF"/>
-                <w:sz w:val="22"/>
-                <w:szCs w:val="22"/>
-              </w:rPr>
-              <w:t xml:space="preserve">Field Description </w:t>
-            </w:r>
-          </w:p>
-        </w:tc>
-        <w:tc>
-          <w:tcPr>
-            <w:tcW w:w="2302" w:type="dxa"/>
-            <w:shd w:val="clear" w:color="auto" w:fill="76CDD8"/>
-            <w:tcMar/>
-          </w:tcPr>
-          <w:p w14:noSpellErr="1">
-            <w:pPr>
-              <w:pStyle w:val="BodyText"/>
-              <w:widowControl w:val="0"/>
-              <w:spacing w:line="360" w:lineRule="auto"/>
-              <w:jc w:val="center"/>
-              <w:rPr>
-                <w:rFonts w:ascii="Arial" w:hAnsi="Arial" w:eastAsia="Arial" w:cs="Arial"/>
-                <w:color w:val="FFFFFF" w:themeColor="background1" w:themeTint="FF" w:themeShade="FF"/>
-                <w:sz w:val="22"/>
-                <w:szCs w:val="22"/>
-              </w:rPr>
-            </w:pPr>
-            <w:r>
-              <w:rPr>
-                <w:rFonts w:ascii="Arial" w:hAnsi="Arial" w:eastAsia="Arial" w:cs="Arial"/>
-                <w:color w:val="FFFFFF" w:themeColor="background1" w:themeTint="FF" w:themeShade="FF"/>
-                <w:sz w:val="22"/>
-                <w:szCs w:val="22"/>
-              </w:rPr>
-              <w:t xml:space="preserve">Data Type </w:t>
+            <w:vMerge/>
+            <w:tcMar/>
+          </w:tcPr>
+          <w:p/>
+        </w:tc>
+        <w:tc>
+          <w:tcPr>
+            <w:tcW w:w="2302" w:type="dxa"/>
+            <w:tcMar/>
+          </w:tcPr>
+          <w:p>
+            <w:pPr>
+              <w:pStyle w:val="Normal"/>
+              <w:rPr>
+                <w:rFonts w:ascii="Arial" w:hAnsi="Arial" w:eastAsia="Arial" w:cs="Arial"/>
+                <w:b w:val="0"/>
+                <w:bCs w:val="0"/>
+                <w:i w:val="0"/>
+                <w:iCs w:val="0"/>
+                <w:caps w:val="0"/>
+                <w:smallCaps w:val="0"/>
+                <w:noProof w:val="0"/>
+                <w:color w:val="000000" w:themeColor="text1" w:themeTint="FF" w:themeShade="FF"/>
+                <w:sz w:val="22"/>
+                <w:szCs w:val="22"/>
+                <w:lang w:val="en-US"/>
+              </w:rPr>
+            </w:pPr>
+            <w:r>
+              <w:rPr>
+                <w:rFonts w:ascii="Arial" w:hAnsi="Arial" w:eastAsia="Arial" w:cs="Arial"/>
+                <w:b w:val="0"/>
+                <w:bCs w:val="0"/>
+                <w:i w:val="0"/>
+                <w:iCs w:val="0"/>
+                <w:caps w:val="0"/>
+                <w:smallCaps w:val="0"/>
+                <w:noProof w:val="0"/>
+                <w:color w:val="000000" w:themeColor="text1" w:themeTint="FF" w:themeShade="FF"/>
+                <w:sz w:val="22"/>
+                <w:szCs w:val="22"/>
+                <w:lang w:val="en-US"/>
+              </w:rPr>
+              <w:t>rental_id</w:t>
+            </w:r>
+          </w:p>
+        </w:tc>
+        <w:tc>
+          <w:tcPr>
+            <w:tcW w:w="2302" w:type="dxa"/>
+            <w:tcMar/>
+          </w:tcPr>
+          <w:p>
+            <w:pPr>
+              <w:pStyle w:val="Normal"/>
+              <w:rPr>
+                <w:rFonts w:ascii="Arial" w:hAnsi="Arial" w:eastAsia="Arial" w:cs="Arial"/>
+                <w:b w:val="0"/>
+                <w:bCs w:val="0"/>
+                <w:i w:val="0"/>
+                <w:iCs w:val="0"/>
+                <w:caps w:val="0"/>
+                <w:smallCaps w:val="0"/>
+                <w:noProof w:val="0"/>
+                <w:color w:val="000000" w:themeColor="text1" w:themeTint="FF" w:themeShade="FF"/>
+                <w:sz w:val="22"/>
+                <w:szCs w:val="22"/>
+                <w:lang w:val="en-US"/>
+              </w:rPr>
+            </w:pPr>
+            <w:r>
+              <w:rPr>
+                <w:rFonts w:ascii="Arial" w:hAnsi="Arial" w:eastAsia="Arial" w:cs="Arial"/>
+                <w:b w:val="0"/>
+                <w:bCs w:val="0"/>
+                <w:i w:val="0"/>
+                <w:iCs w:val="0"/>
+                <w:caps w:val="0"/>
+                <w:smallCaps w:val="0"/>
+                <w:noProof w:val="0"/>
+                <w:color w:val="000000" w:themeColor="text1" w:themeTint="FF" w:themeShade="FF"/>
+                <w:sz w:val="22"/>
+                <w:szCs w:val="22"/>
+                <w:lang w:val="en-US"/>
+              </w:rPr>
+              <w:t>Foreign key to equipment rental</w:t>
+            </w:r>
+          </w:p>
+        </w:tc>
+        <w:tc>
+          <w:tcPr>
+            <w:tcW w:w="2302" w:type="dxa"/>
+            <w:tcMar/>
+          </w:tcPr>
+          <w:p>
+            <w:pPr>
+              <w:pStyle w:val="Normal"/>
+              <w:spacing w:line="240" w:lineRule="auto"/>
+              <w:jc w:val="left"/>
+              <w:rPr>
+                <w:rFonts w:ascii="Arial" w:hAnsi="Arial" w:eastAsia="Arial" w:cs="Arial"/>
+                <w:b w:val="0"/>
+                <w:bCs w:val="0"/>
+                <w:i w:val="0"/>
+                <w:iCs w:val="0"/>
+                <w:caps w:val="0"/>
+                <w:smallCaps w:val="0"/>
+                <w:noProof w:val="0"/>
+                <w:color w:val="000000" w:themeColor="text1" w:themeTint="FF" w:themeShade="FF"/>
+                <w:sz w:val="22"/>
+                <w:szCs w:val="22"/>
+                <w:lang w:val="en-US"/>
+              </w:rPr>
+            </w:pPr>
+            <w:r>
+              <w:rPr>
+                <w:rFonts w:ascii="Arial" w:hAnsi="Arial" w:eastAsia="Arial" w:cs="Arial"/>
+                <w:b w:val="0"/>
+                <w:bCs w:val="0"/>
+                <w:i w:val="0"/>
+                <w:iCs w:val="0"/>
+                <w:caps w:val="0"/>
+                <w:smallCaps w:val="0"/>
+                <w:noProof w:val="0"/>
+                <w:color w:val="000000" w:themeColor="text1" w:themeTint="FF" w:themeShade="FF"/>
+                <w:sz w:val="22"/>
+                <w:szCs w:val="22"/>
+                <w:lang w:val="en-US"/>
+              </w:rPr>
+              <w:t>Int NULLABLE</w:t>
+            </w:r>
+          </w:p>
+        </w:tc>
+      </w:tr>
+      <w:tr>
+        <w:trPr>
+          <w:trHeight w:val="555"/>
+        </w:trPr>
+        <w:tc>
+          <w:tcPr>
+            <w:tcW w:w="2302" w:type="dxa"/>
+            <w:vMerge/>
+            <w:tcMar/>
+          </w:tcPr>
+          <w:p/>
+        </w:tc>
+        <w:tc>
+          <w:tcPr>
+            <w:tcW w:w="2302" w:type="dxa"/>
+            <w:vMerge w:val="restart"/>
+            <w:tcMar/>
+          </w:tcPr>
+          <w:p>
+            <w:pPr>
+              <w:pStyle w:val="Normal"/>
+              <w:rPr>
+                <w:rFonts w:ascii="Arial" w:hAnsi="Arial" w:eastAsia="Arial" w:cs="Arial"/>
+                <w:b w:val="0"/>
+                <w:bCs w:val="0"/>
+                <w:i w:val="0"/>
+                <w:iCs w:val="0"/>
+                <w:caps w:val="0"/>
+                <w:smallCaps w:val="0"/>
+                <w:noProof w:val="0"/>
+                <w:color w:val="000000" w:themeColor="text1" w:themeTint="FF" w:themeShade="FF"/>
+                <w:sz w:val="22"/>
+                <w:szCs w:val="22"/>
+                <w:lang w:val="en-US"/>
+              </w:rPr>
+            </w:pPr>
+            <w:r>
+              <w:rPr>
+                <w:rFonts w:ascii="Arial" w:hAnsi="Arial" w:eastAsia="Arial" w:cs="Arial"/>
+                <w:b w:val="0"/>
+                <w:bCs w:val="0"/>
+                <w:i w:val="0"/>
+                <w:iCs w:val="0"/>
+                <w:caps w:val="0"/>
+                <w:smallCaps w:val="0"/>
+                <w:noProof w:val="0"/>
+                <w:color w:val="000000" w:themeColor="text1" w:themeTint="FF" w:themeShade="FF"/>
+                <w:sz w:val="22"/>
+                <w:szCs w:val="22"/>
+                <w:lang w:val="en-US"/>
+              </w:rPr>
+              <w:t>Constraints</w:t>
+            </w:r>
+          </w:p>
+        </w:tc>
+        <w:tc>
+          <w:tcPr>
+            <w:tcW w:w="4604" w:type="dxa"/>
+            <w:gridSpan w:val="2"/>
+            <w:tcMar/>
+          </w:tcPr>
+          <w:p>
+            <w:pPr>
+              <w:spacing w:before="240" w:beforeAutospacing="off" w:after="240" w:afterAutospacing="off"/>
+            </w:pPr>
+            <w:r>
+              <w:rPr>
+                <w:rFonts w:ascii="Arial" w:hAnsi="Arial" w:eastAsia="Arial" w:cs="Arial"/>
+                <w:noProof w:val="0"/>
+                <w:sz w:val="22"/>
+                <w:szCs w:val="22"/>
+                <w:lang w:val="en-US"/>
+              </w:rPr>
+              <w:t>CHECK (</w:t>
+            </w:r>
+            <w:r>
+              <w:rPr>
+                <w:rFonts w:ascii="Arial" w:hAnsi="Arial" w:eastAsia="Arial" w:cs="Arial"/>
+                <w:noProof w:val="0"/>
+                <w:sz w:val="22"/>
+                <w:szCs w:val="22"/>
+                <w:lang w:val="en-US"/>
+              </w:rPr>
+              <w:t>booking_id</w:t>
+            </w:r>
+            <w:r>
+              <w:rPr>
+                <w:rFonts w:ascii="Arial" w:hAnsi="Arial" w:eastAsia="Arial" w:cs="Arial"/>
+                <w:noProof w:val="0"/>
+                <w:sz w:val="22"/>
+                <w:szCs w:val="22"/>
+                <w:lang w:val="en-US"/>
+              </w:rPr>
+              <w:t xml:space="preserve"> IS NOT NULL OR </w:t>
+            </w:r>
+            <w:r>
+              <w:rPr>
+                <w:rFonts w:ascii="Arial" w:hAnsi="Arial" w:eastAsia="Arial" w:cs="Arial"/>
+                <w:noProof w:val="0"/>
+                <w:sz w:val="22"/>
+                <w:szCs w:val="22"/>
+                <w:lang w:val="en-US"/>
+              </w:rPr>
+              <w:t>rental_id</w:t>
+            </w:r>
+            <w:r>
+              <w:rPr>
+                <w:rFonts w:ascii="Arial" w:hAnsi="Arial" w:eastAsia="Arial" w:cs="Arial"/>
+                <w:noProof w:val="0"/>
+                <w:sz w:val="22"/>
+                <w:szCs w:val="22"/>
+                <w:lang w:val="en-US"/>
+              </w:rPr>
+              <w:t xml:space="preserve"> IS NOT NULL)</w:t>
+            </w:r>
+          </w:p>
+        </w:tc>
+      </w:tr>
+      <w:tr>
+        <w:trPr>
+          <w:trHeight w:val="660"/>
+        </w:trPr>
+        <w:tc>
+          <w:tcPr>
+            <w:tcW w:w="2302" w:type="dxa"/>
+            <w:vMerge/>
+            <w:tcMar/>
+          </w:tcPr>
+          <w:p/>
+        </w:tc>
+        <w:tc>
+          <w:tcPr>
+            <w:tcW w:w="2302" w:type="dxa"/>
+            <w:vMerge/>
+            <w:tcMar/>
+          </w:tcPr>
+          <w:p/>
+        </w:tc>
+        <w:tc>
+          <w:tcPr>
+            <w:tcW w:w="4604" w:type="dxa"/>
+            <w:gridSpan w:val="2"/>
+            <w:tcMar/>
+          </w:tcPr>
+          <w:p>
+            <w:pPr>
+              <w:pStyle w:val="Normal"/>
+              <w:spacing w:before="0" w:beforeAutospacing="off" w:after="0" w:afterAutospacing="off"/>
+              <w:ind w:left="0"/>
+              <w:rPr>
+                <w:rFonts w:ascii="Arial" w:hAnsi="Arial" w:eastAsia="Arial" w:cs="Arial"/>
+                <w:noProof w:val="0"/>
+                <w:sz w:val="22"/>
+                <w:szCs w:val="22"/>
+                <w:lang w:val="en-US"/>
+              </w:rPr>
+            </w:pPr>
+            <w:r>
+              <w:rPr>
+                <w:rFonts w:ascii="Arial" w:hAnsi="Arial" w:eastAsia="Arial" w:cs="Arial"/>
+                <w:noProof w:val="0"/>
+                <w:sz w:val="22"/>
+                <w:szCs w:val="22"/>
+                <w:lang w:val="en-US"/>
+              </w:rPr>
+              <w:t>CHECK (NOT (</w:t>
+            </w:r>
+            <w:r>
+              <w:rPr>
+                <w:rFonts w:ascii="Arial" w:hAnsi="Arial" w:eastAsia="Arial" w:cs="Arial"/>
+                <w:noProof w:val="0"/>
+                <w:sz w:val="22"/>
+                <w:szCs w:val="22"/>
+                <w:lang w:val="en-US"/>
+              </w:rPr>
+              <w:t>booking_id</w:t>
+            </w:r>
+            <w:r>
+              <w:rPr>
+                <w:rFonts w:ascii="Arial" w:hAnsi="Arial" w:eastAsia="Arial" w:cs="Arial"/>
+                <w:noProof w:val="0"/>
+                <w:sz w:val="22"/>
+                <w:szCs w:val="22"/>
+                <w:lang w:val="en-US"/>
+              </w:rPr>
+              <w:t xml:space="preserve"> IS NOT NULL AND </w:t>
+            </w:r>
+            <w:r>
+              <w:rPr>
+                <w:rFonts w:ascii="Arial" w:hAnsi="Arial" w:eastAsia="Arial" w:cs="Arial"/>
+                <w:noProof w:val="0"/>
+                <w:sz w:val="22"/>
+                <w:szCs w:val="22"/>
+                <w:lang w:val="en-US"/>
+              </w:rPr>
+              <w:t>rental_id</w:t>
+            </w:r>
+            <w:r>
+              <w:rPr>
+                <w:rFonts w:ascii="Arial" w:hAnsi="Arial" w:eastAsia="Arial" w:cs="Arial"/>
+                <w:noProof w:val="0"/>
+                <w:sz w:val="22"/>
+                <w:szCs w:val="22"/>
+                <w:lang w:val="en-US"/>
+              </w:rPr>
+              <w:t xml:space="preserve"> IS NOT NULL))</w:t>
             </w:r>
           </w:p>
         </w:tc>
@@ -13717,155 +14926,120 @@
         <w:tc>
           <w:tcPr>
             <w:tcW w:w="2302" w:type="dxa"/>
-            <w:vMerge w:val="restart"/>
-            <w:tcMar/>
-          </w:tcPr>
-          <w:p>
+            <w:shd w:val="clear" w:color="auto" w:fill="76CDD8"/>
+            <w:tcMar/>
+          </w:tcPr>
+          <w:p w14:noSpellErr="1">
             <w:pPr>
               <w:pStyle w:val="BodyText"/>
-              <w:spacing w:line="240" w:lineRule="auto"/>
-              <w:jc w:val="left"/>
-              <w:rPr>
-                <w:rFonts w:ascii="Arial" w:hAnsi="Arial" w:eastAsia="Arial" w:cs="Arial"/>
-                <w:sz w:val="22"/>
-                <w:szCs w:val="22"/>
-              </w:rPr>
-            </w:pPr>
-            <w:r>
-              <w:rPr>
-                <w:rFonts w:ascii="Arial" w:hAnsi="Arial" w:eastAsia="Arial" w:cs="Arial"/>
-                <w:sz w:val="22"/>
-                <w:szCs w:val="22"/>
-              </w:rPr>
-              <w:t>Payment Methods</w:t>
-            </w:r>
-          </w:p>
-        </w:tc>
-        <w:tc>
-          <w:tcPr>
-            <w:tcW w:w="2302" w:type="dxa"/>
-            <w:tcMar/>
-          </w:tcPr>
-          <w:p>
-            <w:pPr>
-              <w:pStyle w:val="Normal"/>
-              <w:rPr>
-                <w:rFonts w:ascii="Arial" w:hAnsi="Arial" w:eastAsia="Arial" w:cs="Arial"/>
-                <w:b w:val="0"/>
-                <w:bCs w:val="0"/>
-                <w:i w:val="0"/>
-                <w:iCs w:val="0"/>
-                <w:caps w:val="0"/>
-                <w:smallCaps w:val="0"/>
-                <w:noProof w:val="0"/>
-                <w:color w:val="000000" w:themeColor="text1" w:themeTint="FF" w:themeShade="FF"/>
-                <w:sz w:val="22"/>
-                <w:szCs w:val="22"/>
-                <w:lang w:val="en-US"/>
-              </w:rPr>
-            </w:pPr>
-            <w:r>
-              <w:rPr>
-                <w:rFonts w:ascii="Arial" w:hAnsi="Arial" w:eastAsia="Arial" w:cs="Arial"/>
-                <w:b w:val="0"/>
-                <w:bCs w:val="0"/>
-                <w:i w:val="0"/>
-                <w:iCs w:val="0"/>
-                <w:caps w:val="0"/>
-                <w:smallCaps w:val="0"/>
-                <w:noProof w:val="0"/>
-                <w:color w:val="000000" w:themeColor="text1" w:themeTint="FF" w:themeShade="FF"/>
-                <w:sz w:val="22"/>
-                <w:szCs w:val="22"/>
-                <w:lang w:val="en-US"/>
-              </w:rPr>
-              <w:t>method_id</w:t>
-            </w:r>
-          </w:p>
-        </w:tc>
-        <w:tc>
-          <w:tcPr>
-            <w:tcW w:w="2302" w:type="dxa"/>
-            <w:tcMar/>
-          </w:tcPr>
-          <w:p>
-            <w:pPr>
-              <w:pStyle w:val="Normal"/>
-              <w:rPr>
-                <w:rFonts w:ascii="Arial" w:hAnsi="Arial" w:eastAsia="Arial" w:cs="Arial"/>
-                <w:b w:val="0"/>
-                <w:bCs w:val="0"/>
-                <w:i w:val="0"/>
-                <w:iCs w:val="0"/>
-                <w:caps w:val="0"/>
-                <w:smallCaps w:val="0"/>
-                <w:noProof w:val="0"/>
-                <w:color w:val="000000" w:themeColor="text1" w:themeTint="FF" w:themeShade="FF"/>
-                <w:sz w:val="22"/>
-                <w:szCs w:val="22"/>
-                <w:lang w:val="en-US"/>
-              </w:rPr>
-            </w:pPr>
-            <w:r>
-              <w:rPr>
-                <w:rFonts w:ascii="Arial" w:hAnsi="Arial" w:eastAsia="Arial" w:cs="Arial"/>
-                <w:b w:val="0"/>
-                <w:bCs w:val="0"/>
-                <w:i w:val="0"/>
-                <w:iCs w:val="0"/>
-                <w:caps w:val="0"/>
-                <w:smallCaps w:val="0"/>
-                <w:noProof w:val="0"/>
-                <w:color w:val="000000" w:themeColor="text1" w:themeTint="FF" w:themeShade="FF"/>
-                <w:sz w:val="22"/>
-                <w:szCs w:val="22"/>
-                <w:lang w:val="en-US"/>
-              </w:rPr>
-              <w:t>Unique method ID (PK)</w:t>
-            </w:r>
-          </w:p>
-        </w:tc>
-        <w:tc>
-          <w:tcPr>
-            <w:tcW w:w="2302" w:type="dxa"/>
-            <w:tcMar/>
-          </w:tcPr>
-          <w:p>
-            <w:pPr>
-              <w:pStyle w:val="Normal"/>
-              <w:spacing w:line="240" w:lineRule="auto"/>
-              <w:jc w:val="left"/>
-              <w:rPr>
-                <w:rFonts w:ascii="Arial" w:hAnsi="Arial" w:eastAsia="Arial" w:cs="Arial"/>
-                <w:b w:val="0"/>
-                <w:bCs w:val="0"/>
-                <w:i w:val="0"/>
-                <w:iCs w:val="0"/>
-                <w:caps w:val="0"/>
-                <w:smallCaps w:val="0"/>
-                <w:noProof w:val="0"/>
-                <w:color w:val="000000" w:themeColor="text1" w:themeTint="FF" w:themeShade="FF"/>
-                <w:sz w:val="22"/>
-                <w:szCs w:val="22"/>
-                <w:lang w:val="en-US"/>
-              </w:rPr>
-            </w:pPr>
-            <w:r>
-              <w:rPr>
-                <w:rFonts w:ascii="Arial" w:hAnsi="Arial" w:eastAsia="Arial" w:cs="Arial"/>
-                <w:b w:val="0"/>
-                <w:bCs w:val="0"/>
-                <w:i w:val="0"/>
-                <w:iCs w:val="0"/>
-                <w:caps w:val="0"/>
-                <w:smallCaps w:val="0"/>
-                <w:noProof w:val="0"/>
-                <w:color w:val="000000" w:themeColor="text1" w:themeTint="FF" w:themeShade="FF"/>
-                <w:sz w:val="22"/>
-                <w:szCs w:val="22"/>
-                <w:lang w:val="en-US"/>
-              </w:rPr>
-              <w:t>Serial</w:t>
+              <w:widowControl w:val="0"/>
+              <w:spacing w:line="360" w:lineRule="auto"/>
+              <w:jc w:val="center"/>
+              <w:rPr>
+                <w:rFonts w:ascii="Arial" w:hAnsi="Arial" w:eastAsia="Arial" w:cs="Arial"/>
+                <w:color w:val="FFFFFF" w:themeColor="background1" w:themeTint="FF" w:themeShade="FF"/>
+                <w:sz w:val="22"/>
+                <w:szCs w:val="22"/>
+              </w:rPr>
+            </w:pPr>
+            <w:r>
+              <w:rPr>
+                <w:rFonts w:ascii="Arial" w:hAnsi="Arial" w:eastAsia="Arial" w:cs="Arial"/>
+                <w:color w:val="FFFFFF" w:themeColor="background1" w:themeTint="FF" w:themeShade="FF"/>
+                <w:sz w:val="22"/>
+                <w:szCs w:val="22"/>
+              </w:rPr>
+              <w:t>Table Name</w:t>
+            </w:r>
+          </w:p>
+        </w:tc>
+        <w:tc>
+          <w:tcPr>
+            <w:tcW w:w="2302" w:type="dxa"/>
+            <w:shd w:val="clear" w:color="auto" w:fill="76CDD8"/>
+            <w:tcMar/>
+          </w:tcPr>
+          <w:p w14:noSpellErr="1">
+            <w:pPr>
+              <w:pStyle w:val="BodyText"/>
+              <w:widowControl w:val="0"/>
+              <w:spacing w:line="360" w:lineRule="auto"/>
+              <w:jc w:val="center"/>
+              <w:rPr>
+                <w:rFonts w:ascii="Arial" w:hAnsi="Arial" w:eastAsia="Arial" w:cs="Arial"/>
+                <w:color w:val="FFFFFF" w:themeColor="background1" w:themeTint="FF" w:themeShade="FF"/>
+                <w:sz w:val="22"/>
+                <w:szCs w:val="22"/>
+              </w:rPr>
+            </w:pPr>
+            <w:r>
+              <w:rPr>
+                <w:rFonts w:ascii="Arial" w:hAnsi="Arial" w:eastAsia="Arial" w:cs="Arial"/>
+                <w:color w:val="FFFFFF" w:themeColor="background1" w:themeTint="FF" w:themeShade="FF"/>
+                <w:sz w:val="22"/>
+                <w:szCs w:val="22"/>
+              </w:rPr>
+              <w:t xml:space="preserve">Field name </w:t>
+            </w:r>
+          </w:p>
+        </w:tc>
+        <w:tc>
+          <w:tcPr>
+            <w:tcW w:w="2302" w:type="dxa"/>
+            <w:shd w:val="clear" w:color="auto" w:fill="76CDD8"/>
+            <w:tcMar/>
+          </w:tcPr>
+          <w:p w14:noSpellErr="1">
+            <w:pPr>
+              <w:pStyle w:val="BodyText"/>
+              <w:widowControl w:val="0"/>
+              <w:spacing w:line="360" w:lineRule="auto"/>
+              <w:jc w:val="center"/>
+              <w:rPr>
+                <w:rFonts w:ascii="Arial" w:hAnsi="Arial" w:eastAsia="Arial" w:cs="Arial"/>
+                <w:color w:val="FFFFFF" w:themeColor="background1" w:themeTint="FF" w:themeShade="FF"/>
+                <w:sz w:val="22"/>
+                <w:szCs w:val="22"/>
+              </w:rPr>
+            </w:pPr>
+            <w:r>
+              <w:rPr>
+                <w:rFonts w:ascii="Arial" w:hAnsi="Arial" w:eastAsia="Arial" w:cs="Arial"/>
+                <w:color w:val="FFFFFF" w:themeColor="background1" w:themeTint="FF" w:themeShade="FF"/>
+                <w:sz w:val="22"/>
+                <w:szCs w:val="22"/>
+              </w:rPr>
+              <w:t xml:space="preserve">Field Description </w:t>
+            </w:r>
+          </w:p>
+        </w:tc>
+        <w:tc>
+          <w:tcPr>
+            <w:tcW w:w="2302" w:type="dxa"/>
+            <w:shd w:val="clear" w:color="auto" w:fill="76CDD8"/>
+            <w:tcMar/>
+          </w:tcPr>
+          <w:p w14:noSpellErr="1">
+            <w:pPr>
+              <w:pStyle w:val="BodyText"/>
+              <w:widowControl w:val="0"/>
+              <w:spacing w:line="360" w:lineRule="auto"/>
+              <w:jc w:val="center"/>
+              <w:rPr>
+                <w:rFonts w:ascii="Arial" w:hAnsi="Arial" w:eastAsia="Arial" w:cs="Arial"/>
+                <w:color w:val="FFFFFF" w:themeColor="background1" w:themeTint="FF" w:themeShade="FF"/>
+                <w:sz w:val="22"/>
+                <w:szCs w:val="22"/>
+              </w:rPr>
+            </w:pPr>
+            <w:r>
+              <w:rPr>
+                <w:rFonts w:ascii="Arial" w:hAnsi="Arial" w:eastAsia="Arial" w:cs="Arial"/>
+                <w:color w:val="FFFFFF" w:themeColor="background1" w:themeTint="FF" w:themeShade="FF"/>
+                <w:sz w:val="22"/>
+                <w:szCs w:val="22"/>
+              </w:rPr>
+              <w:t xml:space="preserve">Data Type </w:t>
             </w:r>
           </w:p>
         </w:tc>
@@ -13877,6 +15051,166 @@
         <w:tc>
           <w:tcPr>
             <w:tcW w:w="2302" w:type="dxa"/>
+            <w:vMerge w:val="restart"/>
+            <w:tcMar/>
+          </w:tcPr>
+          <w:p>
+            <w:pPr>
+              <w:pStyle w:val="BodyText"/>
+              <w:spacing w:line="240" w:lineRule="auto"/>
+              <w:jc w:val="left"/>
+              <w:rPr>
+                <w:rFonts w:ascii="Arial" w:hAnsi="Arial" w:eastAsia="Arial" w:cs="Arial"/>
+                <w:sz w:val="22"/>
+                <w:szCs w:val="22"/>
+              </w:rPr>
+            </w:pPr>
+            <w:r>
+              <w:rPr>
+                <w:rFonts w:ascii="Arial" w:hAnsi="Arial" w:eastAsia="Arial" w:cs="Arial"/>
+                <w:sz w:val="22"/>
+                <w:szCs w:val="22"/>
+              </w:rPr>
+              <w:t>Payment Methods</w:t>
+            </w:r>
+          </w:p>
+        </w:tc>
+        <w:tc>
+          <w:tcPr>
+            <w:tcW w:w="2302" w:type="dxa"/>
+            <w:tcMar/>
+          </w:tcPr>
+          <w:p>
+            <w:pPr>
+              <w:pStyle w:val="Normal"/>
+              <w:rPr>
+                <w:rFonts w:ascii="Arial" w:hAnsi="Arial" w:eastAsia="Arial" w:cs="Arial"/>
+                <w:b w:val="0"/>
+                <w:bCs w:val="0"/>
+                <w:i w:val="0"/>
+                <w:iCs w:val="0"/>
+                <w:caps w:val="0"/>
+                <w:smallCaps w:val="0"/>
+                <w:noProof w:val="0"/>
+                <w:color w:val="000000" w:themeColor="text1" w:themeTint="FF" w:themeShade="FF"/>
+                <w:sz w:val="22"/>
+                <w:szCs w:val="22"/>
+                <w:lang w:val="en-US"/>
+              </w:rPr>
+            </w:pPr>
+            <w:r>
+              <w:rPr>
+                <w:rFonts w:ascii="Arial" w:hAnsi="Arial" w:eastAsia="Arial" w:cs="Arial"/>
+                <w:b w:val="0"/>
+                <w:bCs w:val="0"/>
+                <w:i w:val="0"/>
+                <w:iCs w:val="0"/>
+                <w:caps w:val="0"/>
+                <w:smallCaps w:val="0"/>
+                <w:noProof w:val="0"/>
+                <w:color w:val="000000" w:themeColor="text1" w:themeTint="FF" w:themeShade="FF"/>
+                <w:sz w:val="22"/>
+                <w:szCs w:val="22"/>
+                <w:lang w:val="en-US"/>
+              </w:rPr>
+              <w:t>method_id</w:t>
+            </w:r>
+          </w:p>
+        </w:tc>
+        <w:tc>
+          <w:tcPr>
+            <w:tcW w:w="2302" w:type="dxa"/>
+            <w:tcMar/>
+          </w:tcPr>
+          <w:p>
+            <w:pPr>
+              <w:pStyle w:val="Normal"/>
+              <w:rPr>
+                <w:rFonts w:ascii="Arial" w:hAnsi="Arial" w:eastAsia="Arial" w:cs="Arial"/>
+                <w:b w:val="0"/>
+                <w:bCs w:val="0"/>
+                <w:i w:val="0"/>
+                <w:iCs w:val="0"/>
+                <w:caps w:val="0"/>
+                <w:smallCaps w:val="0"/>
+                <w:noProof w:val="0"/>
+                <w:color w:val="000000" w:themeColor="text1" w:themeTint="FF" w:themeShade="FF"/>
+                <w:sz w:val="22"/>
+                <w:szCs w:val="22"/>
+                <w:lang w:val="en-US"/>
+              </w:rPr>
+            </w:pPr>
+            <w:r>
+              <w:rPr>
+                <w:rFonts w:ascii="Arial" w:hAnsi="Arial" w:eastAsia="Arial" w:cs="Arial"/>
+                <w:b w:val="0"/>
+                <w:bCs w:val="0"/>
+                <w:i w:val="0"/>
+                <w:iCs w:val="0"/>
+                <w:caps w:val="0"/>
+                <w:smallCaps w:val="0"/>
+                <w:noProof w:val="0"/>
+                <w:color w:val="000000" w:themeColor="text1" w:themeTint="FF" w:themeShade="FF"/>
+                <w:sz w:val="22"/>
+                <w:szCs w:val="22"/>
+                <w:lang w:val="en-US"/>
+              </w:rPr>
+              <w:t>Unique method ID (PK)</w:t>
+            </w:r>
+          </w:p>
+        </w:tc>
+        <w:tc>
+          <w:tcPr>
+            <w:tcW w:w="2302" w:type="dxa"/>
+            <w:tcMar/>
+          </w:tcPr>
+          <w:p>
+            <w:pPr>
+              <w:pStyle w:val="Normal"/>
+              <w:spacing w:line="240" w:lineRule="auto"/>
+              <w:jc w:val="left"/>
+              <w:rPr>
+                <w:rFonts w:ascii="Arial" w:hAnsi="Arial" w:eastAsia="Arial" w:cs="Arial"/>
+                <w:b w:val="0"/>
+                <w:bCs w:val="0"/>
+                <w:i w:val="0"/>
+                <w:iCs w:val="0"/>
+                <w:caps w:val="0"/>
+                <w:smallCaps w:val="0"/>
+                <w:noProof w:val="0"/>
+                <w:color w:val="000000" w:themeColor="text1" w:themeTint="FF" w:themeShade="FF"/>
+                <w:sz w:val="22"/>
+                <w:szCs w:val="22"/>
+                <w:lang w:val="en-US"/>
+              </w:rPr>
+            </w:pPr>
+            <w:r>
+              <w:rPr>
+                <w:rFonts w:ascii="Arial" w:hAnsi="Arial" w:eastAsia="Arial" w:cs="Arial"/>
+                <w:b w:val="0"/>
+                <w:bCs w:val="0"/>
+                <w:i w:val="0"/>
+                <w:iCs w:val="0"/>
+                <w:caps w:val="0"/>
+                <w:smallCaps w:val="0"/>
+                <w:noProof w:val="0"/>
+                <w:color w:val="000000" w:themeColor="text1" w:themeTint="FF" w:themeShade="FF"/>
+                <w:sz w:val="22"/>
+                <w:szCs w:val="22"/>
+                <w:lang w:val="en-US"/>
+              </w:rPr>
+              <w:t>Serial</w:t>
+            </w:r>
+          </w:p>
+        </w:tc>
+      </w:tr>
+      <w:tr>
+        <w:trPr>
+          <w:trHeight w:val="300"/>
+        </w:trPr>
+        <w:tc>
+          <w:tcPr>
+            <w:tcW w:w="2302" w:type="dxa"/>
             <w:vMerge/>
             <w:tcMar/>
           </w:tcPr>
@@ -14009,6 +15343,23 @@
                 <w:lang w:val="en-US"/>
               </w:rPr>
               <w:t>Varchar(10) - CHECK(status IN(‘Credit Card’,‘Cash’,‘Bank Transfer’,‘PayPal’)</w:t>
+            </w:r>
+            <w:r>
+              <w:rPr>
+                <w:rFonts w:ascii="Arial" w:hAnsi="Arial" w:eastAsia="Arial" w:cs="Arial"/>
+                <w:b w:val="0"/>
+                <w:bCs w:val="0"/>
+                <w:i w:val="0"/>
+                <w:iCs w:val="0"/>
+                <w:caps w:val="0"/>
+                <w:smallCaps w:val="0"/>
+                <w:noProof w:val="0"/>
+                <w:color w:val="000000" w:themeColor="text1" w:themeTint="FF" w:themeShade="FF"/>
+                <w:sz w:val="22"/>
+                <w:szCs w:val="22"/>
+                <w:lang w:val="en-US"/>
+              </w:rPr>
+              <w:t xml:space="preserve"> NOT NULL</w:t>
             </w:r>
           </w:p>
         </w:tc>
@@ -14480,6 +15831,23 @@
               </w:rPr>
               <w:t>20)</w:t>
             </w:r>
+            <w:r>
+              <w:rPr>
+                <w:rFonts w:ascii="Arial" w:hAnsi="Arial" w:eastAsia="Arial" w:cs="Arial"/>
+                <w:b w:val="0"/>
+                <w:bCs w:val="0"/>
+                <w:i w:val="0"/>
+                <w:iCs w:val="0"/>
+                <w:caps w:val="0"/>
+                <w:smallCaps w:val="0"/>
+                <w:noProof w:val="0"/>
+                <w:color w:val="000000" w:themeColor="text1" w:themeTint="FF" w:themeShade="FF"/>
+                <w:sz w:val="22"/>
+                <w:szCs w:val="22"/>
+                <w:lang w:val="en-US"/>
+              </w:rPr>
+              <w:t xml:space="preserve"> NOT NULL</w:t>
+            </w:r>
           </w:p>
         </w:tc>
       </w:tr>
@@ -14619,6 +15987,23 @@
               </w:rPr>
               <w:t>Text</w:t>
             </w:r>
+            <w:r>
+              <w:rPr>
+                <w:rFonts w:ascii="Arial" w:hAnsi="Arial" w:eastAsia="Arial" w:cs="Arial"/>
+                <w:b w:val="0"/>
+                <w:bCs w:val="0"/>
+                <w:i w:val="0"/>
+                <w:iCs w:val="0"/>
+                <w:caps w:val="0"/>
+                <w:smallCaps w:val="0"/>
+                <w:noProof w:val="0"/>
+                <w:color w:val="000000" w:themeColor="text1" w:themeTint="FF" w:themeShade="FF"/>
+                <w:sz w:val="22"/>
+                <w:szCs w:val="22"/>
+                <w:lang w:val="en-US"/>
+              </w:rPr>
+              <w:t xml:space="preserve"> NULLABLE</w:t>
+            </w:r>
           </w:p>
         </w:tc>
       </w:tr>
@@ -14756,7 +16141,58 @@
                 <w:szCs w:val="22"/>
                 <w:lang w:val="en-US"/>
               </w:rPr>
-              <w:t>Decimal</w:t>
+              <w:t>Decim</w:t>
+            </w:r>
+            <w:r>
+              <w:rPr>
+                <w:rFonts w:ascii="Arial" w:hAnsi="Arial" w:eastAsia="Arial" w:cs="Arial"/>
+                <w:b w:val="0"/>
+                <w:bCs w:val="0"/>
+                <w:i w:val="0"/>
+                <w:iCs w:val="0"/>
+                <w:caps w:val="0"/>
+                <w:smallCaps w:val="0"/>
+                <w:noProof w:val="0"/>
+                <w:color w:val="000000" w:themeColor="text1" w:themeTint="FF" w:themeShade="FF"/>
+                <w:sz w:val="22"/>
+                <w:szCs w:val="22"/>
+                <w:lang w:val="en-US"/>
+              </w:rPr>
+              <w:t>al</w:t>
+            </w:r>
+            <w:r>
+              <w:rPr>
+                <w:rFonts w:ascii="Arial" w:hAnsi="Arial" w:eastAsia="Arial" w:cs="Arial"/>
+                <w:b w:val="0"/>
+                <w:bCs w:val="0"/>
+                <w:i w:val="0"/>
+                <w:iCs w:val="0"/>
+                <w:caps w:val="0"/>
+                <w:smallCaps w:val="0"/>
+                <w:noProof w:val="0"/>
+                <w:color w:val="000000" w:themeColor="text1" w:themeTint="FF" w:themeShade="FF"/>
+                <w:sz w:val="22"/>
+                <w:szCs w:val="22"/>
+                <w:lang w:val="en-US"/>
+              </w:rPr>
+              <w:t>(</w:t>
+            </w:r>
+            <w:r>
+              <w:rPr>
+                <w:rFonts w:ascii="Arial" w:hAnsi="Arial" w:eastAsia="Arial" w:cs="Arial"/>
+                <w:b w:val="0"/>
+                <w:bCs w:val="0"/>
+                <w:i w:val="0"/>
+                <w:iCs w:val="0"/>
+                <w:caps w:val="0"/>
+                <w:smallCaps w:val="0"/>
+                <w:noProof w:val="0"/>
+                <w:color w:val="000000" w:themeColor="text1" w:themeTint="FF" w:themeShade="FF"/>
+                <w:sz w:val="22"/>
+                <w:szCs w:val="22"/>
+                <w:lang w:val="en-US"/>
+              </w:rPr>
+              <w:t>10,2) NOT NULL</w:t>
             </w:r>
           </w:p>
         </w:tc>
@@ -14896,6 +16332,23 @@
                 <w:lang w:val="en-US"/>
               </w:rPr>
               <w:t>Int</w:t>
+            </w:r>
+            <w:r>
+              <w:rPr>
+                <w:rFonts w:ascii="Arial" w:hAnsi="Arial" w:eastAsia="Arial" w:cs="Arial"/>
+                <w:b w:val="0"/>
+                <w:bCs w:val="0"/>
+                <w:i w:val="0"/>
+                <w:iCs w:val="0"/>
+                <w:caps w:val="0"/>
+                <w:smallCaps w:val="0"/>
+                <w:noProof w:val="0"/>
+                <w:color w:val="000000" w:themeColor="text1" w:themeTint="FF" w:themeShade="FF"/>
+                <w:sz w:val="22"/>
+                <w:szCs w:val="22"/>
+                <w:lang w:val="en-US"/>
+              </w:rPr>
+              <w:t xml:space="preserve"> NOT NULL</w:t>
             </w:r>
           </w:p>
         </w:tc>
@@ -15346,6 +16799,23 @@
               </w:rPr>
               <w:t>Int</w:t>
             </w:r>
+            <w:r>
+              <w:rPr>
+                <w:rFonts w:ascii="Arial" w:hAnsi="Arial" w:eastAsia="Arial" w:cs="Arial"/>
+                <w:b w:val="0"/>
+                <w:bCs w:val="0"/>
+                <w:i w:val="0"/>
+                <w:iCs w:val="0"/>
+                <w:caps w:val="0"/>
+                <w:smallCaps w:val="0"/>
+                <w:noProof w:val="0"/>
+                <w:color w:val="000000" w:themeColor="text1" w:themeTint="FF" w:themeShade="FF"/>
+                <w:sz w:val="22"/>
+                <w:szCs w:val="22"/>
+                <w:lang w:val="en-US"/>
+              </w:rPr>
+              <w:t xml:space="preserve"> NOT NULL</w:t>
+            </w:r>
           </w:p>
         </w:tc>
       </w:tr>
@@ -15490,6 +16960,23 @@
               </w:rPr>
               <w:t>Int</w:t>
             </w:r>
+            <w:r>
+              <w:rPr>
+                <w:rFonts w:ascii="Arial" w:hAnsi="Arial" w:eastAsia="Arial" w:cs="Arial"/>
+                <w:b w:val="0"/>
+                <w:bCs w:val="0"/>
+                <w:i w:val="0"/>
+                <w:iCs w:val="0"/>
+                <w:caps w:val="0"/>
+                <w:smallCaps w:val="0"/>
+                <w:noProof w:val="0"/>
+                <w:color w:val="000000" w:themeColor="text1" w:themeTint="FF" w:themeShade="FF"/>
+                <w:sz w:val="22"/>
+                <w:szCs w:val="22"/>
+                <w:lang w:val="en-US"/>
+              </w:rPr>
+              <w:t xml:space="preserve"> NOT NULL</w:t>
+            </w:r>
           </w:p>
         </w:tc>
       </w:tr>
@@ -15631,6 +17118,23 @@
                 <w:lang w:val="en-US"/>
               </w:rPr>
               <w:t>Date</w:t>
+            </w:r>
+            <w:r>
+              <w:rPr>
+                <w:rFonts w:ascii="Arial" w:hAnsi="Arial" w:eastAsia="Arial" w:cs="Arial"/>
+                <w:b w:val="0"/>
+                <w:bCs w:val="0"/>
+                <w:i w:val="0"/>
+                <w:iCs w:val="0"/>
+                <w:caps w:val="0"/>
+                <w:smallCaps w:val="0"/>
+                <w:noProof w:val="0"/>
+                <w:color w:val="000000" w:themeColor="text1" w:themeTint="FF" w:themeShade="FF"/>
+                <w:sz w:val="22"/>
+                <w:szCs w:val="22"/>
+                <w:lang w:val="en-US"/>
+              </w:rPr>
+              <w:t xml:space="preserve"> NOT NULL</w:t>
             </w:r>
           </w:p>
         </w:tc>
@@ -15863,6 +17367,23 @@
                 <w:lang w:val="en-US"/>
               </w:rPr>
               <w:t>’))</w:t>
+            </w:r>
+            <w:r>
+              <w:rPr>
+                <w:rFonts w:ascii="Arial" w:hAnsi="Arial" w:eastAsia="Arial" w:cs="Arial"/>
+                <w:b w:val="0"/>
+                <w:bCs w:val="0"/>
+                <w:i w:val="0"/>
+                <w:iCs w:val="0"/>
+                <w:caps w:val="0"/>
+                <w:smallCaps w:val="0"/>
+                <w:noProof w:val="0"/>
+                <w:color w:val="000000" w:themeColor="text1" w:themeTint="FF" w:themeShade="FF"/>
+                <w:sz w:val="22"/>
+                <w:szCs w:val="22"/>
+                <w:lang w:val="en-US"/>
+              </w:rPr>
+              <w:t xml:space="preserve"> NOT NULL</w:t>
             </w:r>
           </w:p>
         </w:tc>
@@ -20313,7 +21834,7 @@
     </w:p>
     <w:tbl>
       <w:tblPr>
-        <w:tblW w:w="10080" w:type="dxa"/>
+        <w:tblW w:w="10211" w:type="dxa"/>
         <w:tblInd w:w="-108" w:type="dxa"/>
         <w:tblBorders>
           <w:top w:val="single" w:color="76CDD8" w:sz="4"/>
@@ -20326,13 +21847,14 @@
         <w:tblLook w:val="0000" w:firstRow="0" w:lastRow="0" w:firstColumn="0" w:lastColumn="0" w:noHBand="0" w:noVBand="0"/>
       </w:tblPr>
       <w:tblGrid>
-        <w:gridCol w:w="1395"/>
-        <w:gridCol w:w="1305"/>
-        <w:gridCol w:w="1020"/>
-        <w:gridCol w:w="1650"/>
-        <w:gridCol w:w="2280"/>
-        <w:gridCol w:w="1110"/>
-        <w:gridCol w:w="1320"/>
+        <w:gridCol w:w="1170"/>
+        <w:gridCol w:w="1050"/>
+        <w:gridCol w:w="1050"/>
+        <w:gridCol w:w="1680"/>
+        <w:gridCol w:w="1380"/>
+        <w:gridCol w:w="1350"/>
+        <w:gridCol w:w="1170"/>
+        <w:gridCol w:w="1361"/>
       </w:tblGrid>
       <w:tr>
         <w:trPr>
@@ -20340,7 +21862,7 @@
         </w:trPr>
         <w:tc>
           <w:tcPr>
-            <w:tcW w:w="1395" w:type="dxa"/>
+            <w:tcW w:w="1170" w:type="dxa"/>
             <w:shd w:val="clear" w:color="auto" w:fill="76CDD8"/>
             <w:tcMar/>
           </w:tcPr>
@@ -20373,7 +21895,7 @@
         </w:tc>
         <w:tc>
           <w:tcPr>
-            <w:tcW w:w="1305" w:type="dxa"/>
+            <w:tcW w:w="1050" w:type="dxa"/>
             <w:shd w:val="clear" w:color="auto" w:fill="76CDD8"/>
             <w:tcMar/>
           </w:tcPr>
@@ -20406,7 +21928,7 @@
         </w:tc>
         <w:tc>
           <w:tcPr>
-            <w:tcW w:w="1020" w:type="dxa"/>
+            <w:tcW w:w="1050" w:type="dxa"/>
             <w:shd w:val="clear" w:color="auto" w:fill="76CDD8"/>
             <w:tcMar/>
           </w:tcPr>
@@ -20439,7 +21961,7 @@
         </w:tc>
         <w:tc>
           <w:tcPr>
-            <w:tcW w:w="1650" w:type="dxa"/>
+            <w:tcW w:w="1680" w:type="dxa"/>
             <w:shd w:val="clear" w:color="auto" w:fill="76CDD8"/>
             <w:tcMar/>
           </w:tcPr>
@@ -20472,7 +21994,7 @@
         </w:tc>
         <w:tc>
           <w:tcPr>
-            <w:tcW w:w="2280" w:type="dxa"/>
+            <w:tcW w:w="1380" w:type="dxa"/>
             <w:shd w:val="clear" w:color="auto" w:fill="76CDD8"/>
             <w:tcMar/>
           </w:tcPr>
@@ -20513,7 +22035,7 @@
         </w:tc>
         <w:tc>
           <w:tcPr>
-            <w:tcW w:w="1110" w:type="dxa"/>
+            <w:tcW w:w="1350" w:type="dxa"/>
             <w:shd w:val="clear" w:color="auto" w:fill="76CDD8"/>
             <w:tcMar/>
           </w:tcPr>
@@ -20545,7 +22067,36 @@
         </w:tc>
         <w:tc>
           <w:tcPr>
-            <w:tcW w:w="1320" w:type="dxa"/>
+            <w:tcW w:w="1170" w:type="dxa"/>
+            <w:shd w:val="clear" w:color="auto" w:fill="76CDD8"/>
+            <w:tcMar/>
+          </w:tcPr>
+          <w:p>
+            <w:pPr>
+              <w:pStyle w:val="BodyText"/>
+              <w:spacing w:line="360" w:lineRule="auto"/>
+              <w:jc w:val="center"/>
+              <w:rPr>
+                <w:rFonts w:ascii="Arial" w:hAnsi="Arial" w:eastAsia="Arial" w:cs="Arial"/>
+                <w:color w:val="FFFFFF" w:themeColor="background1" w:themeTint="FF" w:themeShade="FF"/>
+                <w:sz w:val="22"/>
+                <w:szCs w:val="22"/>
+              </w:rPr>
+            </w:pPr>
+            <w:r>
+              <w:rPr>
+                <w:rFonts w:ascii="Arial" w:hAnsi="Arial" w:eastAsia="Arial" w:cs="Arial"/>
+                <w:color w:val="FFFFFF" w:themeColor="background1" w:themeTint="FF" w:themeShade="FF"/>
+                <w:sz w:val="22"/>
+                <w:szCs w:val="22"/>
+              </w:rPr>
+              <w:t>Rental_id</w:t>
+            </w:r>
+          </w:p>
+        </w:tc>
+        <w:tc>
+          <w:tcPr>
+            <w:tcW w:w="1361" w:type="dxa"/>
             <w:shd w:val="clear" w:color="auto" w:fill="76CDD8"/>
             <w:tcMar/>
           </w:tcPr>
@@ -20579,7 +22130,7 @@
         </w:trPr>
         <w:tc>
           <w:tcPr>
-            <w:tcW w:w="1395" w:type="dxa"/>
+            <w:tcW w:w="1170" w:type="dxa"/>
             <w:tcMar/>
           </w:tcPr>
           <w:p>
@@ -20608,7 +22159,7 @@
         </w:tc>
         <w:tc>
           <w:tcPr>
-            <w:tcW w:w="1305" w:type="dxa"/>
+            <w:tcW w:w="1050" w:type="dxa"/>
             <w:tcMar/>
           </w:tcPr>
           <w:p>
@@ -20637,7 +22188,7 @@
         </w:tc>
         <w:tc>
           <w:tcPr>
-            <w:tcW w:w="1020" w:type="dxa"/>
+            <w:tcW w:w="1050" w:type="dxa"/>
             <w:tcMar/>
           </w:tcPr>
           <w:p>
@@ -20666,7 +22217,7 @@
         </w:tc>
         <w:tc>
           <w:tcPr>
-            <w:tcW w:w="1650" w:type="dxa"/>
+            <w:tcW w:w="1680" w:type="dxa"/>
             <w:tcMar/>
           </w:tcPr>
           <w:p>
@@ -20703,7 +22254,7 @@
         </w:tc>
         <w:tc>
           <w:tcPr>
-            <w:tcW w:w="2280" w:type="dxa"/>
+            <w:tcW w:w="1380" w:type="dxa"/>
             <w:tcMar/>
           </w:tcPr>
           <w:p>
@@ -20727,7 +22278,7 @@
         </w:tc>
         <w:tc>
           <w:tcPr>
-            <w:tcW w:w="1110" w:type="dxa"/>
+            <w:tcW w:w="1350" w:type="dxa"/>
             <w:tcMar/>
           </w:tcPr>
           <w:p>
@@ -20756,7 +22307,7 @@
         </w:tc>
         <w:tc>
           <w:tcPr>
-            <w:tcW w:w="1320" w:type="dxa"/>
+            <w:tcW w:w="1170" w:type="dxa"/>
             <w:tcMar/>
           </w:tcPr>
           <w:p>
@@ -20776,7 +22327,222 @@
                 <w:sz w:val="22"/>
                 <w:szCs w:val="22"/>
               </w:rPr>
+              <w:t>NULL</w:t>
+            </w:r>
+          </w:p>
+        </w:tc>
+        <w:tc>
+          <w:tcPr>
+            <w:tcW w:w="1361" w:type="dxa"/>
+            <w:tcMar/>
+          </w:tcPr>
+          <w:p>
+            <w:pPr>
+              <w:pStyle w:val="BodyText"/>
+              <w:spacing w:line="240" w:lineRule="auto"/>
+              <w:jc w:val="left"/>
+              <w:rPr>
+                <w:rFonts w:ascii="Arial" w:hAnsi="Arial" w:eastAsia="Arial" w:cs="Arial"/>
+                <w:sz w:val="22"/>
+                <w:szCs w:val="22"/>
+              </w:rPr>
+            </w:pPr>
+            <w:r>
+              <w:rPr>
+                <w:rFonts w:ascii="Arial" w:hAnsi="Arial" w:eastAsia="Arial" w:cs="Arial"/>
+                <w:sz w:val="22"/>
+                <w:szCs w:val="22"/>
+              </w:rPr>
               <w:t>10</w:t>
+            </w:r>
+          </w:p>
+        </w:tc>
+      </w:tr>
+      <w:tr>
+        <w:trPr>
+          <w:trHeight w:val="300"/>
+        </w:trPr>
+        <w:tc>
+          <w:tcPr>
+            <w:tcW w:w="1170" w:type="dxa"/>
+            <w:tcMar/>
+          </w:tcPr>
+          <w:p>
+            <w:pPr>
+              <w:pStyle w:val="BodyText"/>
+              <w:spacing w:line="240" w:lineRule="auto"/>
+              <w:jc w:val="left"/>
+              <w:rPr>
+                <w:rFonts w:ascii="Arial" w:hAnsi="Arial" w:eastAsia="Arial" w:cs="Arial"/>
+                <w:sz w:val="22"/>
+                <w:szCs w:val="22"/>
+              </w:rPr>
+            </w:pPr>
+            <w:r>
+              <w:rPr>
+                <w:rFonts w:ascii="Arial" w:hAnsi="Arial" w:eastAsia="Arial" w:cs="Arial"/>
+                <w:sz w:val="22"/>
+                <w:szCs w:val="22"/>
+              </w:rPr>
+              <w:t>13</w:t>
+            </w:r>
+          </w:p>
+        </w:tc>
+        <w:tc>
+          <w:tcPr>
+            <w:tcW w:w="1050" w:type="dxa"/>
+            <w:tcMar/>
+          </w:tcPr>
+          <w:p>
+            <w:pPr>
+              <w:pStyle w:val="BodyText"/>
+              <w:spacing w:line="240" w:lineRule="auto"/>
+              <w:jc w:val="left"/>
+              <w:rPr>
+                <w:rFonts w:ascii="Arial" w:hAnsi="Arial" w:eastAsia="Arial" w:cs="Arial"/>
+                <w:sz w:val="22"/>
+                <w:szCs w:val="22"/>
+              </w:rPr>
+            </w:pPr>
+            <w:r>
+              <w:rPr>
+                <w:rFonts w:ascii="Arial" w:hAnsi="Arial" w:eastAsia="Arial" w:cs="Arial"/>
+                <w:sz w:val="22"/>
+                <w:szCs w:val="22"/>
+              </w:rPr>
+              <w:t>1</w:t>
+            </w:r>
+          </w:p>
+        </w:tc>
+        <w:tc>
+          <w:tcPr>
+            <w:tcW w:w="1050" w:type="dxa"/>
+            <w:tcMar/>
+          </w:tcPr>
+          <w:p>
+            <w:pPr>
+              <w:pStyle w:val="BodyText"/>
+              <w:spacing w:line="240" w:lineRule="auto"/>
+              <w:jc w:val="left"/>
+              <w:rPr>
+                <w:rFonts w:ascii="Arial" w:hAnsi="Arial" w:eastAsia="Arial" w:cs="Arial"/>
+                <w:sz w:val="22"/>
+                <w:szCs w:val="22"/>
+              </w:rPr>
+            </w:pPr>
+          </w:p>
+        </w:tc>
+        <w:tc>
+          <w:tcPr>
+            <w:tcW w:w="1680" w:type="dxa"/>
+            <w:tcMar/>
+          </w:tcPr>
+          <w:p>
+            <w:pPr>
+              <w:pStyle w:val="BodyText"/>
+              <w:spacing w:line="240" w:lineRule="auto"/>
+              <w:jc w:val="left"/>
+              <w:rPr>
+                <w:rFonts w:ascii="Arial" w:hAnsi="Arial" w:eastAsia="Arial" w:cs="Arial"/>
+                <w:sz w:val="22"/>
+                <w:szCs w:val="22"/>
+              </w:rPr>
+            </w:pPr>
+          </w:p>
+        </w:tc>
+        <w:tc>
+          <w:tcPr>
+            <w:tcW w:w="1380" w:type="dxa"/>
+            <w:tcMar/>
+          </w:tcPr>
+          <w:p>
+            <w:pPr>
+              <w:pStyle w:val="BodyText"/>
+              <w:spacing w:line="240" w:lineRule="auto"/>
+              <w:jc w:val="left"/>
+              <w:rPr>
+                <w:rFonts w:ascii="Arial" w:hAnsi="Arial" w:eastAsia="Arial" w:cs="Arial"/>
+                <w:sz w:val="22"/>
+                <w:szCs w:val="22"/>
+              </w:rPr>
+            </w:pPr>
+          </w:p>
+        </w:tc>
+        <w:tc>
+          <w:tcPr>
+            <w:tcW w:w="1350" w:type="dxa"/>
+            <w:tcMar/>
+          </w:tcPr>
+          <w:p>
+            <w:pPr>
+              <w:pStyle w:val="BodyText"/>
+              <w:spacing w:line="240" w:lineRule="auto"/>
+              <w:jc w:val="left"/>
+              <w:rPr>
+                <w:rFonts w:ascii="Arial" w:hAnsi="Arial" w:eastAsia="Arial" w:cs="Arial"/>
+                <w:sz w:val="22"/>
+                <w:szCs w:val="22"/>
+              </w:rPr>
+            </w:pPr>
+            <w:r>
+              <w:rPr>
+                <w:rFonts w:ascii="Arial" w:hAnsi="Arial" w:eastAsia="Arial" w:cs="Arial"/>
+                <w:sz w:val="22"/>
+                <w:szCs w:val="22"/>
+              </w:rPr>
+              <w:t>Completed</w:t>
+            </w:r>
+          </w:p>
+        </w:tc>
+        <w:tc>
+          <w:tcPr>
+            <w:tcW w:w="1170" w:type="dxa"/>
+            <w:tcMar/>
+          </w:tcPr>
+          <w:p>
+            <w:pPr>
+              <w:pStyle w:val="BodyText"/>
+              <w:spacing w:line="240" w:lineRule="auto"/>
+              <w:jc w:val="left"/>
+              <w:rPr>
+                <w:rFonts w:ascii="Arial" w:hAnsi="Arial" w:eastAsia="Arial" w:cs="Arial"/>
+                <w:sz w:val="22"/>
+                <w:szCs w:val="22"/>
+              </w:rPr>
+            </w:pPr>
+            <w:r>
+              <w:rPr>
+                <w:rFonts w:ascii="Arial" w:hAnsi="Arial" w:eastAsia="Arial" w:cs="Arial"/>
+                <w:sz w:val="22"/>
+                <w:szCs w:val="22"/>
+              </w:rPr>
+              <w:t>12</w:t>
+            </w:r>
+          </w:p>
+        </w:tc>
+        <w:tc>
+          <w:tcPr>
+            <w:tcW w:w="1361" w:type="dxa"/>
+            <w:tcMar/>
+          </w:tcPr>
+          <w:p>
+            <w:pPr>
+              <w:pStyle w:val="BodyText"/>
+              <w:spacing w:line="240" w:lineRule="auto"/>
+              <w:jc w:val="left"/>
+              <w:rPr>
+                <w:rFonts w:ascii="Arial" w:hAnsi="Arial" w:eastAsia="Arial" w:cs="Arial"/>
+                <w:sz w:val="22"/>
+                <w:szCs w:val="22"/>
+              </w:rPr>
+            </w:pPr>
+            <w:r>
+              <w:rPr>
+                <w:rFonts w:ascii="Arial" w:hAnsi="Arial" w:eastAsia="Arial" w:cs="Arial"/>
+                <w:sz w:val="22"/>
+                <w:szCs w:val="22"/>
+              </w:rPr>
+              <w:t>NULL</w:t>
             </w:r>
           </w:p>
         </w:tc>
@@ -22447,6 +24213,118 @@
 
 <file path=word/numbering.xml><?xml version="1.0" encoding="utf-8"?>
 <w:numbering xmlns:wpc="http://schemas.microsoft.com/office/word/2010/wordprocessingCanvas" xmlns:cx="http://schemas.microsoft.com/office/drawing/2014/chartex" xmlns:cx1="http://schemas.microsoft.com/office/drawing/2015/9/8/chartex" xmlns:cx2="http://schemas.microsoft.com/office/drawing/2015/10/21/chartex" xmlns:cx3="http://schemas.microsoft.com/office/drawing/2016/5/9/chartex" xmlns:cx4="http://schemas.microsoft.com/office/drawing/2016/5/10/chartex" xmlns:cx5="http://schemas.microsoft.com/office/drawing/2016/5/11/chartex" xmlns:cx6="http://schemas.microsoft.com/office/drawing/2016/5/12/chartex" xmlns:cx7="http://schemas.microsoft.com/office/drawing/2016/5/13/chartex" xmlns:cx8="http://schemas.microsoft.com/office/drawing/2016/5/14/chartex" xmlns:mc="http://schemas.openxmlformats.org/markup-compatibility/2006" xmlns:aink="http://schemas.microsoft.com/office/drawing/2016/ink" xmlns:am3d="http://schemas.microsoft.com/office/drawing/2017/model3d" xmlns:o="urn:schemas-microsoft-com:office:office" xmlns:oel="http://schemas.microsoft.com/office/2019/extlst" xmlns:r="http://schemas.openxmlformats.org/officeDocument/2006/relationships" xmlns:m="http://schemas.openxmlformats.org/officeDocument/2006/math" xmlns:v="urn:schemas-microsoft-com:vml" xmlns:wp14="http://schemas.microsoft.com/office/word/2010/wordprocessingDrawing" xmlns:wp="http://schemas.openxmlformats.org/drawingml/2006/wordprocessingDrawing" xmlns:w10="urn:schemas-microsoft-com:office:word" xmlns:w="http://schemas.openxmlformats.org/wordprocessingml/2006/main" xmlns:w14="http://schemas.microsoft.com/office/word/2010/wordml" xmlns:w15="http://schemas.microsoft.com/office/word/2012/wordml" xmlns:w16cex="http://schemas.microsoft.com/office/word/2018/wordml/cex" xmlns:w16cid="http://schemas.microsoft.com/office/word/2016/wordml/cid" xmlns:w16="http://schemas.microsoft.com/office/word/2018/wordml" xmlns:w16du="http://schemas.microsoft.com/office/word/2023/wordml/word16du" xmlns:w16sdtdh="http://schemas.microsoft.com/office/word/2020/wordml/sdtdatahash" xmlns:w16sdtfl="http://schemas.microsoft.com/office/word/2024/wordml/sdtformatlock" xmlns:w16se="http://schemas.microsoft.com/office/word/2015/wordml/symex" xmlns:wpg="http://schemas.microsoft.com/office/word/2010/wordprocessingGroup" xmlns:wpi="http://schemas.microsoft.com/office/word/2010/wordprocessingInk" xmlns:wne="http://schemas.microsoft.com/office/word/2006/wordml" xmlns:wps="http://schemas.microsoft.com/office/word/2010/wordprocessingShape" mc:Ignorable="w14 w15 w16se w16cid w16 w16cex w16sdtdh w16sdtfl w16du wp14">
+  <w:abstractNum xmlns:w="http://schemas.openxmlformats.org/wordprocessingml/2006/main" w:abstractNumId="19">
+    <w:nsid w:val="666064bd"/>
+    <w:multiLevelType xmlns:w="http://schemas.openxmlformats.org/wordprocessingml/2006/main" w:val="hybridMultilevel"/>
+    <w:lvl xmlns:w="http://schemas.openxmlformats.org/wordprocessingml/2006/main" w:ilvl="0">
+      <w:start w:val="1"/>
+      <w:numFmt w:val="bullet"/>
+      <w:lvlText w:val=""/>
+      <w:lvlJc w:val="left"/>
+      <w:pPr>
+        <w:ind w:left="720" w:hanging="360"/>
+      </w:pPr>
+      <w:rPr>
+        <w:rFonts w:hint="default" w:ascii="Symbol" w:hAnsi="Symbol"/>
+      </w:rPr>
+    </w:lvl>
+    <w:lvl xmlns:w="http://schemas.openxmlformats.org/wordprocessingml/2006/main" w:ilvl="1">
+      <w:start w:val="1"/>
+      <w:numFmt w:val="bullet"/>
+      <w:lvlText w:val="o"/>
+      <w:lvlJc w:val="left"/>
+      <w:pPr>
+        <w:ind w:left="1440" w:hanging="360"/>
+      </w:pPr>
+      <w:rPr>
+        <w:rFonts w:hint="default" w:ascii="Courier New" w:hAnsi="Courier New"/>
+      </w:rPr>
+    </w:lvl>
+    <w:lvl xmlns:w="http://schemas.openxmlformats.org/wordprocessingml/2006/main" w:ilvl="2">
+      <w:start w:val="1"/>
+      <w:numFmt w:val="bullet"/>
+      <w:lvlText w:val=""/>
+      <w:lvlJc w:val="left"/>
+      <w:pPr>
+        <w:ind w:left="2160" w:hanging="360"/>
+      </w:pPr>
+      <w:rPr>
+        <w:rFonts w:hint="default" w:ascii="Wingdings" w:hAnsi="Wingdings"/>
+      </w:rPr>
+    </w:lvl>
+    <w:lvl xmlns:w="http://schemas.openxmlformats.org/wordprocessingml/2006/main" w:ilvl="3">
+      <w:start w:val="1"/>
+      <w:numFmt w:val="bullet"/>
+      <w:lvlText w:val=""/>
+      <w:lvlJc w:val="left"/>
+      <w:pPr>
+        <w:ind w:left="2880" w:hanging="360"/>
+      </w:pPr>
+      <w:rPr>
+        <w:rFonts w:hint="default" w:ascii="Symbol" w:hAnsi="Symbol"/>
+      </w:rPr>
+    </w:lvl>
+    <w:lvl xmlns:w="http://schemas.openxmlformats.org/wordprocessingml/2006/main" w:ilvl="4">
+      <w:start w:val="1"/>
+      <w:numFmt w:val="bullet"/>
+      <w:lvlText w:val="o"/>
+      <w:lvlJc w:val="left"/>
+      <w:pPr>
+        <w:ind w:left="3600" w:hanging="360"/>
+      </w:pPr>
+      <w:rPr>
+        <w:rFonts w:hint="default" w:ascii="Courier New" w:hAnsi="Courier New"/>
+      </w:rPr>
+    </w:lvl>
+    <w:lvl xmlns:w="http://schemas.openxmlformats.org/wordprocessingml/2006/main" w:ilvl="5">
+      <w:start w:val="1"/>
+      <w:numFmt w:val="bullet"/>
+      <w:lvlText w:val=""/>
+      <w:lvlJc w:val="left"/>
+      <w:pPr>
+        <w:ind w:left="4320" w:hanging="360"/>
+      </w:pPr>
+      <w:rPr>
+        <w:rFonts w:hint="default" w:ascii="Wingdings" w:hAnsi="Wingdings"/>
+      </w:rPr>
+    </w:lvl>
+    <w:lvl xmlns:w="http://schemas.openxmlformats.org/wordprocessingml/2006/main" w:ilvl="6">
+      <w:start w:val="1"/>
+      <w:numFmt w:val="bullet"/>
+      <w:lvlText w:val=""/>
+      <w:lvlJc w:val="left"/>
+      <w:pPr>
+        <w:ind w:left="5040" w:hanging="360"/>
+      </w:pPr>
+      <w:rPr>
+        <w:rFonts w:hint="default" w:ascii="Symbol" w:hAnsi="Symbol"/>
+      </w:rPr>
+    </w:lvl>
+    <w:lvl xmlns:w="http://schemas.openxmlformats.org/wordprocessingml/2006/main" w:ilvl="7">
+      <w:start w:val="1"/>
+      <w:numFmt w:val="bullet"/>
+      <w:lvlText w:val="o"/>
+      <w:lvlJc w:val="left"/>
+      <w:pPr>
+        <w:ind w:left="5760" w:hanging="360"/>
+      </w:pPr>
+      <w:rPr>
+        <w:rFonts w:hint="default" w:ascii="Courier New" w:hAnsi="Courier New"/>
+      </w:rPr>
+    </w:lvl>
+    <w:lvl xmlns:w="http://schemas.openxmlformats.org/wordprocessingml/2006/main" w:ilvl="8">
+      <w:start w:val="1"/>
+      <w:numFmt w:val="bullet"/>
+      <w:lvlText w:val=""/>
+      <w:lvlJc w:val="left"/>
+      <w:pPr>
+        <w:ind w:left="6480" w:hanging="360"/>
+      </w:pPr>
+      <w:rPr>
+        <w:rFonts w:hint="default" w:ascii="Wingdings" w:hAnsi="Wingdings"/>
+      </w:rPr>
+    </w:lvl>
+  </w:abstractNum>
   <w:abstractNum xmlns:w="http://schemas.openxmlformats.org/wordprocessingml/2006/main" w:abstractNumId="18">
     <w:nsid w:val="7a01176a"/>
     <w:multiLevelType xmlns:w="http://schemas.openxmlformats.org/wordprocessingml/2006/main" w:val="hybridMultilevel"/>
@@ -24347,6 +26225,9 @@
       </w:pPr>
     </w:lvl>
   </w:abstractNum>
+  <w:num w:numId="29">
+    <w:abstractNumId w:val="19"/>
+  </w:num>
   <w:num w:numId="28">
     <w:abstractNumId w:val="18"/>
   </w:num>

</xml_diff>

<commit_message>
Uploaded files with the lastest changes
</commit_message>
<xml_diff>
--- a/DB_Sona_Kalantaryan_HW_descriptions.docx
+++ b/DB_Sona_Kalantaryan_HW_descriptions.docx
@@ -2246,10 +2246,10 @@
     <w:p>
       <w:r>
         <w:drawing>
-          <wp:inline wp14:editId="60C91A24" wp14:anchorId="78C740A6">
-            <wp:extent cx="5257802" cy="3359591"/>
+          <wp:inline wp14:editId="17152459" wp14:anchorId="48E28CFF">
+            <wp:extent cx="5408152" cy="3455662"/>
             <wp:effectExtent l="0" t="0" r="0" b="0"/>
-            <wp:docPr id="207577343" name="" title=""/>
+            <wp:docPr id="1641809823" name="" title=""/>
             <wp:cNvGraphicFramePr>
               <a:graphicFrameLocks noChangeAspect="1"/>
             </wp:cNvGraphicFramePr>
@@ -2261,7 +2261,7 @@
                     <pic:cNvPicPr/>
                   </pic:nvPicPr>
                   <pic:blipFill>
-                    <a:blip r:embed="R4cecd0dea34d418a">
+                    <a:blip r:embed="Rfc1155a08155486d">
                       <a:extLst>
                         <a:ext xmlns:a="http://schemas.openxmlformats.org/drawingml/2006/main" uri="{28A0092B-C50C-407E-A947-70E740481C1C}">
                           <a14:useLocalDpi val="0"/>
@@ -2275,7 +2275,7 @@
                   <pic:spPr>
                     <a:xfrm>
                       <a:off x="0" y="0"/>
-                      <a:ext cx="5257802" cy="3359591"/>
+                      <a:ext cx="5408152" cy="3455662"/>
                     </a:xfrm>
                     <a:prstGeom prst="rect">
                       <a:avLst/>
@@ -5417,20 +5417,35 @@
           </w:tcPr>
           <w:p>
             <w:pPr>
-              <w:pStyle w:val="BodyText"/>
-              <w:spacing w:line="360" w:lineRule="auto"/>
+              <w:pStyle w:val="Normal"/>
+              <w:suppressLineNumbers w:val="0"/>
+              <w:bidi w:val="0"/>
+              <w:spacing w:before="0" w:beforeAutospacing="off" w:after="0" w:afterAutospacing="off" w:line="240" w:lineRule="atLeast"/>
+              <w:ind w:left="0" w:right="0"/>
               <w:jc w:val="left"/>
               <w:rPr>
                 <w:rFonts w:ascii="Arial" w:hAnsi="Arial" w:eastAsia="Arial" w:cs="Arial"/>
-                <w:color w:val="auto"/>
-                <w:sz w:val="22"/>
-                <w:szCs w:val="22"/>
-              </w:rPr>
-            </w:pPr>
-            <w:r>
-              <w:rPr>
-                <w:rFonts w:ascii="Arial" w:hAnsi="Arial" w:eastAsia="Arial" w:cs="Arial"/>
-                <w:color w:val="auto"/>
+                <w:b w:val="0"/>
+                <w:bCs w:val="0"/>
+                <w:i w:val="0"/>
+                <w:iCs w:val="0"/>
+                <w:caps w:val="0"/>
+                <w:smallCaps w:val="0"/>
+                <w:color w:val="000000" w:themeColor="text1" w:themeTint="FF" w:themeShade="FF"/>
+                <w:sz w:val="22"/>
+                <w:szCs w:val="22"/>
+              </w:rPr>
+            </w:pPr>
+            <w:r>
+              <w:rPr>
+                <w:rFonts w:ascii="Arial" w:hAnsi="Arial" w:eastAsia="Arial" w:cs="Arial"/>
+                <w:b w:val="0"/>
+                <w:bCs w:val="0"/>
+                <w:i w:val="0"/>
+                <w:iCs w:val="0"/>
+                <w:caps w:val="0"/>
+                <w:smallCaps w:val="0"/>
+                <w:color w:val="000000" w:themeColor="text1" w:themeTint="FF" w:themeShade="FF"/>
                 <w:sz w:val="22"/>
                 <w:szCs w:val="22"/>
               </w:rPr>
@@ -5445,20 +5460,35 @@
           </w:tcPr>
           <w:p>
             <w:pPr>
-              <w:pStyle w:val="BodyText"/>
-              <w:spacing w:line="360" w:lineRule="auto"/>
+              <w:pStyle w:val="Normal"/>
+              <w:suppressLineNumbers w:val="0"/>
+              <w:bidi w:val="0"/>
+              <w:spacing w:before="0" w:beforeAutospacing="off" w:after="0" w:afterAutospacing="off" w:line="240" w:lineRule="atLeast"/>
+              <w:ind w:left="0" w:right="0"/>
               <w:jc w:val="left"/>
               <w:rPr>
                 <w:rFonts w:ascii="Arial" w:hAnsi="Arial" w:eastAsia="Arial" w:cs="Arial"/>
-                <w:color w:val="auto"/>
-                <w:sz w:val="22"/>
-                <w:szCs w:val="22"/>
-              </w:rPr>
-            </w:pPr>
-            <w:r>
-              <w:rPr>
-                <w:rFonts w:ascii="Arial" w:hAnsi="Arial" w:eastAsia="Arial" w:cs="Arial"/>
-                <w:color w:val="auto"/>
+                <w:b w:val="0"/>
+                <w:bCs w:val="0"/>
+                <w:i w:val="0"/>
+                <w:iCs w:val="0"/>
+                <w:caps w:val="0"/>
+                <w:smallCaps w:val="0"/>
+                <w:color w:val="000000" w:themeColor="text1" w:themeTint="FF" w:themeShade="FF"/>
+                <w:sz w:val="22"/>
+                <w:szCs w:val="22"/>
+              </w:rPr>
+            </w:pPr>
+            <w:r>
+              <w:rPr>
+                <w:rFonts w:ascii="Arial" w:hAnsi="Arial" w:eastAsia="Arial" w:cs="Arial"/>
+                <w:b w:val="0"/>
+                <w:bCs w:val="0"/>
+                <w:i w:val="0"/>
+                <w:iCs w:val="0"/>
+                <w:caps w:val="0"/>
+                <w:smallCaps w:val="0"/>
+                <w:color w:val="000000" w:themeColor="text1" w:themeTint="FF" w:themeShade="FF"/>
                 <w:sz w:val="22"/>
                 <w:szCs w:val="22"/>
               </w:rPr>
@@ -5473,29 +5503,65 @@
           </w:tcPr>
           <w:p>
             <w:pPr>
-              <w:pStyle w:val="BodyText"/>
-              <w:spacing w:line="360" w:lineRule="auto"/>
+              <w:pStyle w:val="Normal"/>
+              <w:suppressLineNumbers w:val="0"/>
+              <w:bidi w:val="0"/>
+              <w:spacing w:before="0" w:beforeAutospacing="off" w:after="0" w:afterAutospacing="off" w:line="240" w:lineRule="atLeast"/>
+              <w:ind w:left="0" w:right="0"/>
               <w:jc w:val="left"/>
               <w:rPr>
                 <w:rFonts w:ascii="Arial" w:hAnsi="Arial" w:eastAsia="Arial" w:cs="Arial"/>
-                <w:color w:val="auto"/>
-                <w:sz w:val="22"/>
-                <w:szCs w:val="22"/>
-              </w:rPr>
-            </w:pPr>
-            <w:r>
-              <w:rPr>
-                <w:rFonts w:ascii="Arial" w:hAnsi="Arial" w:eastAsia="Arial" w:cs="Arial"/>
-                <w:color w:val="auto"/>
-                <w:sz w:val="22"/>
-                <w:szCs w:val="22"/>
-              </w:rPr>
-              <w:t>Varchar(25)</w:t>
-            </w:r>
-            <w:r>
-              <w:rPr>
-                <w:rFonts w:ascii="Arial" w:hAnsi="Arial" w:eastAsia="Arial" w:cs="Arial"/>
-                <w:color w:val="auto"/>
+                <w:b w:val="0"/>
+                <w:bCs w:val="0"/>
+                <w:i w:val="0"/>
+                <w:iCs w:val="0"/>
+                <w:caps w:val="0"/>
+                <w:smallCaps w:val="0"/>
+                <w:color w:val="000000" w:themeColor="text1" w:themeTint="FF" w:themeShade="FF"/>
+                <w:sz w:val="22"/>
+                <w:szCs w:val="22"/>
+              </w:rPr>
+            </w:pPr>
+            <w:r>
+              <w:rPr>
+                <w:rFonts w:ascii="Arial" w:hAnsi="Arial" w:eastAsia="Arial" w:cs="Arial"/>
+                <w:b w:val="0"/>
+                <w:bCs w:val="0"/>
+                <w:i w:val="0"/>
+                <w:iCs w:val="0"/>
+                <w:caps w:val="0"/>
+                <w:smallCaps w:val="0"/>
+                <w:color w:val="000000" w:themeColor="text1" w:themeTint="FF" w:themeShade="FF"/>
+                <w:sz w:val="22"/>
+                <w:szCs w:val="22"/>
+              </w:rPr>
+              <w:t>Varchar(</w:t>
+            </w:r>
+            <w:r>
+              <w:rPr>
+                <w:rFonts w:ascii="Arial" w:hAnsi="Arial" w:eastAsia="Arial" w:cs="Arial"/>
+                <w:b w:val="0"/>
+                <w:bCs w:val="0"/>
+                <w:i w:val="0"/>
+                <w:iCs w:val="0"/>
+                <w:caps w:val="0"/>
+                <w:smallCaps w:val="0"/>
+                <w:color w:val="000000" w:themeColor="text1" w:themeTint="FF" w:themeShade="FF"/>
+                <w:sz w:val="22"/>
+                <w:szCs w:val="22"/>
+              </w:rPr>
+              <w:t>25)</w:t>
+            </w:r>
+            <w:r>
+              <w:rPr>
+                <w:rFonts w:ascii="Arial" w:hAnsi="Arial" w:eastAsia="Arial" w:cs="Arial"/>
+                <w:b w:val="0"/>
+                <w:bCs w:val="0"/>
+                <w:i w:val="0"/>
+                <w:iCs w:val="0"/>
+                <w:caps w:val="0"/>
+                <w:smallCaps w:val="0"/>
+                <w:color w:val="000000" w:themeColor="text1" w:themeTint="FF" w:themeShade="FF"/>
                 <w:sz w:val="22"/>
                 <w:szCs w:val="22"/>
               </w:rPr>
@@ -5704,16 +5770,6 @@
               <w:t>club_id</w:t>
             </w:r>
           </w:p>
-          <w:p>
-            <w:pPr>
-              <w:pStyle w:val="BodyText"/>
-              <w:rPr>
-                <w:rFonts w:ascii="Arial" w:hAnsi="Arial" w:eastAsia="Arial" w:cs="Arial"/>
-                <w:sz w:val="22"/>
-                <w:szCs w:val="22"/>
-              </w:rPr>
-            </w:pPr>
-          </w:p>
         </w:tc>
         <w:tc>
           <w:tcPr>
@@ -7203,106 +7259,128 @@
           </w:tcPr>
           <w:p>
             <w:pPr>
-              <w:spacing w:before="0" w:beforeAutospacing="off" w:after="0" w:afterAutospacing="off"/>
-              <w:rPr>
-                <w:rFonts w:ascii="Arial" w:hAnsi="Arial" w:eastAsia="Arial" w:cs="Arial"/>
-                <w:b w:val="0"/>
-                <w:bCs w:val="0"/>
-                <w:i w:val="0"/>
-                <w:iCs w:val="0"/>
-                <w:caps w:val="0"/>
-                <w:smallCaps w:val="0"/>
-                <w:noProof w:val="0"/>
-                <w:color w:val="000000" w:themeColor="text1" w:themeTint="FF" w:themeShade="FF"/>
-                <w:sz w:val="22"/>
-                <w:szCs w:val="22"/>
-                <w:lang w:val="en-US"/>
-              </w:rPr>
-            </w:pPr>
-            <w:r>
-              <w:rPr>
-                <w:rFonts w:ascii="Arial" w:hAnsi="Arial" w:eastAsia="Arial" w:cs="Arial"/>
-                <w:b w:val="0"/>
-                <w:bCs w:val="0"/>
-                <w:i w:val="0"/>
-                <w:iCs w:val="0"/>
-                <w:caps w:val="0"/>
-                <w:smallCaps w:val="0"/>
-                <w:noProof w:val="0"/>
-                <w:color w:val="000000" w:themeColor="text1" w:themeTint="FF" w:themeShade="FF"/>
-                <w:sz w:val="22"/>
-                <w:szCs w:val="22"/>
-                <w:lang w:val="en-US"/>
-              </w:rPr>
-              <w:t>climb_id</w:t>
-            </w:r>
-          </w:p>
-          <w:p>
-            <w:pPr>
-              <w:pStyle w:val="BodyText"/>
-              <w:rPr>
-                <w:rFonts w:ascii="Arial" w:hAnsi="Arial" w:eastAsia="Arial" w:cs="Arial"/>
-                <w:sz w:val="22"/>
-                <w:szCs w:val="22"/>
-              </w:rPr>
-            </w:pPr>
-          </w:p>
-        </w:tc>
-        <w:tc>
-          <w:tcPr>
-            <w:tcW w:w="2302" w:type="dxa"/>
-            <w:tcMar/>
-          </w:tcPr>
-          <w:p>
-            <w:pPr>
-              <w:spacing w:before="0" w:beforeAutospacing="off" w:after="0" w:afterAutospacing="off"/>
-              <w:rPr>
-                <w:rFonts w:ascii="Arial" w:hAnsi="Arial" w:eastAsia="Arial" w:cs="Arial"/>
-                <w:b w:val="0"/>
-                <w:bCs w:val="0"/>
-                <w:i w:val="0"/>
-                <w:iCs w:val="0"/>
-                <w:caps w:val="0"/>
-                <w:smallCaps w:val="0"/>
-                <w:noProof w:val="0"/>
-                <w:color w:val="000000" w:themeColor="text1" w:themeTint="FF" w:themeShade="FF"/>
-                <w:sz w:val="22"/>
-                <w:szCs w:val="22"/>
-                <w:lang w:val="en-US"/>
-              </w:rPr>
-            </w:pPr>
-            <w:r>
-              <w:rPr>
-                <w:rFonts w:ascii="Arial" w:hAnsi="Arial" w:eastAsia="Arial" w:cs="Arial"/>
-                <w:b w:val="0"/>
-                <w:bCs w:val="0"/>
-                <w:i w:val="0"/>
-                <w:iCs w:val="0"/>
-                <w:caps w:val="0"/>
-                <w:smallCaps w:val="0"/>
-                <w:noProof w:val="0"/>
-                <w:color w:val="000000" w:themeColor="text1" w:themeTint="FF" w:themeShade="FF"/>
-                <w:sz w:val="22"/>
-                <w:szCs w:val="22"/>
-                <w:lang w:val="en-US"/>
-              </w:rPr>
-              <w:t>Unique climb ID (PK)</w:t>
-            </w:r>
-          </w:p>
-        </w:tc>
-        <w:tc>
-          <w:tcPr>
-            <w:tcW w:w="2302" w:type="dxa"/>
-            <w:tcMar/>
-          </w:tcPr>
-          <w:p>
-            <w:pPr>
               <w:pStyle w:val="Normal"/>
               <w:suppressLineNumbers w:val="0"/>
               <w:bidi w:val="0"/>
               <w:spacing w:before="0" w:beforeAutospacing="off" w:after="0" w:afterAutospacing="off" w:line="240" w:lineRule="atLeast"/>
               <w:ind w:left="0" w:right="0"/>
               <w:jc w:val="left"/>
+              <w:rPr>
+                <w:rFonts w:ascii="Arial" w:hAnsi="Arial" w:eastAsia="Arial" w:cs="Arial"/>
+                <w:b w:val="0"/>
+                <w:bCs w:val="0"/>
+                <w:i w:val="0"/>
+                <w:iCs w:val="0"/>
+                <w:caps w:val="0"/>
+                <w:smallCaps w:val="0"/>
+                <w:noProof w:val="0"/>
+                <w:color w:val="000000" w:themeColor="text1" w:themeTint="FF" w:themeShade="FF"/>
+                <w:sz w:val="22"/>
+                <w:szCs w:val="22"/>
+                <w:lang w:val="en-US"/>
+              </w:rPr>
+            </w:pPr>
+            <w:r>
+              <w:rPr>
+                <w:rFonts w:ascii="Arial" w:hAnsi="Arial" w:eastAsia="Arial" w:cs="Arial"/>
+                <w:b w:val="0"/>
+                <w:bCs w:val="0"/>
+                <w:i w:val="0"/>
+                <w:iCs w:val="0"/>
+                <w:caps w:val="0"/>
+                <w:smallCaps w:val="0"/>
+                <w:noProof w:val="0"/>
+                <w:color w:val="000000" w:themeColor="text1" w:themeTint="FF" w:themeShade="FF"/>
+                <w:sz w:val="22"/>
+                <w:szCs w:val="22"/>
+                <w:lang w:val="en-US"/>
+              </w:rPr>
+              <w:t>climb_id</w:t>
+            </w:r>
+          </w:p>
+          <w:p>
+            <w:pPr>
+              <w:pStyle w:val="Normal"/>
+              <w:suppressLineNumbers w:val="0"/>
+              <w:bidi w:val="0"/>
+              <w:spacing w:before="0" w:beforeAutospacing="off" w:after="0" w:afterAutospacing="off" w:line="240" w:lineRule="atLeast"/>
+              <w:ind w:left="0" w:right="0"/>
+              <w:jc w:val="left"/>
+              <w:rPr>
+                <w:rFonts w:ascii="Arial" w:hAnsi="Arial" w:eastAsia="Arial" w:cs="Arial"/>
+                <w:b w:val="0"/>
+                <w:bCs w:val="0"/>
+                <w:i w:val="0"/>
+                <w:iCs w:val="0"/>
+                <w:caps w:val="0"/>
+                <w:smallCaps w:val="0"/>
+                <w:color w:val="000000" w:themeColor="text1" w:themeTint="FF" w:themeShade="FF"/>
+                <w:sz w:val="22"/>
+                <w:szCs w:val="22"/>
+              </w:rPr>
+            </w:pPr>
+          </w:p>
+        </w:tc>
+        <w:tc>
+          <w:tcPr>
+            <w:tcW w:w="2302" w:type="dxa"/>
+            <w:tcMar/>
+          </w:tcPr>
+          <w:p>
+            <w:pPr>
+              <w:pStyle w:val="Normal"/>
+              <w:suppressLineNumbers w:val="0"/>
+              <w:bidi w:val="0"/>
+              <w:spacing w:before="0" w:beforeAutospacing="off" w:after="0" w:afterAutospacing="off" w:line="240" w:lineRule="atLeast"/>
+              <w:ind w:left="0" w:right="0"/>
+              <w:jc w:val="left"/>
+              <w:rPr>
+                <w:rFonts w:ascii="Arial" w:hAnsi="Arial" w:eastAsia="Arial" w:cs="Arial"/>
+                <w:b w:val="0"/>
+                <w:bCs w:val="0"/>
+                <w:i w:val="0"/>
+                <w:iCs w:val="0"/>
+                <w:caps w:val="0"/>
+                <w:smallCaps w:val="0"/>
+                <w:noProof w:val="0"/>
+                <w:color w:val="000000" w:themeColor="text1" w:themeTint="FF" w:themeShade="FF"/>
+                <w:sz w:val="22"/>
+                <w:szCs w:val="22"/>
+                <w:lang w:val="en-US"/>
+              </w:rPr>
+            </w:pPr>
+            <w:r>
+              <w:rPr>
+                <w:rFonts w:ascii="Arial" w:hAnsi="Arial" w:eastAsia="Arial" w:cs="Arial"/>
+                <w:b w:val="0"/>
+                <w:bCs w:val="0"/>
+                <w:i w:val="0"/>
+                <w:iCs w:val="0"/>
+                <w:caps w:val="0"/>
+                <w:smallCaps w:val="0"/>
+                <w:noProof w:val="0"/>
+                <w:color w:val="000000" w:themeColor="text1" w:themeTint="FF" w:themeShade="FF"/>
+                <w:sz w:val="22"/>
+                <w:szCs w:val="22"/>
+                <w:lang w:val="en-US"/>
+              </w:rPr>
+              <w:t>Unique climb ID (PK)</w:t>
+            </w:r>
+          </w:p>
+        </w:tc>
+        <w:tc>
+          <w:tcPr>
+            <w:tcW w:w="2302" w:type="dxa"/>
+            <w:tcMar/>
+          </w:tcPr>
+          <w:p>
+            <w:pPr>
+              <w:pStyle w:val="Normal"/>
+              <w:suppressLineNumbers w:val="0"/>
+              <w:bidi w:val="0"/>
+              <w:spacing w:before="0" w:beforeAutospacing="off" w:after="0" w:afterAutospacing="off" w:line="240" w:lineRule="atLeast"/>
+              <w:ind w:left="0" w:right="0"/>
+              <w:jc w:val="left"/>
             </w:pPr>
             <w:r>
               <w:rPr>
@@ -8232,6 +8310,23 @@
               </w:rPr>
               <w:t xml:space="preserve">, </w:t>
             </w:r>
+            <w:r>
+              <w:rPr>
+                <w:rFonts w:ascii="Arial" w:hAnsi="Arial" w:eastAsia="Arial" w:cs="Arial"/>
+                <w:b w:val="0"/>
+                <w:bCs w:val="0"/>
+                <w:i w:val="0"/>
+                <w:iCs w:val="0"/>
+                <w:caps w:val="0"/>
+                <w:smallCaps w:val="0"/>
+                <w:noProof w:val="0"/>
+                <w:color w:val="000000" w:themeColor="text1" w:themeTint="FF" w:themeShade="FF"/>
+                <w:sz w:val="22"/>
+                <w:szCs w:val="22"/>
+                <w:lang w:val="en-US"/>
+              </w:rPr>
+              <w:t>Foreign key to Climbs</w:t>
+            </w:r>
           </w:p>
         </w:tc>
         <w:tc>
@@ -8393,6 +8488,23 @@
                 <w:szCs w:val="22"/>
                 <w:lang w:val="en-US"/>
               </w:rPr>
+              <w:t xml:space="preserve">Unique climber ID (PK), </w:t>
+            </w:r>
+            <w:r>
+              <w:rPr>
+                <w:rFonts w:ascii="Arial" w:hAnsi="Arial" w:eastAsia="Arial" w:cs="Arial"/>
+                <w:b w:val="0"/>
+                <w:bCs w:val="0"/>
+                <w:i w:val="0"/>
+                <w:iCs w:val="0"/>
+                <w:caps w:val="0"/>
+                <w:smallCaps w:val="0"/>
+                <w:noProof w:val="0"/>
+                <w:color w:val="000000" w:themeColor="text1" w:themeTint="FF" w:themeShade="FF"/>
+                <w:sz w:val="22"/>
+                <w:szCs w:val="22"/>
+                <w:lang w:val="en-US"/>
+              </w:rPr>
               <w:t xml:space="preserve">Foreign key to </w:t>
             </w:r>
             <w:r>
@@ -9175,83 +9287,152 @@
         <w:tc>
           <w:tcPr>
             <w:tcW w:w="2302" w:type="dxa"/>
-            <w:vMerge/>
-            <w:tcMar/>
-          </w:tcPr>
-          <w:p/>
-        </w:tc>
-        <w:tc>
-          <w:tcPr>
-            <w:tcW w:w="2302" w:type="dxa"/>
-            <w:tcMar/>
-          </w:tcPr>
-          <w:p>
-            <w:pPr>
-              <w:rPr>
-                <w:rFonts w:ascii="Arial" w:hAnsi="Arial" w:eastAsia="Arial" w:cs="Arial"/>
-                <w:b w:val="0"/>
-                <w:bCs w:val="0"/>
-                <w:i w:val="0"/>
-                <w:iCs w:val="0"/>
-                <w:caps w:val="0"/>
-                <w:smallCaps w:val="0"/>
-                <w:noProof w:val="0"/>
-                <w:color w:val="000000" w:themeColor="text1" w:themeTint="FF" w:themeShade="FF"/>
-                <w:sz w:val="22"/>
-                <w:szCs w:val="22"/>
-                <w:lang w:val="en-US"/>
-              </w:rPr>
-            </w:pPr>
-            <w:r>
-              <w:rPr>
-                <w:rFonts w:ascii="Arial" w:hAnsi="Arial" w:eastAsia="Arial" w:cs="Arial"/>
-                <w:b w:val="0"/>
-                <w:bCs w:val="0"/>
-                <w:i w:val="0"/>
-                <w:iCs w:val="0"/>
-                <w:caps w:val="0"/>
-                <w:smallCaps w:val="0"/>
-                <w:noProof w:val="0"/>
-                <w:color w:val="000000" w:themeColor="text1" w:themeTint="FF" w:themeShade="FF"/>
-                <w:sz w:val="22"/>
-                <w:szCs w:val="22"/>
-                <w:lang w:val="en-US"/>
-              </w:rPr>
-              <w:t>c</w:t>
-            </w:r>
-            <w:r>
-              <w:rPr>
-                <w:rFonts w:ascii="Arial" w:hAnsi="Arial" w:eastAsia="Arial" w:cs="Arial"/>
-                <w:b w:val="0"/>
-                <w:bCs w:val="0"/>
-                <w:i w:val="0"/>
-                <w:iCs w:val="0"/>
-                <w:caps w:val="0"/>
-                <w:smallCaps w:val="0"/>
-                <w:noProof w:val="0"/>
-                <w:color w:val="000000" w:themeColor="text1" w:themeTint="FF" w:themeShade="FF"/>
-                <w:sz w:val="22"/>
-                <w:szCs w:val="22"/>
-                <w:lang w:val="en-US"/>
-              </w:rPr>
-              <w:t>ountry</w:t>
-            </w:r>
-            <w:r>
-              <w:rPr>
-                <w:rFonts w:ascii="Arial" w:hAnsi="Arial" w:eastAsia="Arial" w:cs="Arial"/>
-                <w:b w:val="0"/>
-                <w:bCs w:val="0"/>
-                <w:i w:val="0"/>
-                <w:iCs w:val="0"/>
-                <w:caps w:val="0"/>
-                <w:smallCaps w:val="0"/>
-                <w:noProof w:val="0"/>
-                <w:color w:val="000000" w:themeColor="text1" w:themeTint="FF" w:themeShade="FF"/>
-                <w:sz w:val="22"/>
-                <w:szCs w:val="22"/>
-                <w:lang w:val="en-US"/>
-              </w:rPr>
-              <w:t>_id</w:t>
+            <w:shd w:val="clear" w:color="auto" w:fill="76CDD8"/>
+            <w:tcMar/>
+          </w:tcPr>
+          <w:p w14:noSpellErr="1">
+            <w:pPr>
+              <w:pStyle w:val="BodyText"/>
+              <w:widowControl w:val="0"/>
+              <w:spacing w:line="360" w:lineRule="auto"/>
+              <w:jc w:val="center"/>
+              <w:rPr>
+                <w:rFonts w:ascii="Arial" w:hAnsi="Arial" w:eastAsia="Arial" w:cs="Arial"/>
+                <w:color w:val="FFFFFF" w:themeColor="background1" w:themeTint="FF" w:themeShade="FF"/>
+                <w:sz w:val="22"/>
+                <w:szCs w:val="22"/>
+              </w:rPr>
+            </w:pPr>
+            <w:r>
+              <w:rPr>
+                <w:rFonts w:ascii="Arial" w:hAnsi="Arial" w:eastAsia="Arial" w:cs="Arial"/>
+                <w:color w:val="FFFFFF" w:themeColor="background1" w:themeTint="FF" w:themeShade="FF"/>
+                <w:sz w:val="22"/>
+                <w:szCs w:val="22"/>
+              </w:rPr>
+              <w:t>Table Name</w:t>
+            </w:r>
+          </w:p>
+        </w:tc>
+        <w:tc>
+          <w:tcPr>
+            <w:tcW w:w="2302" w:type="dxa"/>
+            <w:shd w:val="clear" w:color="auto" w:fill="76CDD8"/>
+            <w:tcMar/>
+          </w:tcPr>
+          <w:p w14:noSpellErr="1">
+            <w:pPr>
+              <w:pStyle w:val="BodyText"/>
+              <w:widowControl w:val="0"/>
+              <w:spacing w:line="360" w:lineRule="auto"/>
+              <w:jc w:val="center"/>
+              <w:rPr>
+                <w:rFonts w:ascii="Arial" w:hAnsi="Arial" w:eastAsia="Arial" w:cs="Arial"/>
+                <w:color w:val="FFFFFF" w:themeColor="background1" w:themeTint="FF" w:themeShade="FF"/>
+                <w:sz w:val="22"/>
+                <w:szCs w:val="22"/>
+              </w:rPr>
+            </w:pPr>
+            <w:r>
+              <w:rPr>
+                <w:rFonts w:ascii="Arial" w:hAnsi="Arial" w:eastAsia="Arial" w:cs="Arial"/>
+                <w:color w:val="FFFFFF" w:themeColor="background1" w:themeTint="FF" w:themeShade="FF"/>
+                <w:sz w:val="22"/>
+                <w:szCs w:val="22"/>
+              </w:rPr>
+              <w:t xml:space="preserve">Field name </w:t>
+            </w:r>
+          </w:p>
+        </w:tc>
+        <w:tc>
+          <w:tcPr>
+            <w:tcW w:w="2302" w:type="dxa"/>
+            <w:shd w:val="clear" w:color="auto" w:fill="76CDD8"/>
+            <w:tcMar/>
+          </w:tcPr>
+          <w:p w14:noSpellErr="1">
+            <w:pPr>
+              <w:pStyle w:val="BodyText"/>
+              <w:widowControl w:val="0"/>
+              <w:spacing w:line="360" w:lineRule="auto"/>
+              <w:jc w:val="center"/>
+              <w:rPr>
+                <w:rFonts w:ascii="Arial" w:hAnsi="Arial" w:eastAsia="Arial" w:cs="Arial"/>
+                <w:color w:val="FFFFFF" w:themeColor="background1" w:themeTint="FF" w:themeShade="FF"/>
+                <w:sz w:val="22"/>
+                <w:szCs w:val="22"/>
+              </w:rPr>
+            </w:pPr>
+            <w:r>
+              <w:rPr>
+                <w:rFonts w:ascii="Arial" w:hAnsi="Arial" w:eastAsia="Arial" w:cs="Arial"/>
+                <w:color w:val="FFFFFF" w:themeColor="background1" w:themeTint="FF" w:themeShade="FF"/>
+                <w:sz w:val="22"/>
+                <w:szCs w:val="22"/>
+              </w:rPr>
+              <w:t xml:space="preserve">Field Description </w:t>
+            </w:r>
+          </w:p>
+        </w:tc>
+        <w:tc>
+          <w:tcPr>
+            <w:tcW w:w="2302" w:type="dxa"/>
+            <w:shd w:val="clear" w:color="auto" w:fill="76CDD8"/>
+            <w:tcMar/>
+          </w:tcPr>
+          <w:p w14:noSpellErr="1">
+            <w:pPr>
+              <w:pStyle w:val="BodyText"/>
+              <w:widowControl w:val="0"/>
+              <w:spacing w:line="360" w:lineRule="auto"/>
+              <w:jc w:val="center"/>
+              <w:rPr>
+                <w:rFonts w:ascii="Arial" w:hAnsi="Arial" w:eastAsia="Arial" w:cs="Arial"/>
+                <w:color w:val="FFFFFF" w:themeColor="background1" w:themeTint="FF" w:themeShade="FF"/>
+                <w:sz w:val="22"/>
+                <w:szCs w:val="22"/>
+              </w:rPr>
+            </w:pPr>
+            <w:r>
+              <w:rPr>
+                <w:rFonts w:ascii="Arial" w:hAnsi="Arial" w:eastAsia="Arial" w:cs="Arial"/>
+                <w:color w:val="FFFFFF" w:themeColor="background1" w:themeTint="FF" w:themeShade="FF"/>
+                <w:sz w:val="22"/>
+                <w:szCs w:val="22"/>
+              </w:rPr>
+              <w:t xml:space="preserve">Data Type </w:t>
+            </w:r>
+          </w:p>
+        </w:tc>
+      </w:tr>
+      <w:tr>
+        <w:trPr>
+          <w:trHeight w:val="300"/>
+        </w:trPr>
+        <w:tc>
+          <w:tcPr>
+            <w:tcW w:w="2302" w:type="dxa"/>
+            <w:vMerge w:val="restart"/>
+            <w:tcMar/>
+          </w:tcPr>
+          <w:p>
+            <w:pPr>
+              <w:pStyle w:val="BodyText"/>
+              <w:spacing w:line="240" w:lineRule="auto"/>
+              <w:jc w:val="left"/>
+              <w:rPr>
+                <w:rFonts w:ascii="Arial" w:hAnsi="Arial" w:eastAsia="Arial" w:cs="Arial"/>
+                <w:sz w:val="22"/>
+                <w:szCs w:val="22"/>
+              </w:rPr>
+            </w:pPr>
+            <w:r>
+              <w:rPr>
+                <w:rFonts w:ascii="Arial" w:hAnsi="Arial" w:eastAsia="Arial" w:cs="Arial"/>
+                <w:sz w:val="22"/>
+                <w:szCs w:val="22"/>
+              </w:rPr>
+              <w:t>Mountain Country</w:t>
             </w:r>
           </w:p>
         </w:tc>
@@ -9293,7 +9474,100 @@
                 <w:szCs w:val="22"/>
                 <w:lang w:val="en-US"/>
               </w:rPr>
-              <w:t>Foreign key to Country</w:t>
+              <w:t>mountain_id</w:t>
+            </w:r>
+          </w:p>
+        </w:tc>
+        <w:tc>
+          <w:tcPr>
+            <w:tcW w:w="2302" w:type="dxa"/>
+            <w:tcMar/>
+          </w:tcPr>
+          <w:p>
+            <w:pPr>
+              <w:spacing w:before="0" w:beforeAutospacing="off" w:after="0" w:afterAutospacing="off"/>
+              <w:rPr>
+                <w:rFonts w:ascii="Arial" w:hAnsi="Arial" w:eastAsia="Arial" w:cs="Arial"/>
+                <w:b w:val="0"/>
+                <w:bCs w:val="0"/>
+                <w:i w:val="0"/>
+                <w:iCs w:val="0"/>
+                <w:caps w:val="0"/>
+                <w:smallCaps w:val="0"/>
+                <w:noProof w:val="0"/>
+                <w:color w:val="000000" w:themeColor="text1" w:themeTint="FF" w:themeShade="FF"/>
+                <w:sz w:val="22"/>
+                <w:szCs w:val="22"/>
+                <w:lang w:val="en-US"/>
+              </w:rPr>
+            </w:pPr>
+            <w:r>
+              <w:rPr>
+                <w:rFonts w:ascii="Arial" w:hAnsi="Arial" w:eastAsia="Arial" w:cs="Arial"/>
+                <w:b w:val="0"/>
+                <w:bCs w:val="0"/>
+                <w:i w:val="0"/>
+                <w:iCs w:val="0"/>
+                <w:caps w:val="0"/>
+                <w:smallCaps w:val="0"/>
+                <w:noProof w:val="0"/>
+                <w:color w:val="000000" w:themeColor="text1" w:themeTint="FF" w:themeShade="FF"/>
+                <w:sz w:val="22"/>
+                <w:szCs w:val="22"/>
+                <w:lang w:val="en-US"/>
+              </w:rPr>
+              <w:t xml:space="preserve">Unique </w:t>
+            </w:r>
+            <w:r>
+              <w:rPr>
+                <w:rFonts w:ascii="Arial" w:hAnsi="Arial" w:eastAsia="Arial" w:cs="Arial"/>
+                <w:b w:val="0"/>
+                <w:bCs w:val="0"/>
+                <w:i w:val="0"/>
+                <w:iCs w:val="0"/>
+                <w:caps w:val="0"/>
+                <w:smallCaps w:val="0"/>
+                <w:noProof w:val="0"/>
+                <w:color w:val="000000" w:themeColor="text1" w:themeTint="FF" w:themeShade="FF"/>
+                <w:sz w:val="22"/>
+                <w:szCs w:val="22"/>
+                <w:lang w:val="en-US"/>
+              </w:rPr>
+              <w:t xml:space="preserve">mountain </w:t>
+            </w:r>
+            <w:r>
+              <w:rPr>
+                <w:rFonts w:ascii="Arial" w:hAnsi="Arial" w:eastAsia="Arial" w:cs="Arial"/>
+                <w:b w:val="0"/>
+                <w:bCs w:val="0"/>
+                <w:i w:val="0"/>
+                <w:iCs w:val="0"/>
+                <w:caps w:val="0"/>
+                <w:smallCaps w:val="0"/>
+                <w:noProof w:val="0"/>
+                <w:color w:val="000000" w:themeColor="text1" w:themeTint="FF" w:themeShade="FF"/>
+                <w:sz w:val="22"/>
+                <w:szCs w:val="22"/>
+                <w:lang w:val="en-US"/>
+              </w:rPr>
+              <w:t xml:space="preserve">ID (PK), Foreign key to </w:t>
+            </w:r>
+            <w:r>
+              <w:rPr>
+                <w:rFonts w:ascii="Arial" w:hAnsi="Arial" w:eastAsia="Arial" w:cs="Arial"/>
+                <w:b w:val="0"/>
+                <w:bCs w:val="0"/>
+                <w:i w:val="0"/>
+                <w:iCs w:val="0"/>
+                <w:caps w:val="0"/>
+                <w:smallCaps w:val="0"/>
+                <w:noProof w:val="0"/>
+                <w:color w:val="000000" w:themeColor="text1" w:themeTint="FF" w:themeShade="FF"/>
+                <w:sz w:val="22"/>
+                <w:szCs w:val="22"/>
+                <w:lang w:val="en-US"/>
+              </w:rPr>
+              <w:t>Mountains</w:t>
             </w:r>
           </w:p>
         </w:tc>
@@ -9369,120 +9643,202 @@
         <w:tc>
           <w:tcPr>
             <w:tcW w:w="2302" w:type="dxa"/>
-            <w:shd w:val="clear" w:color="auto" w:fill="76CDD8"/>
-            <w:tcMar/>
-          </w:tcPr>
-          <w:p w14:noSpellErr="1">
-            <w:pPr>
-              <w:pStyle w:val="BodyText"/>
-              <w:widowControl w:val="0"/>
-              <w:spacing w:line="360" w:lineRule="auto"/>
-              <w:jc w:val="center"/>
-              <w:rPr>
-                <w:rFonts w:ascii="Arial" w:hAnsi="Arial" w:eastAsia="Arial" w:cs="Arial"/>
-                <w:color w:val="FFFFFF" w:themeColor="background1" w:themeTint="FF" w:themeShade="FF"/>
-                <w:sz w:val="22"/>
-                <w:szCs w:val="22"/>
-              </w:rPr>
-            </w:pPr>
-            <w:r>
-              <w:rPr>
-                <w:rFonts w:ascii="Arial" w:hAnsi="Arial" w:eastAsia="Arial" w:cs="Arial"/>
-                <w:color w:val="FFFFFF" w:themeColor="background1" w:themeTint="FF" w:themeShade="FF"/>
-                <w:sz w:val="22"/>
-                <w:szCs w:val="22"/>
-              </w:rPr>
-              <w:t>Table Name</w:t>
-            </w:r>
-          </w:p>
-        </w:tc>
-        <w:tc>
-          <w:tcPr>
-            <w:tcW w:w="2302" w:type="dxa"/>
-            <w:shd w:val="clear" w:color="auto" w:fill="76CDD8"/>
-            <w:tcMar/>
-          </w:tcPr>
-          <w:p w14:noSpellErr="1">
-            <w:pPr>
-              <w:pStyle w:val="BodyText"/>
-              <w:widowControl w:val="0"/>
-              <w:spacing w:line="360" w:lineRule="auto"/>
-              <w:jc w:val="center"/>
-              <w:rPr>
-                <w:rFonts w:ascii="Arial" w:hAnsi="Arial" w:eastAsia="Arial" w:cs="Arial"/>
-                <w:color w:val="FFFFFF" w:themeColor="background1" w:themeTint="FF" w:themeShade="FF"/>
-                <w:sz w:val="22"/>
-                <w:szCs w:val="22"/>
-              </w:rPr>
-            </w:pPr>
-            <w:r>
-              <w:rPr>
-                <w:rFonts w:ascii="Arial" w:hAnsi="Arial" w:eastAsia="Arial" w:cs="Arial"/>
-                <w:color w:val="FFFFFF" w:themeColor="background1" w:themeTint="FF" w:themeShade="FF"/>
-                <w:sz w:val="22"/>
-                <w:szCs w:val="22"/>
-              </w:rPr>
-              <w:t xml:space="preserve">Field name </w:t>
-            </w:r>
-          </w:p>
-        </w:tc>
-        <w:tc>
-          <w:tcPr>
-            <w:tcW w:w="2302" w:type="dxa"/>
-            <w:shd w:val="clear" w:color="auto" w:fill="76CDD8"/>
-            <w:tcMar/>
-          </w:tcPr>
-          <w:p w14:noSpellErr="1">
-            <w:pPr>
-              <w:pStyle w:val="BodyText"/>
-              <w:widowControl w:val="0"/>
-              <w:spacing w:line="360" w:lineRule="auto"/>
-              <w:jc w:val="center"/>
-              <w:rPr>
-                <w:rFonts w:ascii="Arial" w:hAnsi="Arial" w:eastAsia="Arial" w:cs="Arial"/>
-                <w:color w:val="FFFFFF" w:themeColor="background1" w:themeTint="FF" w:themeShade="FF"/>
-                <w:sz w:val="22"/>
-                <w:szCs w:val="22"/>
-              </w:rPr>
-            </w:pPr>
-            <w:r>
-              <w:rPr>
-                <w:rFonts w:ascii="Arial" w:hAnsi="Arial" w:eastAsia="Arial" w:cs="Arial"/>
-                <w:color w:val="FFFFFF" w:themeColor="background1" w:themeTint="FF" w:themeShade="FF"/>
-                <w:sz w:val="22"/>
-                <w:szCs w:val="22"/>
-              </w:rPr>
-              <w:t xml:space="preserve">Field Description </w:t>
-            </w:r>
-          </w:p>
-        </w:tc>
-        <w:tc>
-          <w:tcPr>
-            <w:tcW w:w="2302" w:type="dxa"/>
-            <w:shd w:val="clear" w:color="auto" w:fill="76CDD8"/>
-            <w:tcMar/>
-          </w:tcPr>
-          <w:p w14:noSpellErr="1">
-            <w:pPr>
-              <w:pStyle w:val="BodyText"/>
-              <w:widowControl w:val="0"/>
-              <w:spacing w:line="360" w:lineRule="auto"/>
-              <w:jc w:val="center"/>
-              <w:rPr>
-                <w:rFonts w:ascii="Arial" w:hAnsi="Arial" w:eastAsia="Arial" w:cs="Arial"/>
-                <w:color w:val="FFFFFF" w:themeColor="background1" w:themeTint="FF" w:themeShade="FF"/>
-                <w:sz w:val="22"/>
-                <w:szCs w:val="22"/>
-              </w:rPr>
-            </w:pPr>
-            <w:r>
-              <w:rPr>
-                <w:rFonts w:ascii="Arial" w:hAnsi="Arial" w:eastAsia="Arial" w:cs="Arial"/>
-                <w:color w:val="FFFFFF" w:themeColor="background1" w:themeTint="FF" w:themeShade="FF"/>
-                <w:sz w:val="22"/>
-                <w:szCs w:val="22"/>
-              </w:rPr>
-              <w:t xml:space="preserve">Data Type </w:t>
+            <w:tcW w:w="2302" w:type="dxa"/>
+            <w:vMerge/>
+            <w:tcMar/>
+          </w:tcPr>
+          <w:p/>
+        </w:tc>
+        <w:tc>
+          <w:tcPr>
+            <w:tcW w:w="2302" w:type="dxa"/>
+            <w:tcMar/>
+          </w:tcPr>
+          <w:p>
+            <w:pPr>
+              <w:rPr>
+                <w:rFonts w:ascii="Arial" w:hAnsi="Arial" w:eastAsia="Arial" w:cs="Arial"/>
+                <w:b w:val="0"/>
+                <w:bCs w:val="0"/>
+                <w:i w:val="0"/>
+                <w:iCs w:val="0"/>
+                <w:caps w:val="0"/>
+                <w:smallCaps w:val="0"/>
+                <w:noProof w:val="0"/>
+                <w:color w:val="000000" w:themeColor="text1" w:themeTint="FF" w:themeShade="FF"/>
+                <w:sz w:val="22"/>
+                <w:szCs w:val="22"/>
+                <w:lang w:val="en-US"/>
+              </w:rPr>
+            </w:pPr>
+            <w:r>
+              <w:rPr>
+                <w:rFonts w:ascii="Arial" w:hAnsi="Arial" w:eastAsia="Arial" w:cs="Arial"/>
+                <w:b w:val="0"/>
+                <w:bCs w:val="0"/>
+                <w:i w:val="0"/>
+                <w:iCs w:val="0"/>
+                <w:caps w:val="0"/>
+                <w:smallCaps w:val="0"/>
+                <w:noProof w:val="0"/>
+                <w:color w:val="000000" w:themeColor="text1" w:themeTint="FF" w:themeShade="FF"/>
+                <w:sz w:val="22"/>
+                <w:szCs w:val="22"/>
+                <w:lang w:val="en-US"/>
+              </w:rPr>
+              <w:t>country_id</w:t>
+            </w:r>
+          </w:p>
+        </w:tc>
+        <w:tc>
+          <w:tcPr>
+            <w:tcW w:w="2302" w:type="dxa"/>
+            <w:tcMar/>
+          </w:tcPr>
+          <w:p>
+            <w:pPr>
+              <w:spacing w:before="0" w:beforeAutospacing="off" w:after="0" w:afterAutospacing="off"/>
+              <w:rPr>
+                <w:rFonts w:ascii="Arial" w:hAnsi="Arial" w:eastAsia="Arial" w:cs="Arial"/>
+                <w:b w:val="0"/>
+                <w:bCs w:val="0"/>
+                <w:i w:val="0"/>
+                <w:iCs w:val="0"/>
+                <w:caps w:val="0"/>
+                <w:smallCaps w:val="0"/>
+                <w:noProof w:val="0"/>
+                <w:color w:val="000000" w:themeColor="text1" w:themeTint="FF" w:themeShade="FF"/>
+                <w:sz w:val="22"/>
+                <w:szCs w:val="22"/>
+                <w:lang w:val="en-US"/>
+              </w:rPr>
+            </w:pPr>
+            <w:r>
+              <w:rPr>
+                <w:rFonts w:ascii="Arial" w:hAnsi="Arial" w:eastAsia="Arial" w:cs="Arial"/>
+                <w:b w:val="0"/>
+                <w:bCs w:val="0"/>
+                <w:i w:val="0"/>
+                <w:iCs w:val="0"/>
+                <w:caps w:val="0"/>
+                <w:smallCaps w:val="0"/>
+                <w:noProof w:val="0"/>
+                <w:color w:val="000000" w:themeColor="text1" w:themeTint="FF" w:themeShade="FF"/>
+                <w:sz w:val="22"/>
+                <w:szCs w:val="22"/>
+                <w:lang w:val="en-US"/>
+              </w:rPr>
+              <w:t>Unique c</w:t>
+            </w:r>
+            <w:r>
+              <w:rPr>
+                <w:rFonts w:ascii="Arial" w:hAnsi="Arial" w:eastAsia="Arial" w:cs="Arial"/>
+                <w:b w:val="0"/>
+                <w:bCs w:val="0"/>
+                <w:i w:val="0"/>
+                <w:iCs w:val="0"/>
+                <w:caps w:val="0"/>
+                <w:smallCaps w:val="0"/>
+                <w:noProof w:val="0"/>
+                <w:color w:val="000000" w:themeColor="text1" w:themeTint="FF" w:themeShade="FF"/>
+                <w:sz w:val="22"/>
+                <w:szCs w:val="22"/>
+                <w:lang w:val="en-US"/>
+              </w:rPr>
+              <w:t xml:space="preserve">ountry </w:t>
+            </w:r>
+            <w:r>
+              <w:rPr>
+                <w:rFonts w:ascii="Arial" w:hAnsi="Arial" w:eastAsia="Arial" w:cs="Arial"/>
+                <w:b w:val="0"/>
+                <w:bCs w:val="0"/>
+                <w:i w:val="0"/>
+                <w:iCs w:val="0"/>
+                <w:caps w:val="0"/>
+                <w:smallCaps w:val="0"/>
+                <w:noProof w:val="0"/>
+                <w:color w:val="000000" w:themeColor="text1" w:themeTint="FF" w:themeShade="FF"/>
+                <w:sz w:val="22"/>
+                <w:szCs w:val="22"/>
+                <w:lang w:val="en-US"/>
+              </w:rPr>
+              <w:t>ID (PK), Foreign key to C</w:t>
+            </w:r>
+            <w:r>
+              <w:rPr>
+                <w:rFonts w:ascii="Arial" w:hAnsi="Arial" w:eastAsia="Arial" w:cs="Arial"/>
+                <w:b w:val="0"/>
+                <w:bCs w:val="0"/>
+                <w:i w:val="0"/>
+                <w:iCs w:val="0"/>
+                <w:caps w:val="0"/>
+                <w:smallCaps w:val="0"/>
+                <w:noProof w:val="0"/>
+                <w:color w:val="000000" w:themeColor="text1" w:themeTint="FF" w:themeShade="FF"/>
+                <w:sz w:val="22"/>
+                <w:szCs w:val="22"/>
+                <w:lang w:val="en-US"/>
+              </w:rPr>
+              <w:t>ountry</w:t>
+            </w:r>
+          </w:p>
+        </w:tc>
+        <w:tc>
+          <w:tcPr>
+            <w:tcW w:w="2302" w:type="dxa"/>
+            <w:tcMar/>
+          </w:tcPr>
+          <w:p>
+            <w:pPr>
+              <w:spacing w:before="0" w:beforeAutospacing="off" w:after="0" w:afterAutospacing="off"/>
+              <w:rPr>
+                <w:rFonts w:ascii="Arial" w:hAnsi="Arial" w:eastAsia="Arial" w:cs="Arial"/>
+                <w:b w:val="0"/>
+                <w:bCs w:val="0"/>
+                <w:i w:val="0"/>
+                <w:iCs w:val="0"/>
+                <w:caps w:val="0"/>
+                <w:smallCaps w:val="0"/>
+                <w:noProof w:val="0"/>
+                <w:color w:val="000000" w:themeColor="text1" w:themeTint="FF" w:themeShade="FF"/>
+                <w:sz w:val="22"/>
+                <w:szCs w:val="22"/>
+                <w:lang w:val="en-US"/>
+              </w:rPr>
+            </w:pPr>
+            <w:r>
+              <w:rPr>
+                <w:rFonts w:ascii="Arial" w:hAnsi="Arial" w:eastAsia="Arial" w:cs="Arial"/>
+                <w:b w:val="0"/>
+                <w:bCs w:val="0"/>
+                <w:i w:val="0"/>
+                <w:iCs w:val="0"/>
+                <w:caps w:val="0"/>
+                <w:smallCaps w:val="0"/>
+                <w:noProof w:val="0"/>
+                <w:color w:val="000000" w:themeColor="text1" w:themeTint="FF" w:themeShade="FF"/>
+                <w:sz w:val="22"/>
+                <w:szCs w:val="22"/>
+                <w:lang w:val="en-US"/>
+              </w:rPr>
+              <w:t>Int</w:t>
+            </w:r>
+            <w:r>
+              <w:rPr>
+                <w:rFonts w:ascii="Arial" w:hAnsi="Arial" w:eastAsia="Arial" w:cs="Arial"/>
+                <w:b w:val="0"/>
+                <w:bCs w:val="0"/>
+                <w:i w:val="0"/>
+                <w:iCs w:val="0"/>
+                <w:caps w:val="0"/>
+                <w:smallCaps w:val="0"/>
+                <w:noProof w:val="0"/>
+                <w:color w:val="000000" w:themeColor="text1" w:themeTint="FF" w:themeShade="FF"/>
+                <w:sz w:val="22"/>
+                <w:szCs w:val="22"/>
+                <w:lang w:val="en-US"/>
+              </w:rPr>
+              <w:t xml:space="preserve"> NOT NULL</w:t>
             </w:r>
           </w:p>
         </w:tc>
@@ -9494,221 +9850,120 @@
         <w:tc>
           <w:tcPr>
             <w:tcW w:w="2302" w:type="dxa"/>
-            <w:vMerge w:val="restart"/>
-            <w:tcMar/>
-          </w:tcPr>
-          <w:p>
+            <w:shd w:val="clear" w:color="auto" w:fill="76CDD8"/>
+            <w:tcMar/>
+          </w:tcPr>
+          <w:p w14:noSpellErr="1">
             <w:pPr>
               <w:pStyle w:val="BodyText"/>
-              <w:spacing w:line="240" w:lineRule="auto"/>
-              <w:jc w:val="left"/>
-              <w:rPr>
-                <w:rFonts w:ascii="Arial" w:hAnsi="Arial" w:eastAsia="Arial" w:cs="Arial"/>
-                <w:sz w:val="22"/>
-                <w:szCs w:val="22"/>
-              </w:rPr>
-            </w:pPr>
-            <w:r>
-              <w:rPr>
-                <w:rFonts w:ascii="Arial" w:hAnsi="Arial" w:eastAsia="Arial" w:cs="Arial"/>
-                <w:sz w:val="22"/>
-                <w:szCs w:val="22"/>
-              </w:rPr>
-              <w:t>Difficulty</w:t>
-            </w:r>
-          </w:p>
-        </w:tc>
-        <w:tc>
-          <w:tcPr>
-            <w:tcW w:w="2302" w:type="dxa"/>
-            <w:tcMar/>
-          </w:tcPr>
-          <w:p>
-            <w:pPr>
-              <w:pStyle w:val="Normal"/>
-              <w:rPr>
-                <w:rFonts w:ascii="Arial" w:hAnsi="Arial" w:eastAsia="Arial" w:cs="Arial"/>
-                <w:b w:val="0"/>
-                <w:bCs w:val="0"/>
-                <w:i w:val="0"/>
-                <w:iCs w:val="0"/>
-                <w:caps w:val="0"/>
-                <w:smallCaps w:val="0"/>
-                <w:noProof w:val="0"/>
-                <w:color w:val="000000" w:themeColor="text1" w:themeTint="FF" w:themeShade="FF"/>
-                <w:sz w:val="22"/>
-                <w:szCs w:val="22"/>
-                <w:lang w:val="en-US"/>
-              </w:rPr>
-            </w:pPr>
-            <w:r>
-              <w:rPr>
-                <w:rFonts w:ascii="Arial" w:hAnsi="Arial" w:eastAsia="Arial" w:cs="Arial"/>
-                <w:b w:val="0"/>
-                <w:bCs w:val="0"/>
-                <w:i w:val="0"/>
-                <w:iCs w:val="0"/>
-                <w:caps w:val="0"/>
-                <w:smallCaps w:val="0"/>
-                <w:noProof w:val="0"/>
-                <w:color w:val="000000" w:themeColor="text1" w:themeTint="FF" w:themeShade="FF"/>
-                <w:sz w:val="22"/>
-                <w:szCs w:val="22"/>
-                <w:lang w:val="en-US"/>
-              </w:rPr>
-              <w:t>m</w:t>
-            </w:r>
-            <w:r>
-              <w:rPr>
-                <w:rFonts w:ascii="Arial" w:hAnsi="Arial" w:eastAsia="Arial" w:cs="Arial"/>
-                <w:b w:val="0"/>
-                <w:bCs w:val="0"/>
-                <w:i w:val="0"/>
-                <w:iCs w:val="0"/>
-                <w:caps w:val="0"/>
-                <w:smallCaps w:val="0"/>
-                <w:noProof w:val="0"/>
-                <w:color w:val="000000" w:themeColor="text1" w:themeTint="FF" w:themeShade="FF"/>
-                <w:sz w:val="22"/>
-                <w:szCs w:val="22"/>
-                <w:lang w:val="en-US"/>
-              </w:rPr>
-              <w:t>ountain_id</w:t>
-            </w:r>
-          </w:p>
-        </w:tc>
-        <w:tc>
-          <w:tcPr>
-            <w:tcW w:w="2302" w:type="dxa"/>
-            <w:tcMar/>
-          </w:tcPr>
-          <w:p>
-            <w:pPr>
-              <w:pStyle w:val="Normal"/>
-              <w:rPr>
-                <w:rFonts w:ascii="Arial" w:hAnsi="Arial" w:eastAsia="Arial" w:cs="Arial"/>
-                <w:b w:val="0"/>
-                <w:bCs w:val="0"/>
-                <w:i w:val="0"/>
-                <w:iCs w:val="0"/>
-                <w:caps w:val="0"/>
-                <w:smallCaps w:val="0"/>
-                <w:noProof w:val="0"/>
-                <w:color w:val="000000" w:themeColor="text1" w:themeTint="FF" w:themeShade="FF"/>
-                <w:sz w:val="22"/>
-                <w:szCs w:val="22"/>
-                <w:lang w:val="en-US"/>
-              </w:rPr>
-            </w:pPr>
-            <w:r>
-              <w:rPr>
-                <w:rFonts w:ascii="Arial" w:hAnsi="Arial" w:eastAsia="Arial" w:cs="Arial"/>
-                <w:b w:val="0"/>
-                <w:bCs w:val="0"/>
-                <w:i w:val="0"/>
-                <w:iCs w:val="0"/>
-                <w:caps w:val="0"/>
-                <w:smallCaps w:val="0"/>
-                <w:noProof w:val="0"/>
-                <w:color w:val="000000" w:themeColor="text1" w:themeTint="FF" w:themeShade="FF"/>
-                <w:sz w:val="22"/>
-                <w:szCs w:val="22"/>
-                <w:lang w:val="en-US"/>
-              </w:rPr>
-              <w:t>Unique mountain ID</w:t>
-            </w:r>
-            <w:r>
-              <w:rPr>
-                <w:rFonts w:ascii="Arial" w:hAnsi="Arial" w:eastAsia="Arial" w:cs="Arial"/>
-                <w:b w:val="0"/>
-                <w:bCs w:val="0"/>
-                <w:i w:val="0"/>
-                <w:iCs w:val="0"/>
-                <w:caps w:val="0"/>
-                <w:smallCaps w:val="0"/>
-                <w:noProof w:val="0"/>
-                <w:color w:val="000000" w:themeColor="text1" w:themeTint="FF" w:themeShade="FF"/>
-                <w:sz w:val="22"/>
-                <w:szCs w:val="22"/>
-                <w:lang w:val="en-US"/>
-              </w:rPr>
-              <w:t xml:space="preserve"> (PK)</w:t>
-            </w:r>
-            <w:r>
-              <w:rPr>
-                <w:rFonts w:ascii="Arial" w:hAnsi="Arial" w:eastAsia="Arial" w:cs="Arial"/>
-                <w:b w:val="0"/>
-                <w:bCs w:val="0"/>
-                <w:i w:val="0"/>
-                <w:iCs w:val="0"/>
-                <w:caps w:val="0"/>
-                <w:smallCaps w:val="0"/>
-                <w:noProof w:val="0"/>
-                <w:color w:val="000000" w:themeColor="text1" w:themeTint="FF" w:themeShade="FF"/>
-                <w:sz w:val="22"/>
-                <w:szCs w:val="22"/>
-                <w:lang w:val="en-US"/>
-              </w:rPr>
-              <w:t>, Foreign key to Mountains</w:t>
-            </w:r>
-          </w:p>
-        </w:tc>
-        <w:tc>
-          <w:tcPr>
-            <w:tcW w:w="2302" w:type="dxa"/>
-            <w:tcMar/>
-          </w:tcPr>
-          <w:p>
-            <w:pPr>
-              <w:pStyle w:val="Normal"/>
-              <w:rPr>
-                <w:rFonts w:ascii="Arial" w:hAnsi="Arial" w:eastAsia="Arial" w:cs="Arial"/>
-                <w:b w:val="0"/>
-                <w:bCs w:val="0"/>
-                <w:i w:val="0"/>
-                <w:iCs w:val="0"/>
-                <w:caps w:val="0"/>
-                <w:smallCaps w:val="0"/>
-                <w:noProof w:val="0"/>
-                <w:color w:val="000000" w:themeColor="text1" w:themeTint="FF" w:themeShade="FF"/>
-                <w:sz w:val="22"/>
-                <w:szCs w:val="22"/>
-                <w:lang w:val="en-US"/>
-              </w:rPr>
-            </w:pPr>
-            <w:r>
-              <w:rPr>
-                <w:rFonts w:ascii="Arial" w:hAnsi="Arial" w:eastAsia="Arial" w:cs="Arial"/>
-                <w:b w:val="0"/>
-                <w:bCs w:val="0"/>
-                <w:i w:val="0"/>
-                <w:iCs w:val="0"/>
-                <w:caps w:val="0"/>
-                <w:smallCaps w:val="0"/>
-                <w:noProof w:val="0"/>
-                <w:color w:val="000000" w:themeColor="text1" w:themeTint="FF" w:themeShade="FF"/>
-                <w:sz w:val="22"/>
-                <w:szCs w:val="22"/>
-                <w:lang w:val="en-US"/>
-              </w:rPr>
-              <w:t>Int</w:t>
-            </w:r>
-            <w:r>
-              <w:rPr>
-                <w:rFonts w:ascii="Arial" w:hAnsi="Arial" w:eastAsia="Arial" w:cs="Arial"/>
-                <w:b w:val="0"/>
-                <w:bCs w:val="0"/>
-                <w:i w:val="0"/>
-                <w:iCs w:val="0"/>
-                <w:caps w:val="0"/>
-                <w:smallCaps w:val="0"/>
-                <w:noProof w:val="0"/>
-                <w:color w:val="000000" w:themeColor="text1" w:themeTint="FF" w:themeShade="FF"/>
-                <w:sz w:val="22"/>
-                <w:szCs w:val="22"/>
-                <w:lang w:val="en-US"/>
-              </w:rPr>
-              <w:t xml:space="preserve"> NOT NULL</w:t>
+              <w:widowControl w:val="0"/>
+              <w:spacing w:line="360" w:lineRule="auto"/>
+              <w:jc w:val="center"/>
+              <w:rPr>
+                <w:rFonts w:ascii="Arial" w:hAnsi="Arial" w:eastAsia="Arial" w:cs="Arial"/>
+                <w:color w:val="FFFFFF" w:themeColor="background1" w:themeTint="FF" w:themeShade="FF"/>
+                <w:sz w:val="22"/>
+                <w:szCs w:val="22"/>
+              </w:rPr>
+            </w:pPr>
+            <w:r>
+              <w:rPr>
+                <w:rFonts w:ascii="Arial" w:hAnsi="Arial" w:eastAsia="Arial" w:cs="Arial"/>
+                <w:color w:val="FFFFFF" w:themeColor="background1" w:themeTint="FF" w:themeShade="FF"/>
+                <w:sz w:val="22"/>
+                <w:szCs w:val="22"/>
+              </w:rPr>
+              <w:t>Table Name</w:t>
+            </w:r>
+          </w:p>
+        </w:tc>
+        <w:tc>
+          <w:tcPr>
+            <w:tcW w:w="2302" w:type="dxa"/>
+            <w:shd w:val="clear" w:color="auto" w:fill="76CDD8"/>
+            <w:tcMar/>
+          </w:tcPr>
+          <w:p w14:noSpellErr="1">
+            <w:pPr>
+              <w:pStyle w:val="BodyText"/>
+              <w:widowControl w:val="0"/>
+              <w:spacing w:line="360" w:lineRule="auto"/>
+              <w:jc w:val="center"/>
+              <w:rPr>
+                <w:rFonts w:ascii="Arial" w:hAnsi="Arial" w:eastAsia="Arial" w:cs="Arial"/>
+                <w:color w:val="FFFFFF" w:themeColor="background1" w:themeTint="FF" w:themeShade="FF"/>
+                <w:sz w:val="22"/>
+                <w:szCs w:val="22"/>
+              </w:rPr>
+            </w:pPr>
+            <w:r>
+              <w:rPr>
+                <w:rFonts w:ascii="Arial" w:hAnsi="Arial" w:eastAsia="Arial" w:cs="Arial"/>
+                <w:color w:val="FFFFFF" w:themeColor="background1" w:themeTint="FF" w:themeShade="FF"/>
+                <w:sz w:val="22"/>
+                <w:szCs w:val="22"/>
+              </w:rPr>
+              <w:t xml:space="preserve">Field name </w:t>
+            </w:r>
+          </w:p>
+        </w:tc>
+        <w:tc>
+          <w:tcPr>
+            <w:tcW w:w="2302" w:type="dxa"/>
+            <w:shd w:val="clear" w:color="auto" w:fill="76CDD8"/>
+            <w:tcMar/>
+          </w:tcPr>
+          <w:p w14:noSpellErr="1">
+            <w:pPr>
+              <w:pStyle w:val="BodyText"/>
+              <w:widowControl w:val="0"/>
+              <w:spacing w:line="360" w:lineRule="auto"/>
+              <w:jc w:val="center"/>
+              <w:rPr>
+                <w:rFonts w:ascii="Arial" w:hAnsi="Arial" w:eastAsia="Arial" w:cs="Arial"/>
+                <w:color w:val="FFFFFF" w:themeColor="background1" w:themeTint="FF" w:themeShade="FF"/>
+                <w:sz w:val="22"/>
+                <w:szCs w:val="22"/>
+              </w:rPr>
+            </w:pPr>
+            <w:r>
+              <w:rPr>
+                <w:rFonts w:ascii="Arial" w:hAnsi="Arial" w:eastAsia="Arial" w:cs="Arial"/>
+                <w:color w:val="FFFFFF" w:themeColor="background1" w:themeTint="FF" w:themeShade="FF"/>
+                <w:sz w:val="22"/>
+                <w:szCs w:val="22"/>
+              </w:rPr>
+              <w:t xml:space="preserve">Field Description </w:t>
+            </w:r>
+          </w:p>
+        </w:tc>
+        <w:tc>
+          <w:tcPr>
+            <w:tcW w:w="2302" w:type="dxa"/>
+            <w:shd w:val="clear" w:color="auto" w:fill="76CDD8"/>
+            <w:tcMar/>
+          </w:tcPr>
+          <w:p w14:noSpellErr="1">
+            <w:pPr>
+              <w:pStyle w:val="BodyText"/>
+              <w:widowControl w:val="0"/>
+              <w:spacing w:line="360" w:lineRule="auto"/>
+              <w:jc w:val="center"/>
+              <w:rPr>
+                <w:rFonts w:ascii="Arial" w:hAnsi="Arial" w:eastAsia="Arial" w:cs="Arial"/>
+                <w:color w:val="FFFFFF" w:themeColor="background1" w:themeTint="FF" w:themeShade="FF"/>
+                <w:sz w:val="22"/>
+                <w:szCs w:val="22"/>
+              </w:rPr>
+            </w:pPr>
+            <w:r>
+              <w:rPr>
+                <w:rFonts w:ascii="Arial" w:hAnsi="Arial" w:eastAsia="Arial" w:cs="Arial"/>
+                <w:color w:val="FFFFFF" w:themeColor="background1" w:themeTint="FF" w:themeShade="FF"/>
+                <w:sz w:val="22"/>
+                <w:szCs w:val="22"/>
+              </w:rPr>
+              <w:t xml:space="preserve">Data Type </w:t>
             </w:r>
           </w:p>
         </w:tc>
@@ -9719,6 +9974,233 @@
         </w:trPr>
         <w:tc>
           <w:tcPr>
+            <w:tcW w:w="2302" w:type="dxa"/>
+            <w:vMerge w:val="restart"/>
+            <w:tcMar/>
+          </w:tcPr>
+          <w:p>
+            <w:pPr>
+              <w:pStyle w:val="BodyText"/>
+              <w:spacing w:line="240" w:lineRule="auto"/>
+              <w:jc w:val="left"/>
+              <w:rPr>
+                <w:rFonts w:ascii="Arial" w:hAnsi="Arial" w:eastAsia="Arial" w:cs="Arial"/>
+                <w:sz w:val="22"/>
+                <w:szCs w:val="22"/>
+              </w:rPr>
+            </w:pPr>
+            <w:r>
+              <w:rPr>
+                <w:rFonts w:ascii="Arial" w:hAnsi="Arial" w:eastAsia="Arial" w:cs="Arial"/>
+                <w:sz w:val="22"/>
+                <w:szCs w:val="22"/>
+              </w:rPr>
+              <w:t>Difficulty</w:t>
+            </w:r>
+          </w:p>
+        </w:tc>
+        <w:tc>
+          <w:tcPr>
+            <w:tcW w:w="2302" w:type="dxa"/>
+            <w:tcMar/>
+          </w:tcPr>
+          <w:p>
+            <w:pPr>
+              <w:pStyle w:val="Normal"/>
+              <w:rPr>
+                <w:rFonts w:ascii="Arial" w:hAnsi="Arial" w:eastAsia="Arial" w:cs="Arial"/>
+                <w:b w:val="0"/>
+                <w:bCs w:val="0"/>
+                <w:i w:val="0"/>
+                <w:iCs w:val="0"/>
+                <w:caps w:val="0"/>
+                <w:smallCaps w:val="0"/>
+                <w:noProof w:val="0"/>
+                <w:color w:val="000000" w:themeColor="text1" w:themeTint="FF" w:themeShade="FF"/>
+                <w:sz w:val="22"/>
+                <w:szCs w:val="22"/>
+                <w:lang w:val="en-US"/>
+              </w:rPr>
+            </w:pPr>
+            <w:r>
+              <w:rPr>
+                <w:rFonts w:ascii="Arial" w:hAnsi="Arial" w:eastAsia="Arial" w:cs="Arial"/>
+                <w:b w:val="0"/>
+                <w:bCs w:val="0"/>
+                <w:i w:val="0"/>
+                <w:iCs w:val="0"/>
+                <w:caps w:val="0"/>
+                <w:smallCaps w:val="0"/>
+                <w:noProof w:val="0"/>
+                <w:color w:val="000000" w:themeColor="text1" w:themeTint="FF" w:themeShade="FF"/>
+                <w:sz w:val="22"/>
+                <w:szCs w:val="22"/>
+                <w:lang w:val="en-US"/>
+              </w:rPr>
+              <w:t>m</w:t>
+            </w:r>
+            <w:r>
+              <w:rPr>
+                <w:rFonts w:ascii="Arial" w:hAnsi="Arial" w:eastAsia="Arial" w:cs="Arial"/>
+                <w:b w:val="0"/>
+                <w:bCs w:val="0"/>
+                <w:i w:val="0"/>
+                <w:iCs w:val="0"/>
+                <w:caps w:val="0"/>
+                <w:smallCaps w:val="0"/>
+                <w:noProof w:val="0"/>
+                <w:color w:val="000000" w:themeColor="text1" w:themeTint="FF" w:themeShade="FF"/>
+                <w:sz w:val="22"/>
+                <w:szCs w:val="22"/>
+                <w:lang w:val="en-US"/>
+              </w:rPr>
+              <w:t>ountain_id</w:t>
+            </w:r>
+          </w:p>
+        </w:tc>
+        <w:tc>
+          <w:tcPr>
+            <w:tcW w:w="2302" w:type="dxa"/>
+            <w:tcMar/>
+          </w:tcPr>
+          <w:p>
+            <w:pPr>
+              <w:pStyle w:val="Normal"/>
+              <w:rPr>
+                <w:rFonts w:ascii="Arial" w:hAnsi="Arial" w:eastAsia="Arial" w:cs="Arial"/>
+                <w:b w:val="0"/>
+                <w:bCs w:val="0"/>
+                <w:i w:val="0"/>
+                <w:iCs w:val="0"/>
+                <w:caps w:val="0"/>
+                <w:smallCaps w:val="0"/>
+                <w:noProof w:val="0"/>
+                <w:color w:val="000000" w:themeColor="text1" w:themeTint="FF" w:themeShade="FF"/>
+                <w:sz w:val="22"/>
+                <w:szCs w:val="22"/>
+                <w:lang w:val="en-US"/>
+              </w:rPr>
+            </w:pPr>
+            <w:r>
+              <w:rPr>
+                <w:rFonts w:ascii="Arial" w:hAnsi="Arial" w:eastAsia="Arial" w:cs="Arial"/>
+                <w:b w:val="0"/>
+                <w:bCs w:val="0"/>
+                <w:i w:val="0"/>
+                <w:iCs w:val="0"/>
+                <w:caps w:val="0"/>
+                <w:smallCaps w:val="0"/>
+                <w:noProof w:val="0"/>
+                <w:color w:val="000000" w:themeColor="text1" w:themeTint="FF" w:themeShade="FF"/>
+                <w:sz w:val="22"/>
+                <w:szCs w:val="22"/>
+                <w:lang w:val="en-US"/>
+              </w:rPr>
+              <w:t>Unique mountain ID</w:t>
+            </w:r>
+            <w:r>
+              <w:rPr>
+                <w:rFonts w:ascii="Arial" w:hAnsi="Arial" w:eastAsia="Arial" w:cs="Arial"/>
+                <w:b w:val="0"/>
+                <w:bCs w:val="0"/>
+                <w:i w:val="0"/>
+                <w:iCs w:val="0"/>
+                <w:caps w:val="0"/>
+                <w:smallCaps w:val="0"/>
+                <w:noProof w:val="0"/>
+                <w:color w:val="000000" w:themeColor="text1" w:themeTint="FF" w:themeShade="FF"/>
+                <w:sz w:val="22"/>
+                <w:szCs w:val="22"/>
+                <w:lang w:val="en-US"/>
+              </w:rPr>
+              <w:t xml:space="preserve"> (PK)</w:t>
+            </w:r>
+            <w:r>
+              <w:rPr>
+                <w:rFonts w:ascii="Arial" w:hAnsi="Arial" w:eastAsia="Arial" w:cs="Arial"/>
+                <w:b w:val="0"/>
+                <w:bCs w:val="0"/>
+                <w:i w:val="0"/>
+                <w:iCs w:val="0"/>
+                <w:caps w:val="0"/>
+                <w:smallCaps w:val="0"/>
+                <w:noProof w:val="0"/>
+                <w:color w:val="000000" w:themeColor="text1" w:themeTint="FF" w:themeShade="FF"/>
+                <w:sz w:val="22"/>
+                <w:szCs w:val="22"/>
+                <w:lang w:val="en-US"/>
+              </w:rPr>
+              <w:t>, Foreign key to Mountains</w:t>
+            </w:r>
+          </w:p>
+        </w:tc>
+        <w:tc>
+          <w:tcPr>
+            <w:tcW w:w="2302" w:type="dxa"/>
+            <w:tcMar/>
+          </w:tcPr>
+          <w:p>
+            <w:pPr>
+              <w:pStyle w:val="Normal"/>
+              <w:rPr>
+                <w:rFonts w:ascii="Arial" w:hAnsi="Arial" w:eastAsia="Arial" w:cs="Arial"/>
+                <w:b w:val="0"/>
+                <w:bCs w:val="0"/>
+                <w:i w:val="0"/>
+                <w:iCs w:val="0"/>
+                <w:caps w:val="0"/>
+                <w:smallCaps w:val="0"/>
+                <w:noProof w:val="0"/>
+                <w:color w:val="000000" w:themeColor="text1" w:themeTint="FF" w:themeShade="FF"/>
+                <w:sz w:val="22"/>
+                <w:szCs w:val="22"/>
+                <w:lang w:val="en-US"/>
+              </w:rPr>
+            </w:pPr>
+            <w:r>
+              <w:rPr>
+                <w:rFonts w:ascii="Arial" w:hAnsi="Arial" w:eastAsia="Arial" w:cs="Arial"/>
+                <w:b w:val="0"/>
+                <w:bCs w:val="0"/>
+                <w:i w:val="0"/>
+                <w:iCs w:val="0"/>
+                <w:caps w:val="0"/>
+                <w:smallCaps w:val="0"/>
+                <w:noProof w:val="0"/>
+                <w:color w:val="000000" w:themeColor="text1" w:themeTint="FF" w:themeShade="FF"/>
+                <w:sz w:val="22"/>
+                <w:szCs w:val="22"/>
+                <w:lang w:val="en-US"/>
+              </w:rPr>
+              <w:t>Int</w:t>
+            </w:r>
+            <w:r>
+              <w:rPr>
+                <w:rFonts w:ascii="Arial" w:hAnsi="Arial" w:eastAsia="Arial" w:cs="Arial"/>
+                <w:b w:val="0"/>
+                <w:bCs w:val="0"/>
+                <w:i w:val="0"/>
+                <w:iCs w:val="0"/>
+                <w:caps w:val="0"/>
+                <w:smallCaps w:val="0"/>
+                <w:noProof w:val="0"/>
+                <w:color w:val="000000" w:themeColor="text1" w:themeTint="FF" w:themeShade="FF"/>
+                <w:sz w:val="22"/>
+                <w:szCs w:val="22"/>
+                <w:lang w:val="en-US"/>
+              </w:rPr>
+              <w:t xml:space="preserve"> NOT NULL</w:t>
+            </w:r>
+          </w:p>
+        </w:tc>
+      </w:tr>
+      <w:tr>
+        <w:trPr>
+          <w:trHeight w:val="300"/>
+        </w:trPr>
+        <w:tc>
+          <w:tcPr>
+            <w:tcW w:w="2302" w:type="dxa"/>
             <w:tcW w:w="2302" w:type="dxa"/>
             <w:vMerge/>
             <w:tcMar/>
@@ -10334,7 +10816,12 @@
           </w:tcPr>
           <w:p>
             <w:pPr>
-              <w:spacing w:before="0" w:beforeAutospacing="off" w:after="0" w:afterAutospacing="off"/>
+              <w:pStyle w:val="Normal"/>
+              <w:suppressLineNumbers w:val="0"/>
+              <w:bidi w:val="0"/>
+              <w:spacing w:before="0" w:beforeAutospacing="off" w:after="0" w:afterAutospacing="off" w:line="240" w:lineRule="atLeast"/>
+              <w:ind w:left="0" w:right="0"/>
+              <w:jc w:val="left"/>
               <w:rPr>
                 <w:rFonts w:ascii="Arial" w:hAnsi="Arial" w:eastAsia="Arial" w:cs="Arial"/>
                 <w:b w:val="0"/>
@@ -10376,7 +10863,12 @@
           </w:tcPr>
           <w:p>
             <w:pPr>
-              <w:spacing w:before="0" w:beforeAutospacing="off" w:after="0" w:afterAutospacing="off"/>
+              <w:pStyle w:val="Normal"/>
+              <w:suppressLineNumbers w:val="0"/>
+              <w:bidi w:val="0"/>
+              <w:spacing w:before="0" w:beforeAutospacing="off" w:after="0" w:afterAutospacing="off" w:line="240" w:lineRule="atLeast"/>
+              <w:ind w:left="0" w:right="0"/>
+              <w:jc w:val="left"/>
               <w:rPr>
                 <w:rFonts w:ascii="Arial" w:hAnsi="Arial" w:eastAsia="Arial" w:cs="Arial"/>
                 <w:b w:val="0"/>
@@ -10465,7 +10957,7 @@
       </w:tr>
       <w:tr>
         <w:trPr>
-          <w:trHeight w:val="300"/>
+          <w:trHeight w:val="1125"/>
         </w:trPr>
         <w:tc>
           <w:tcPr>
@@ -10525,7 +11017,11 @@
           </w:tcPr>
           <w:p>
             <w:pPr>
-              <w:spacing w:before="0" w:beforeAutospacing="off" w:after="0" w:afterAutospacing="off"/>
+              <w:pStyle w:val="Normal"/>
+              <w:suppressLineNumbers w:val="0"/>
+              <w:bidi w:val="0"/>
+              <w:spacing w:before="0" w:beforeAutospacing="off" w:after="0" w:afterAutospacing="off" w:line="240" w:lineRule="atLeast"/>
+              <w:ind w:left="0" w:right="0"/>
               <w:jc w:val="left"/>
               <w:rPr>
                 <w:rFonts w:ascii="Arial" w:hAnsi="Arial" w:eastAsia="Arial" w:cs="Arial"/>
@@ -10569,11 +11065,22 @@
           </w:tcPr>
           <w:p>
             <w:pPr>
-              <w:spacing w:before="240" w:beforeAutospacing="off" w:after="240" w:afterAutospacing="off"/>
+              <w:pStyle w:val="Normal"/>
+              <w:suppressLineNumbers w:val="0"/>
+              <w:bidi w:val="0"/>
+              <w:spacing w:before="0" w:beforeAutospacing="off" w:after="0" w:afterAutospacing="off" w:line="240" w:lineRule="atLeast"/>
+              <w:ind w:left="0" w:right="0"/>
               <w:jc w:val="left"/>
               <w:rPr>
                 <w:rFonts w:ascii="Arial" w:hAnsi="Arial" w:eastAsia="Arial" w:cs="Arial"/>
-                <w:noProof w:val="0"/>
+                <w:b w:val="0"/>
+                <w:bCs w:val="0"/>
+                <w:i w:val="0"/>
+                <w:iCs w:val="0"/>
+                <w:caps w:val="0"/>
+                <w:smallCaps w:val="0"/>
+                <w:noProof w:val="0"/>
+                <w:color w:val="000000" w:themeColor="text1" w:themeTint="FF" w:themeShade="FF"/>
                 <w:sz w:val="22"/>
                 <w:szCs w:val="22"/>
                 <w:lang w:val="en-US"/>
@@ -10616,7 +11123,14 @@
             <w:r>
               <w:rPr>
                 <w:rFonts w:ascii="Arial" w:hAnsi="Arial" w:eastAsia="Arial" w:cs="Arial"/>
-                <w:noProof w:val="0"/>
+                <w:b w:val="0"/>
+                <w:bCs w:val="0"/>
+                <w:i w:val="0"/>
+                <w:iCs w:val="0"/>
+                <w:caps w:val="0"/>
+                <w:smallCaps w:val="0"/>
+                <w:noProof w:val="0"/>
+                <w:color w:val="000000" w:themeColor="text1" w:themeTint="FF" w:themeShade="FF"/>
                 <w:sz w:val="22"/>
                 <w:szCs w:val="22"/>
                 <w:lang w:val="en-US"/>
@@ -10626,7 +11140,14 @@
             <w:r>
               <w:rPr>
                 <w:rFonts w:ascii="Arial" w:hAnsi="Arial" w:eastAsia="Arial" w:cs="Arial"/>
-                <w:noProof w:val="0"/>
+                <w:b w:val="0"/>
+                <w:bCs w:val="0"/>
+                <w:i w:val="0"/>
+                <w:iCs w:val="0"/>
+                <w:caps w:val="0"/>
+                <w:smallCaps w:val="0"/>
+                <w:noProof w:val="0"/>
+                <w:color w:val="000000" w:themeColor="text1" w:themeTint="FF" w:themeShade="FF"/>
                 <w:sz w:val="22"/>
                 <w:szCs w:val="22"/>
                 <w:lang w:val="en-US"/>
@@ -10636,7 +11157,14 @@
             <w:r>
               <w:rPr>
                 <w:rFonts w:ascii="Arial" w:hAnsi="Arial" w:eastAsia="Arial" w:cs="Arial"/>
-                <w:noProof w:val="0"/>
+                <w:b w:val="0"/>
+                <w:bCs w:val="0"/>
+                <w:i w:val="0"/>
+                <w:iCs w:val="0"/>
+                <w:caps w:val="0"/>
+                <w:smallCaps w:val="0"/>
+                <w:noProof w:val="0"/>
+                <w:color w:val="000000" w:themeColor="text1" w:themeTint="FF" w:themeShade="FF"/>
                 <w:sz w:val="22"/>
                 <w:szCs w:val="22"/>
                 <w:lang w:val="en-US"/>
@@ -10646,7 +11174,14 @@
             <w:r>
               <w:rPr>
                 <w:rFonts w:ascii="Arial" w:hAnsi="Arial" w:eastAsia="Arial" w:cs="Arial"/>
-                <w:noProof w:val="0"/>
+                <w:b w:val="0"/>
+                <w:bCs w:val="0"/>
+                <w:i w:val="0"/>
+                <w:iCs w:val="0"/>
+                <w:caps w:val="0"/>
+                <w:smallCaps w:val="0"/>
+                <w:noProof w:val="0"/>
+                <w:color w:val="000000" w:themeColor="text1" w:themeTint="FF" w:themeShade="FF"/>
                 <w:sz w:val="22"/>
                 <w:szCs w:val="22"/>
                 <w:lang w:val="en-US"/>
@@ -19065,6 +19600,63 @@
           </w:p>
         </w:tc>
       </w:tr>
+      <w:tr>
+        <w:trPr>
+          <w:trHeight w:val="300"/>
+        </w:trPr>
+        <w:tc>
+          <w:tcPr>
+            <w:tcW w:w="1434" w:type="dxa"/>
+            <w:tcMar/>
+          </w:tcPr>
+          <w:p>
+            <w:pPr>
+              <w:pStyle w:val="BodyText"/>
+              <w:spacing w:line="240" w:lineRule="auto"/>
+              <w:jc w:val="left"/>
+              <w:rPr>
+                <w:rFonts w:ascii="Arial" w:hAnsi="Arial" w:eastAsia="Arial" w:cs="Arial"/>
+                <w:sz w:val="22"/>
+                <w:szCs w:val="22"/>
+              </w:rPr>
+            </w:pPr>
+            <w:r>
+              <w:rPr>
+                <w:rFonts w:ascii="Arial" w:hAnsi="Arial" w:eastAsia="Arial" w:cs="Arial"/>
+                <w:sz w:val="22"/>
+                <w:szCs w:val="22"/>
+              </w:rPr>
+              <w:t>7</w:t>
+            </w:r>
+          </w:p>
+        </w:tc>
+        <w:tc>
+          <w:tcPr>
+            <w:tcW w:w="1935" w:type="dxa"/>
+            <w:tcMar/>
+          </w:tcPr>
+          <w:p>
+            <w:pPr>
+              <w:pStyle w:val="BodyText"/>
+              <w:spacing w:line="240" w:lineRule="auto"/>
+              <w:jc w:val="left"/>
+              <w:rPr>
+                <w:rFonts w:ascii="Arial" w:hAnsi="Arial" w:eastAsia="Arial" w:cs="Arial"/>
+                <w:sz w:val="22"/>
+                <w:szCs w:val="22"/>
+              </w:rPr>
+            </w:pPr>
+            <w:r>
+              <w:rPr>
+                <w:rFonts w:ascii="Arial" w:hAnsi="Arial" w:eastAsia="Arial" w:cs="Arial"/>
+                <w:sz w:val="22"/>
+                <w:szCs w:val="22"/>
+              </w:rPr>
+              <w:t>Nepal</w:t>
+            </w:r>
+          </w:p>
+        </w:tc>
+      </w:tr>
     </w:tbl>
     <w:p>
       <w:pPr>
@@ -20137,7 +20729,7 @@
     </w:p>
     <w:tbl>
       <w:tblPr>
-        <w:tblW w:w="6688" w:type="dxa"/>
+        <w:tblW w:w="5016" w:type="dxa"/>
         <w:tblInd w:w="-108" w:type="dxa"/>
         <w:tblBorders>
           <w:top w:val="single" w:color="76CDD8" w:sz="4"/>
@@ -20153,7 +20745,6 @@
         <w:gridCol w:w="1672"/>
         <w:gridCol w:w="1672"/>
         <w:gridCol w:w="1672"/>
-        <w:gridCol w:w="1672"/>
       </w:tblGrid>
       <w:tr>
         <w:trPr>
@@ -20258,38 +20849,6 @@
             </w:r>
           </w:p>
         </w:tc>
-        <w:tc>
-          <w:tcPr>
-            <w:tcW w:w="1672" w:type="dxa"/>
-            <w:shd w:val="clear" w:color="auto" w:fill="76CDD8"/>
-            <w:tcMar/>
-          </w:tcPr>
-          <w:p>
-            <w:pPr>
-              <w:pStyle w:val="BodyText"/>
-              <w:suppressLineNumbers w:val="0"/>
-              <w:bidi w:val="0"/>
-              <w:spacing w:before="120" w:beforeAutospacing="off" w:after="0" w:afterAutospacing="off" w:line="360" w:lineRule="auto"/>
-              <w:ind w:left="0" w:right="0"/>
-              <w:jc w:val="center"/>
-              <w:rPr>
-                <w:rFonts w:ascii="Arial" w:hAnsi="Arial" w:eastAsia="Arial" w:cs="Arial"/>
-                <w:color w:val="FFFFFF" w:themeColor="background1" w:themeTint="FF" w:themeShade="FF"/>
-                <w:sz w:val="22"/>
-                <w:szCs w:val="22"/>
-              </w:rPr>
-            </w:pPr>
-            <w:r>
-              <w:rPr>
-                <w:rFonts w:ascii="Arial" w:hAnsi="Arial" w:eastAsia="Arial" w:cs="Arial"/>
-                <w:color w:val="FFFFFF" w:themeColor="background1" w:themeTint="FF" w:themeShade="FF"/>
-                <w:sz w:val="22"/>
-                <w:szCs w:val="22"/>
-              </w:rPr>
-              <w:t>Country</w:t>
-            </w:r>
-          </w:p>
-        </w:tc>
       </w:tr>
       <w:tr>
         <w:trPr>
@@ -20382,6 +20941,155 @@
             </w:r>
           </w:p>
         </w:tc>
+      </w:tr>
+    </w:tbl>
+    <w:p>
+      <w:pPr>
+        <w:pStyle w:val="BodyText"/>
+        <w:numPr>
+          <w:ilvl w:val="0"/>
+          <w:numId w:val="28"/>
+        </w:numPr>
+        <w:suppressLineNumbers w:val="0"/>
+        <w:bidi w:val="0"/>
+        <w:spacing w:before="120" w:beforeAutospacing="off" w:after="0" w:afterAutospacing="off" w:line="240" w:lineRule="auto"/>
+        <w:ind w:right="0"/>
+        <w:jc w:val="left"/>
+        <w:rPr>
+          <w:rFonts w:ascii="Arial" w:hAnsi="Arial" w:eastAsia="Arial" w:cs="Arial"/>
+          <w:sz w:val="22"/>
+          <w:szCs w:val="22"/>
+        </w:rPr>
+      </w:pPr>
+      <w:r>
+        <w:rPr>
+          <w:rFonts w:ascii="Arial" w:hAnsi="Arial" w:eastAsia="Arial" w:cs="Arial"/>
+          <w:sz w:val="22"/>
+          <w:szCs w:val="22"/>
+        </w:rPr>
+        <w:t>Mountain Country</w:t>
+      </w:r>
+    </w:p>
+    <w:tbl>
+      <w:tblPr>
+        <w:tblW w:w="0" w:type="auto"/>
+        <w:tblInd w:w="-108" w:type="dxa"/>
+        <w:tblBorders>
+          <w:top w:val="single" w:color="76CDD8" w:sz="4"/>
+          <w:left w:val="single" w:color="76CDD8" w:sz="4"/>
+          <w:bottom w:val="single" w:color="76CDD8" w:sz="4"/>
+          <w:right w:val="single" w:color="76CDD8" w:sz="4"/>
+          <w:insideH w:val="single" w:color="76CDD8" w:sz="4"/>
+          <w:insideV w:val="single" w:color="76CDD8" w:sz="4"/>
+        </w:tblBorders>
+        <w:tblLook w:val="0000" w:firstRow="0" w:lastRow="0" w:firstColumn="0" w:lastColumn="0" w:noHBand="0" w:noVBand="0"/>
+      </w:tblPr>
+      <w:tblGrid>
+        <w:gridCol w:w="1672"/>
+        <w:gridCol w:w="1672"/>
+      </w:tblGrid>
+      <w:tr>
+        <w:trPr>
+          <w:trHeight w:val="300"/>
+        </w:trPr>
+        <w:tc>
+          <w:tcPr>
+            <w:tcW w:w="1672" w:type="dxa"/>
+            <w:shd w:val="clear" w:color="auto" w:fill="76CDD8"/>
+            <w:tcMar/>
+          </w:tcPr>
+          <w:p>
+            <w:pPr>
+              <w:pStyle w:val="BodyText"/>
+              <w:widowControl w:val="0"/>
+              <w:suppressLineNumbers w:val="0"/>
+              <w:bidi w:val="0"/>
+              <w:spacing w:before="120" w:beforeAutospacing="off" w:after="0" w:afterAutospacing="off" w:line="360" w:lineRule="auto"/>
+              <w:ind w:left="0" w:right="0"/>
+              <w:jc w:val="center"/>
+              <w:rPr>
+                <w:rFonts w:ascii="Arial" w:hAnsi="Arial" w:eastAsia="Arial" w:cs="Arial"/>
+                <w:color w:val="FFFFFF" w:themeColor="background1" w:themeTint="FF" w:themeShade="FF"/>
+                <w:sz w:val="22"/>
+                <w:szCs w:val="22"/>
+              </w:rPr>
+            </w:pPr>
+            <w:r>
+              <w:rPr>
+                <w:rFonts w:ascii="Arial" w:hAnsi="Arial" w:eastAsia="Arial" w:cs="Arial"/>
+                <w:color w:val="FFFFFF" w:themeColor="background1" w:themeTint="FF" w:themeShade="FF"/>
+                <w:sz w:val="22"/>
+                <w:szCs w:val="22"/>
+              </w:rPr>
+              <w:t>Mountain</w:t>
+            </w:r>
+            <w:r>
+              <w:rPr>
+                <w:rFonts w:ascii="Arial" w:hAnsi="Arial" w:eastAsia="Arial" w:cs="Arial"/>
+                <w:color w:val="FFFFFF" w:themeColor="background1" w:themeTint="FF" w:themeShade="FF"/>
+                <w:sz w:val="22"/>
+                <w:szCs w:val="22"/>
+              </w:rPr>
+              <w:t>_id</w:t>
+            </w:r>
+          </w:p>
+        </w:tc>
+        <w:tc>
+          <w:tcPr>
+            <w:tcW w:w="1672" w:type="dxa"/>
+            <w:shd w:val="clear" w:color="auto" w:fill="76CDD8"/>
+            <w:tcMar/>
+          </w:tcPr>
+          <w:p>
+            <w:pPr>
+              <w:pStyle w:val="BodyText"/>
+              <w:widowControl w:val="0"/>
+              <w:suppressLineNumbers w:val="0"/>
+              <w:bidi w:val="0"/>
+              <w:spacing w:before="120" w:beforeAutospacing="off" w:after="0" w:afterAutospacing="off" w:line="360" w:lineRule="auto"/>
+              <w:ind w:left="0" w:right="0"/>
+              <w:jc w:val="center"/>
+              <w:rPr>
+                <w:rFonts w:ascii="Arial" w:hAnsi="Arial" w:eastAsia="Arial" w:cs="Arial"/>
+                <w:color w:val="FFFFFF" w:themeColor="background1" w:themeTint="FF" w:themeShade="FF"/>
+                <w:sz w:val="22"/>
+                <w:szCs w:val="22"/>
+              </w:rPr>
+            </w:pPr>
+            <w:r>
+              <w:rPr>
+                <w:rFonts w:ascii="Arial" w:hAnsi="Arial" w:eastAsia="Arial" w:cs="Arial"/>
+                <w:color w:val="FFFFFF" w:themeColor="background1" w:themeTint="FF" w:themeShade="FF"/>
+                <w:sz w:val="22"/>
+                <w:szCs w:val="22"/>
+              </w:rPr>
+              <w:t>C</w:t>
+            </w:r>
+            <w:r>
+              <w:rPr>
+                <w:rFonts w:ascii="Arial" w:hAnsi="Arial" w:eastAsia="Arial" w:cs="Arial"/>
+                <w:color w:val="FFFFFF" w:themeColor="background1" w:themeTint="FF" w:themeShade="FF"/>
+                <w:sz w:val="22"/>
+                <w:szCs w:val="22"/>
+              </w:rPr>
+              <w:t>ountry</w:t>
+            </w:r>
+            <w:r>
+              <w:rPr>
+                <w:rFonts w:ascii="Arial" w:hAnsi="Arial" w:eastAsia="Arial" w:cs="Arial"/>
+                <w:color w:val="FFFFFF" w:themeColor="background1" w:themeTint="FF" w:themeShade="FF"/>
+                <w:sz w:val="22"/>
+                <w:szCs w:val="22"/>
+              </w:rPr>
+              <w:t>_id</w:t>
+            </w:r>
+          </w:p>
+        </w:tc>
+      </w:tr>
+      <w:tr>
+        <w:trPr>
+          <w:trHeight w:val="300"/>
+        </w:trPr>
         <w:tc>
           <w:tcPr>
             <w:tcW w:w="1672" w:type="dxa"/>
@@ -20407,7 +21115,36 @@
                 <w:sz w:val="22"/>
                 <w:szCs w:val="22"/>
               </w:rPr>
-              <w:t>Nepal</w:t>
+              <w:t>5</w:t>
+            </w:r>
+          </w:p>
+        </w:tc>
+        <w:tc>
+          <w:tcPr>
+            <w:tcW w:w="1672" w:type="dxa"/>
+            <w:tcMar/>
+          </w:tcPr>
+          <w:p>
+            <w:pPr>
+              <w:pStyle w:val="BodyText"/>
+              <w:suppressLineNumbers w:val="0"/>
+              <w:bidi w:val="0"/>
+              <w:spacing w:before="120" w:beforeAutospacing="off" w:after="0" w:afterAutospacing="off" w:line="240" w:lineRule="auto"/>
+              <w:ind w:left="0" w:right="0"/>
+              <w:jc w:val="left"/>
+              <w:rPr>
+                <w:rFonts w:ascii="Arial" w:hAnsi="Arial" w:eastAsia="Arial" w:cs="Arial"/>
+                <w:sz w:val="22"/>
+                <w:szCs w:val="22"/>
+              </w:rPr>
+            </w:pPr>
+            <w:r>
+              <w:rPr>
+                <w:rFonts w:ascii="Arial" w:hAnsi="Arial" w:eastAsia="Arial" w:cs="Arial"/>
+                <w:sz w:val="22"/>
+                <w:szCs w:val="22"/>
+              </w:rPr>
+              <w:t>7</w:t>
             </w:r>
           </w:p>
         </w:tc>

</xml_diff>